<commit_message>
Update landslide manual and readme.md
  - add example png figures in docs
</commit_message>
<xml_diff>
--- a/docs/climada_module_landslides.docx
+++ b/docs/climada_module_landslides.docx
@@ -6,12 +6,16 @@
       <w:pPr>
         <w:pStyle w:val="Title"/>
       </w:pPr>
+      <w:proofErr w:type="spellStart"/>
+      <w:proofErr w:type="gramStart"/>
       <w:r>
         <w:rPr>
           <w:i/>
         </w:rPr>
         <w:t>climada</w:t>
       </w:r>
+      <w:proofErr w:type="spellEnd"/>
+      <w:proofErr w:type="gramEnd"/>
       <w:r>
         <w:t xml:space="preserve"> module landslides (part of flood)</w:t>
       </w:r>
@@ -25,13 +29,63 @@
         </w:rPr>
       </w:pPr>
       <w:hyperlink r:id="rId8" w:history="1">
+        <w:proofErr w:type="spellStart"/>
         <w:r>
           <w:rPr>
             <w:rStyle w:val="Hyperlink"/>
             <w:lang w:val="it-IT"/>
           </w:rPr>
-          <w:t>https://github.com/davidnbresch/climada_module_flood</w:t>
+          <w:t>https</w:t>
         </w:r>
+        <w:proofErr w:type="spellEnd"/>
+        <w:r>
+          <w:rPr>
+            <w:rStyle w:val="Hyperlink"/>
+            <w:lang w:val="it-IT"/>
+          </w:rPr>
+          <w:t>://</w:t>
+        </w:r>
+        <w:proofErr w:type="spellStart"/>
+        <w:r>
+          <w:rPr>
+            <w:rStyle w:val="Hyperlink"/>
+            <w:lang w:val="it-IT"/>
+          </w:rPr>
+          <w:t>github.com</w:t>
+        </w:r>
+        <w:proofErr w:type="spellEnd"/>
+        <w:r>
+          <w:rPr>
+            <w:rStyle w:val="Hyperlink"/>
+            <w:lang w:val="it-IT"/>
+          </w:rPr>
+          <w:t>/</w:t>
+        </w:r>
+        <w:proofErr w:type="spellStart"/>
+        <w:r>
+          <w:rPr>
+            <w:rStyle w:val="Hyperlink"/>
+            <w:lang w:val="it-IT"/>
+          </w:rPr>
+          <w:t>davidnbresch</w:t>
+        </w:r>
+        <w:proofErr w:type="spellEnd"/>
+        <w:r>
+          <w:rPr>
+            <w:rStyle w:val="Hyperlink"/>
+            <w:lang w:val="it-IT"/>
+          </w:rPr>
+          <w:t>/</w:t>
+        </w:r>
+        <w:proofErr w:type="spellStart"/>
+        <w:r>
+          <w:rPr>
+            <w:rStyle w:val="Hyperlink"/>
+            <w:lang w:val="it-IT"/>
+          </w:rPr>
+          <w:t>climada_module_flood</w:t>
+        </w:r>
+        <w:proofErr w:type="spellEnd"/>
       </w:hyperlink>
       <w:r>
         <w:rPr>
@@ -61,13 +115,29 @@
         <w:rPr>
           <w:lang w:val="it-IT"/>
         </w:rPr>
-        <w:t xml:space="preserve"> November 2015</w:t>
+        <w:t xml:space="preserve"> </w:t>
+      </w:r>
+      <w:proofErr w:type="spellStart"/>
+      <w:r>
+        <w:rPr>
+          <w:lang w:val="it-IT"/>
+        </w:rPr>
+        <w:t>November</w:t>
+      </w:r>
+      <w:proofErr w:type="spellEnd"/>
+      <w:r>
+        <w:rPr>
+          <w:lang w:val="it-IT"/>
+        </w:rPr>
+        <w:t xml:space="preserve"> 2015</w:t>
       </w:r>
     </w:p>
     <w:p>
       <w:pPr>
         <w:spacing w:after="120"/>
         <w:rPr>
+          <w:rStyle w:val="Hyperlink"/>
+          <w:rFonts w:asciiTheme="majorHAnsi" w:hAnsiTheme="majorHAnsi"/>
           <w:lang w:val="it-IT"/>
         </w:rPr>
       </w:pPr>
@@ -75,7 +145,21 @@
         <w:rPr>
           <w:lang w:val="it-IT"/>
         </w:rPr>
-        <w:t>Lea Mueller,</w:t>
+        <w:t xml:space="preserve">Lea </w:t>
+      </w:r>
+      <w:proofErr w:type="spellStart"/>
+      <w:r>
+        <w:rPr>
+          <w:lang w:val="it-IT"/>
+        </w:rPr>
+        <w:t>Mueller</w:t>
+      </w:r>
+      <w:proofErr w:type="spellEnd"/>
+      <w:r>
+        <w:rPr>
+          <w:lang w:val="it-IT"/>
+        </w:rPr>
+        <w:t>,</w:t>
       </w:r>
       <w:r>
         <w:rPr>
@@ -85,6 +169,7 @@
         <w:t xml:space="preserve"> </w:t>
       </w:r>
       <w:hyperlink r:id="rId9" w:history="1">
+        <w:proofErr w:type="spellStart"/>
         <w:r>
           <w:rPr>
             <w:rStyle w:val="Hyperlink"/>
@@ -93,6 +178,7 @@
           </w:rPr>
           <w:t>muellele@gmail.com</w:t>
         </w:r>
+        <w:proofErr w:type="spellEnd"/>
       </w:hyperlink>
     </w:p>
     <w:p>
@@ -114,34 +200,83 @@
       <w:r>
         <w:t xml:space="preserve">This is an additional </w:t>
       </w:r>
+      <w:proofErr w:type="spellStart"/>
       <w:r>
         <w:rPr>
           <w:i/>
         </w:rPr>
         <w:t>climada</w:t>
       </w:r>
+      <w:proofErr w:type="spellEnd"/>
       <w:r>
         <w:t xml:space="preserve"> module to create a landslide hazard. The hazard is a </w:t>
       </w:r>
+      <w:proofErr w:type="spellStart"/>
       <w:r>
         <w:rPr>
           <w:i/>
         </w:rPr>
         <w:t>climada</w:t>
       </w:r>
+      <w:proofErr w:type="spellEnd"/>
       <w:r>
         <w:t xml:space="preserve"> hazard structure that defines the hazard intensities and frequencies at speci</w:t>
       </w:r>
       <w:r>
-        <w:t>fic locations (hazard.intensity,</w:t>
-      </w:r>
-      <w:r>
-        <w:t xml:space="preserve"> hazard.frequencies, hazard.lon, hazard.lat).</w:t>
+        <w:t>fic locations (</w:t>
+      </w:r>
+      <w:proofErr w:type="spellStart"/>
+      <w:r>
+        <w:t>hazard.intensity</w:t>
+      </w:r>
+      <w:proofErr w:type="spellEnd"/>
+      <w:r>
+        <w:t>,</w:t>
+      </w:r>
+      <w:r>
+        <w:t xml:space="preserve"> </w:t>
+      </w:r>
+      <w:proofErr w:type="spellStart"/>
+      <w:r>
+        <w:t>hazard.frequencies</w:t>
+      </w:r>
+      <w:proofErr w:type="spellEnd"/>
+      <w:r>
+        <w:t xml:space="preserve">, </w:t>
+      </w:r>
+      <w:proofErr w:type="spellStart"/>
+      <w:r>
+        <w:t>hazard.lon</w:t>
+      </w:r>
+      <w:proofErr w:type="spellEnd"/>
+      <w:r>
+        <w:t xml:space="preserve">, </w:t>
+      </w:r>
+      <w:proofErr w:type="spellStart"/>
+      <w:r>
+        <w:t>hazard.lat</w:t>
+      </w:r>
+      <w:proofErr w:type="spellEnd"/>
+      <w:r>
+        <w:t>).</w:t>
       </w:r>
     </w:p>
     <w:p>
       <w:r>
-        <w:t>The landslide hazard depends solely on the digital elevation data and can therefore be created for the entire globe. However if more data of landuse, vegetation, soil parameters are at hand, the module can be further develop to make use of this data.</w:t>
+        <w:t>The landslide hazard depends solely on the digital elevation data and can therefore be created for the entire globe. However if mo</w:t>
+      </w:r>
+      <w:bookmarkStart w:id="0" w:name="_GoBack"/>
+      <w:bookmarkEnd w:id="0"/>
+      <w:r>
+        <w:t xml:space="preserve">re data of </w:t>
+      </w:r>
+      <w:proofErr w:type="spellStart"/>
+      <w:r>
+        <w:t>landuse</w:t>
+      </w:r>
+      <w:proofErr w:type="spellEnd"/>
+      <w:r>
+        <w:t>, vegetation, soil parameters are at hand, the module can be further develop to make use of this data.</w:t>
       </w:r>
     </w:p>
     <w:p>
@@ -153,14 +288,45 @@
       </w:r>
     </w:p>
     <w:p>
-      <w:pPr>
-        <w:autoSpaceDE w:val="0"/>
-        <w:autoSpaceDN w:val="0"/>
-        <w:adjustRightInd w:val="0"/>
-        <w:spacing w:after="0" w:line="240" w:lineRule="auto"/>
-      </w:pPr>
-      <w:r>
-        <w:t xml:space="preserve">We create a landslide hazard set for las canas neighborhood in the city San Salvador, Central America. The edge coordinates of las canas neighborhood are </w:t>
+      <w:r>
+        <w:t xml:space="preserve">We create </w:t>
+      </w:r>
+      <w:r>
+        <w:t xml:space="preserve">a landslide hazard set for Las </w:t>
+      </w:r>
+      <w:proofErr w:type="spellStart"/>
+      <w:r>
+        <w:t>Cañ</w:t>
+      </w:r>
+      <w:r>
+        <w:t>as</w:t>
+      </w:r>
+      <w:proofErr w:type="spellEnd"/>
+      <w:r>
+        <w:t xml:space="preserve"> neighborhood </w:t>
+      </w:r>
+      <w:r>
+        <w:rPr>
+          <w:rStyle w:val="FootnoteReference"/>
+        </w:rPr>
+        <w:footnoteReference w:id="1"/>
+      </w:r>
+      <w:r>
+        <w:t xml:space="preserve">in the city San Salvador, Central America. The edge coordinates of </w:t>
+      </w:r>
+      <w:r>
+        <w:t xml:space="preserve">Las </w:t>
+      </w:r>
+      <w:proofErr w:type="spellStart"/>
+      <w:r>
+        <w:t>Cañas</w:t>
+      </w:r>
+      <w:proofErr w:type="spellEnd"/>
+      <w:r>
+        <w:t xml:space="preserve"> </w:t>
+      </w:r>
+      <w:r>
+        <w:t xml:space="preserve">neighborhood are </w:t>
       </w:r>
       <w:r>
         <w:t>[-89.145 -89.1 13.692 13.727]</w:t>
@@ -171,19 +337,6 @@
     </w:p>
     <w:p>
       <w:pPr>
-        <w:autoSpaceDE w:val="0"/>
-        <w:autoSpaceDN w:val="0"/>
-        <w:adjustRightInd w:val="0"/>
-        <w:spacing w:after="0" w:line="240" w:lineRule="auto"/>
-      </w:pPr>
-    </w:p>
-    <w:p>
-      <w:pPr>
-        <w:pStyle w:val="ListParagraph"/>
-        <w:numPr>
-          <w:ilvl w:val="0"/>
-          <w:numId w:val="7"/>
-        </w:numPr>
         <w:autoSpaceDE w:val="0"/>
         <w:autoSpaceDN w:val="0"/>
         <w:adjustRightInd w:val="0"/>
@@ -201,8 +354,9 @@
           <w:sz w:val="18"/>
           <w:szCs w:val="18"/>
         </w:rPr>
-        <w:t>[hazard, centroids, fig] = climada_ls_hazard_set([-89.145 -89.1 13.692 13.727]);</w:t>
-      </w:r>
+        <w:t xml:space="preserve">[hazard, centroids, fig] = </w:t>
+      </w:r>
+      <w:proofErr w:type="spellStart"/>
       <w:r>
         <w:rPr>
           <w:rFonts w:ascii="Courier New" w:hAnsi="Courier New" w:cs="Courier New"/>
@@ -212,7 +366,43 @@
           <w:sz w:val="18"/>
           <w:szCs w:val="18"/>
         </w:rPr>
-        <w:t xml:space="preserve"> </w:t>
+        <w:t>climada_ls_hazard_</w:t>
+      </w:r>
+      <w:proofErr w:type="gramStart"/>
+      <w:r>
+        <w:rPr>
+          <w:rFonts w:ascii="Courier New" w:hAnsi="Courier New" w:cs="Courier New"/>
+          <w:b/>
+          <w:bCs/>
+          <w:color w:val="000000"/>
+          <w:sz w:val="18"/>
+          <w:szCs w:val="18"/>
+        </w:rPr>
+        <w:t>set</w:t>
+      </w:r>
+      <w:proofErr w:type="spellEnd"/>
+      <w:r>
+        <w:rPr>
+          <w:rFonts w:ascii="Courier New" w:hAnsi="Courier New" w:cs="Courier New"/>
+          <w:b/>
+          <w:bCs/>
+          <w:color w:val="000000"/>
+          <w:sz w:val="18"/>
+          <w:szCs w:val="18"/>
+        </w:rPr>
+        <w:t>(</w:t>
+      </w:r>
+      <w:proofErr w:type="gramEnd"/>
+      <w:r>
+        <w:rPr>
+          <w:rFonts w:ascii="Courier New" w:hAnsi="Courier New" w:cs="Courier New"/>
+          <w:b/>
+          <w:bCs/>
+          <w:color w:val="000000"/>
+          <w:sz w:val="18"/>
+          <w:szCs w:val="18"/>
+        </w:rPr>
+        <w:t xml:space="preserve">[-89.145 -89.1 13.692 13.727]); </w:t>
       </w:r>
       <w:r>
         <w:t>into the command line</w:t>
@@ -220,26 +410,10 @@
       <w:r>
         <w:t xml:space="preserve"> to create the hazard set</w:t>
       </w:r>
+      <w:r>
+        <w:t>.</w:t>
+      </w:r>
     </w:p>
-    <w:p>
-      <w:pPr>
-        <w:pStyle w:val="ListParagraph"/>
-        <w:numPr>
-          <w:ilvl w:val="0"/>
-          <w:numId w:val="7"/>
-        </w:numPr>
-        <w:autoSpaceDE w:val="0"/>
-        <w:autoSpaceDN w:val="0"/>
-        <w:adjustRightInd w:val="0"/>
-        <w:spacing w:after="0" w:line="240" w:lineRule="auto"/>
-      </w:pPr>
-      <w:r>
-        <w:t>Look at the plots that are created</w:t>
-      </w:r>
-      <w:bookmarkStart w:id="0" w:name="_GoBack"/>
-      <w:bookmarkEnd w:id="0"/>
-    </w:p>
-    <w:p/>
     <w:p>
       <w:pPr>
         <w:keepNext/>
@@ -293,14 +467,27 @@
       <w:r>
         <w:t xml:space="preserve">Figure </w:t>
       </w:r>
-      <w:fldSimple w:instr=" SEQ Figure \* ARABIC ">
-        <w:r>
-          <w:rPr>
-            <w:noProof/>
-          </w:rPr>
-          <w:t>1</w:t>
-        </w:r>
-      </w:fldSimple>
+      <w:r>
+        <w:fldChar w:fldCharType="begin"/>
+      </w:r>
+      <w:r>
+        <w:instrText xml:space="preserve"> SEQ Figure \* ARABIC </w:instrText>
+      </w:r>
+      <w:r>
+        <w:fldChar w:fldCharType="separate"/>
+      </w:r>
+      <w:r>
+        <w:rPr>
+          <w:noProof/>
+        </w:rPr>
+        <w:t>1</w:t>
+      </w:r>
+      <w:r>
+        <w:rPr>
+          <w:noProof/>
+        </w:rPr>
+        <w:fldChar w:fldCharType="end"/>
+      </w:r>
       <w:bookmarkEnd w:id="1"/>
       <w:r>
         <w:t xml:space="preserve">: Landslide hazard as created with </w:t>
@@ -313,7 +500,51 @@
           <w:color w:val="000000"/>
           <w:sz w:val="14"/>
         </w:rPr>
-        <w:t>[hazard, centroids, fig] = climada_ls_hazard_set([-89.145 -89.1 13.692 13.727])</w:t>
+        <w:t xml:space="preserve">[hazard, centroids, fig] = </w:t>
+      </w:r>
+      <w:proofErr w:type="spellStart"/>
+      <w:r>
+        <w:rPr>
+          <w:rFonts w:ascii="Courier New" w:hAnsi="Courier New" w:cs="Courier New"/>
+          <w:b/>
+          <w:bCs/>
+          <w:color w:val="000000"/>
+          <w:sz w:val="14"/>
+        </w:rPr>
+        <w:t>climada_ls_hazard_</w:t>
+      </w:r>
+      <w:proofErr w:type="gramStart"/>
+      <w:r>
+        <w:rPr>
+          <w:rFonts w:ascii="Courier New" w:hAnsi="Courier New" w:cs="Courier New"/>
+          <w:b/>
+          <w:bCs/>
+          <w:color w:val="000000"/>
+          <w:sz w:val="14"/>
+        </w:rPr>
+        <w:t>set</w:t>
+      </w:r>
+      <w:proofErr w:type="spellEnd"/>
+      <w:r>
+        <w:rPr>
+          <w:rFonts w:ascii="Courier New" w:hAnsi="Courier New" w:cs="Courier New"/>
+          <w:b/>
+          <w:bCs/>
+          <w:color w:val="000000"/>
+          <w:sz w:val="14"/>
+        </w:rPr>
+        <w:t>(</w:t>
+      </w:r>
+      <w:proofErr w:type="gramEnd"/>
+      <w:r>
+        <w:rPr>
+          <w:rFonts w:ascii="Courier New" w:hAnsi="Courier New" w:cs="Courier New"/>
+          <w:b/>
+          <w:bCs/>
+          <w:color w:val="000000"/>
+          <w:sz w:val="14"/>
+        </w:rPr>
+        <w:t>[-89.145 -89.1 13.692 13.727])</w:t>
       </w:r>
       <w:r>
         <w:t xml:space="preserve">. The hazard maps show which areas might be affected by landslides on average every 10 years, 25, 50, 100, 150 and 200 years respectively. </w:t>
@@ -325,8 +556,9 @@
     <w:tbl>
       <w:tblPr>
         <w:tblStyle w:val="TableGrid"/>
+        <w:tblpPr w:leftFromText="180" w:rightFromText="180" w:vertAnchor="text" w:tblpY="1"/>
+        <w:tblOverlap w:val="never"/>
         <w:tblW w:w="4566" w:type="dxa"/>
-        <w:tblInd w:w="-5" w:type="dxa"/>
         <w:tblBorders>
           <w:top w:val="none" w:sz="0" w:space="0" w:color="auto"/>
           <w:left w:val="none" w:sz="0" w:space="0" w:color="auto"/>
@@ -348,12 +580,19 @@
           <w:p>
             <w:pPr>
               <w:keepNext/>
+              <w:rPr>
+                <w:noProof/>
+              </w:rPr>
+            </w:pPr>
+          </w:p>
+          <w:p>
+            <w:pPr>
+              <w:keepNext/>
             </w:pPr>
             <w:r>
               <w:rPr>
                 <w:noProof/>
               </w:rPr>
-              <w:lastRenderedPageBreak/>
               <w:drawing>
                 <wp:inline distT="0" distB="0" distL="0" distR="0" wp14:anchorId="30DF925D" wp14:editId="0BFED773">
                   <wp:extent cx="3200400" cy="2131479"/>
@@ -398,16 +637,45 @@
             <w:r>
               <w:t xml:space="preserve">Figure </w:t>
             </w:r>
-            <w:fldSimple w:instr=" SEQ Figure \* ARABIC ">
-              <w:r>
-                <w:rPr>
-                  <w:noProof/>
-                </w:rPr>
-                <w:t>2</w:t>
-              </w:r>
-            </w:fldSimple>
             <w:r>
-              <w:t xml:space="preserve">: Elevation from SRTM for the las canas neighborhood in San Salvador. </w:t>
+              <w:fldChar w:fldCharType="begin"/>
+            </w:r>
+            <w:r>
+              <w:instrText xml:space="preserve"> SEQ Figure \* ARABIC </w:instrText>
+            </w:r>
+            <w:r>
+              <w:fldChar w:fldCharType="separate"/>
+            </w:r>
+            <w:r>
+              <w:rPr>
+                <w:noProof/>
+              </w:rPr>
+              <w:t>2</w:t>
+            </w:r>
+            <w:r>
+              <w:rPr>
+                <w:noProof/>
+              </w:rPr>
+              <w:fldChar w:fldCharType="end"/>
+            </w:r>
+            <w:r>
+              <w:t xml:space="preserve">: Elevation from </w:t>
+            </w:r>
+            <w:proofErr w:type="spellStart"/>
+            <w:r>
+              <w:t>SRTM</w:t>
+            </w:r>
+            <w:proofErr w:type="spellEnd"/>
+            <w:r>
+              <w:t xml:space="preserve"> for the las </w:t>
+            </w:r>
+            <w:proofErr w:type="spellStart"/>
+            <w:r>
+              <w:t>canas</w:t>
+            </w:r>
+            <w:proofErr w:type="spellEnd"/>
+            <w:r>
+              <w:t xml:space="preserve"> neighborhood in San Salvador. </w:t>
             </w:r>
           </w:p>
           <w:p/>
@@ -473,14 +741,27 @@
             <w:r>
               <w:t xml:space="preserve">Figure </w:t>
             </w:r>
-            <w:fldSimple w:instr=" SEQ Figure \* ARABIC ">
-              <w:r>
-                <w:rPr>
-                  <w:noProof/>
-                </w:rPr>
-                <w:t>3</w:t>
-              </w:r>
-            </w:fldSimple>
+            <w:r>
+              <w:fldChar w:fldCharType="begin"/>
+            </w:r>
+            <w:r>
+              <w:instrText xml:space="preserve"> SEQ Figure \* ARABIC </w:instrText>
+            </w:r>
+            <w:r>
+              <w:fldChar w:fldCharType="separate"/>
+            </w:r>
+            <w:r>
+              <w:rPr>
+                <w:noProof/>
+              </w:rPr>
+              <w:t>3</w:t>
+            </w:r>
+            <w:r>
+              <w:rPr>
+                <w:noProof/>
+              </w:rPr>
+              <w:fldChar w:fldCharType="end"/>
+            </w:r>
             <w:r>
               <w:t>: Slope in degree</w:t>
             </w:r>
@@ -622,32 +903,41 @@
         </w:tc>
       </w:tr>
     </w:tbl>
-    <w:p/>
     <w:p>
-      <w:pPr>
-        <w:pStyle w:val="Title"/>
-      </w:pPr>
-      <w:r>
-        <w:t>Appendix</w:t>
+      <w:r>
+        <w:br w:type="textWrapping" w:clear="all"/>
       </w:r>
     </w:p>
     <w:p>
       <w:pPr>
-        <w:pStyle w:val="Heading1"/>
-      </w:pPr>
-      <w:r>
-        <w:t>Input data</w:t>
+        <w:pStyle w:val="Title"/>
+      </w:pPr>
+      <w:r>
+        <w:t>Appendix</w:t>
       </w:r>
     </w:p>
     <w:p>
-      <w:r>
-        <w:t>We use publicly available digital elevation data (DEM) from SRTM</w:t>
-      </w:r>
+      <w:pPr>
+        <w:pStyle w:val="Heading1"/>
+      </w:pPr>
+      <w:r>
+        <w:t>Input data</w:t>
+      </w:r>
+    </w:p>
+    <w:p>
+      <w:r>
+        <w:t xml:space="preserve">We use publicly available digital elevation data (DEM) from </w:t>
+      </w:r>
+      <w:proofErr w:type="spellStart"/>
+      <w:r>
+        <w:t>SRTM</w:t>
+      </w:r>
+      <w:proofErr w:type="spellEnd"/>
       <w:r>
         <w:rPr>
           <w:rStyle w:val="FootnoteReference"/>
         </w:rPr>
-        <w:footnoteReference w:id="1"/>
+        <w:footnoteReference w:id="2"/>
       </w:r>
       <w:r>
         <w:t xml:space="preserve">. Use your own DEM data, if you have a finer resolution. </w:t>
@@ -677,6 +967,7 @@
         </w:rPr>
         <w:t xml:space="preserve">Type </w:t>
       </w:r>
+      <w:proofErr w:type="spellStart"/>
       <w:r>
         <w:rPr>
           <w:rFonts w:ascii="Courier New" w:hAnsi="Courier New" w:cs="Courier New"/>
@@ -685,7 +976,40 @@
           <w:sz w:val="18"/>
           <w:szCs w:val="18"/>
         </w:rPr>
-        <w:t>climada_srtm_get('El Salvador')</w:t>
+        <w:t>climada_srtm_</w:t>
+      </w:r>
+      <w:proofErr w:type="gramStart"/>
+      <w:r>
+        <w:rPr>
+          <w:rFonts w:ascii="Courier New" w:hAnsi="Courier New" w:cs="Courier New"/>
+          <w:b/>
+          <w:bCs/>
+          <w:sz w:val="18"/>
+          <w:szCs w:val="18"/>
+        </w:rPr>
+        <w:t>get</w:t>
+      </w:r>
+      <w:proofErr w:type="spellEnd"/>
+      <w:r>
+        <w:rPr>
+          <w:rFonts w:ascii="Courier New" w:hAnsi="Courier New" w:cs="Courier New"/>
+          <w:b/>
+          <w:bCs/>
+          <w:sz w:val="18"/>
+          <w:szCs w:val="18"/>
+        </w:rPr>
+        <w:t>(</w:t>
+      </w:r>
+      <w:proofErr w:type="gramEnd"/>
+      <w:r>
+        <w:rPr>
+          <w:rFonts w:ascii="Courier New" w:hAnsi="Courier New" w:cs="Courier New"/>
+          <w:b/>
+          <w:bCs/>
+          <w:sz w:val="18"/>
+          <w:szCs w:val="18"/>
+        </w:rPr>
+        <w:t>'El Salvador')</w:t>
       </w:r>
       <w:r>
         <w:rPr>
@@ -729,8 +1053,39 @@
             <w:sz w:val="22"/>
             <w:szCs w:val="22"/>
           </w:rPr>
-          <w:t>http://srtm.csi.cgiar.org/SELECTION/inputCoord.asp</w:t>
+          <w:t>http://</w:t>
         </w:r>
+        <w:proofErr w:type="spellStart"/>
+        <w:r>
+          <w:rPr>
+            <w:rStyle w:val="Hyperlink"/>
+            <w:rFonts w:cstheme="minorBidi"/>
+            <w:sz w:val="22"/>
+            <w:szCs w:val="22"/>
+          </w:rPr>
+          <w:t>srtm.csi.cgiar.org</w:t>
+        </w:r>
+        <w:proofErr w:type="spellEnd"/>
+        <w:r>
+          <w:rPr>
+            <w:rStyle w:val="Hyperlink"/>
+            <w:rFonts w:cstheme="minorBidi"/>
+            <w:sz w:val="22"/>
+            <w:szCs w:val="22"/>
+          </w:rPr>
+          <w:t>/SELECTION/</w:t>
+        </w:r>
+        <w:proofErr w:type="spellStart"/>
+        <w:r>
+          <w:rPr>
+            <w:rStyle w:val="Hyperlink"/>
+            <w:rFonts w:cstheme="minorBidi"/>
+            <w:sz w:val="22"/>
+            <w:szCs w:val="22"/>
+          </w:rPr>
+          <w:t>inputCoord.asp</w:t>
+        </w:r>
+        <w:proofErr w:type="spellEnd"/>
       </w:hyperlink>
       <w:r>
         <w:rPr>
@@ -773,7 +1128,27 @@
           <w:sz w:val="22"/>
           <w:szCs w:val="22"/>
         </w:rPr>
-        <w:t xml:space="preserve">Move it to .../dem/data/ </w:t>
+        <w:t>Move it to .../</w:t>
+      </w:r>
+      <w:proofErr w:type="spellStart"/>
+      <w:r>
+        <w:rPr>
+          <w:rFonts w:asciiTheme="minorHAnsi" w:hAnsiTheme="minorHAnsi" w:cstheme="minorBidi"/>
+          <w:color w:val="auto"/>
+          <w:sz w:val="22"/>
+          <w:szCs w:val="22"/>
+        </w:rPr>
+        <w:t>dem</w:t>
+      </w:r>
+      <w:proofErr w:type="spellEnd"/>
+      <w:r>
+        <w:rPr>
+          <w:rFonts w:asciiTheme="minorHAnsi" w:hAnsiTheme="minorHAnsi" w:cstheme="minorBidi"/>
+          <w:color w:val="auto"/>
+          <w:sz w:val="22"/>
+          <w:szCs w:val="22"/>
+        </w:rPr>
+        <w:t xml:space="preserve">/data/ </w:t>
       </w:r>
     </w:p>
     <w:p>
@@ -852,6 +1227,7 @@
         </w:rPr>
         <w:t xml:space="preserve">using </w:t>
       </w:r>
+      <w:proofErr w:type="spellStart"/>
       <w:r>
         <w:rPr>
           <w:rFonts w:ascii="Courier New" w:hAnsi="Courier New" w:cs="Courier New"/>
@@ -860,17 +1236,9 @@
           <w:sz w:val="18"/>
           <w:szCs w:val="18"/>
         </w:rPr>
-        <w:t>SRTM =</w:t>
-      </w:r>
-      <w:r>
-        <w:rPr>
-          <w:rFonts w:asciiTheme="minorHAnsi" w:hAnsiTheme="minorHAnsi" w:cstheme="minorBidi"/>
-          <w:color w:val="auto"/>
-          <w:sz w:val="22"/>
-          <w:szCs w:val="22"/>
-        </w:rPr>
-        <w:t xml:space="preserve"> </w:t>
-      </w:r>
+        <w:t>SRTM</w:t>
+      </w:r>
+      <w:proofErr w:type="spellEnd"/>
       <w:r>
         <w:rPr>
           <w:rFonts w:ascii="Courier New" w:hAnsi="Courier New" w:cs="Courier New"/>
@@ -879,7 +1247,7 @@
           <w:sz w:val="18"/>
           <w:szCs w:val="18"/>
         </w:rPr>
-        <w:t>climada_srtm_get('El Salvador')</w:t>
+        <w:t xml:space="preserve"> =</w:t>
       </w:r>
       <w:r>
         <w:rPr>
@@ -888,6 +1256,37 @@
           <w:sz w:val="22"/>
           <w:szCs w:val="22"/>
         </w:rPr>
+        <w:t xml:space="preserve"> </w:t>
+      </w:r>
+      <w:proofErr w:type="spellStart"/>
+      <w:r>
+        <w:rPr>
+          <w:rFonts w:ascii="Courier New" w:hAnsi="Courier New" w:cs="Courier New"/>
+          <w:b/>
+          <w:bCs/>
+          <w:sz w:val="18"/>
+          <w:szCs w:val="18"/>
+        </w:rPr>
+        <w:t>climada_srtm_get</w:t>
+      </w:r>
+      <w:proofErr w:type="spellEnd"/>
+      <w:r>
+        <w:rPr>
+          <w:rFonts w:ascii="Courier New" w:hAnsi="Courier New" w:cs="Courier New"/>
+          <w:b/>
+          <w:bCs/>
+          <w:sz w:val="18"/>
+          <w:szCs w:val="18"/>
+        </w:rPr>
+        <w:t>('El Salvador')</w:t>
+      </w:r>
+      <w:r>
+        <w:rPr>
+          <w:rFonts w:asciiTheme="minorHAnsi" w:hAnsiTheme="minorHAnsi" w:cstheme="minorBidi"/>
+          <w:color w:val="auto"/>
+          <w:sz w:val="22"/>
+          <w:szCs w:val="22"/>
+        </w:rPr>
         <w:t xml:space="preserve"> or any other country name </w:t>
       </w:r>
     </w:p>
@@ -901,7 +1300,15 @@
     </w:p>
     <w:p>
       <w:r>
-        <w:t xml:space="preserve">Existing models for landslides are based on historical event analysis, heuristical methods (using expert knowledge), statistical regression analysis or deterministic methods. We develop a new method based on probabilistic landslide events. The probabilistic landslide model is based on physical parameters and historical events and refined with expert knowledge. </w:t>
+        <w:t xml:space="preserve">Existing models for landslides are based on historical event analysis, </w:t>
+      </w:r>
+      <w:proofErr w:type="spellStart"/>
+      <w:r>
+        <w:t>heuristical</w:t>
+      </w:r>
+      <w:proofErr w:type="spellEnd"/>
+      <w:r>
+        <w:t xml:space="preserve"> methods (using expert knowledge), statistical regression analysis or deterministic methods. We develop a new method based on probabilistic landslide events. The probabilistic landslide model is based on physical parameters and historical events and refined with expert knowledge. </w:t>
       </w:r>
     </w:p>
     <w:p>
@@ -993,14 +1400,27 @@
       <w:r>
         <w:t xml:space="preserve">Figure </w:t>
       </w:r>
-      <w:fldSimple w:instr=" SEQ Figure \* ARABIC ">
-        <w:r>
-          <w:rPr>
-            <w:noProof/>
-          </w:rPr>
-          <w:t>5</w:t>
-        </w:r>
-      </w:fldSimple>
+      <w:r>
+        <w:fldChar w:fldCharType="begin"/>
+      </w:r>
+      <w:r>
+        <w:instrText xml:space="preserve"> SEQ Figure \* ARABIC </w:instrText>
+      </w:r>
+      <w:r>
+        <w:fldChar w:fldCharType="separate"/>
+      </w:r>
+      <w:r>
+        <w:rPr>
+          <w:noProof/>
+        </w:rPr>
+        <w:t>5</w:t>
+      </w:r>
+      <w:r>
+        <w:rPr>
+          <w:noProof/>
+        </w:rPr>
+        <w:fldChar w:fldCharType="end"/>
+      </w:r>
       <w:bookmarkEnd w:id="3"/>
       <w:r>
         <w:t>:</w:t>
@@ -1010,8 +1430,33 @@
           <w:i w:val="0"/>
           <w:iCs w:val="0"/>
         </w:rPr>
-        <w:t xml:space="preserve"> Probabilistic events are generated to create a set of possible events that characterize the landslide situation in San Salvador in terms of frequencies, location and regional extent. Source: Swiss Re, Natural catastrophes and reinsurance, http://media.swissre.com/documents/Nat_Cat_reins_en.pdf</w:t>
-      </w:r>
+        <w:t xml:space="preserve"> Probabilistic events are generated to create a set of possible events that characterize the landslide situation in San Salvador in terms of frequencies, location and regional extent. Source: Swiss Re, Natural catastrophes and reinsurance, http://</w:t>
+      </w:r>
+      <w:proofErr w:type="spellStart"/>
+      <w:r>
+        <w:rPr>
+          <w:i w:val="0"/>
+          <w:iCs w:val="0"/>
+        </w:rPr>
+        <w:t>media.swissre.com</w:t>
+      </w:r>
+      <w:proofErr w:type="spellEnd"/>
+      <w:r>
+        <w:rPr>
+          <w:i w:val="0"/>
+          <w:iCs w:val="0"/>
+        </w:rPr>
+        <w:t>/documents/</w:t>
+      </w:r>
+      <w:proofErr w:type="spellStart"/>
+      <w:r>
+        <w:rPr>
+          <w:i w:val="0"/>
+          <w:iCs w:val="0"/>
+        </w:rPr>
+        <w:t>Nat_Cat_reins_en.pdf</w:t>
+      </w:r>
+      <w:proofErr w:type="spellEnd"/>
     </w:p>
     <w:p>
       <w:r>
@@ -2193,7 +2638,15 @@
         <w:spacing w:after="0"/>
       </w:pPr>
       <w:r>
-        <w:t>If the factor of safety is less than or equal to 1 ( i.e., F ≤ 1), the slope fails because driving forces equal or exceed the resisting forces. If F is significantly greater than 1, the slope is quite stable. However if F is only slightly greater than 1, small disturbances may cause the slope to fail.</w:t>
+        <w:t xml:space="preserve">If the factor of safety is less than or equal to 1 </w:t>
+      </w:r>
+      <w:proofErr w:type="gramStart"/>
+      <w:r>
+        <w:t>( i.e</w:t>
+      </w:r>
+      <w:proofErr w:type="gramEnd"/>
+      <w:r>
+        <w:t>., F ≤ 1), the slope fails because driving forces equal or exceed the resisting forces. If F is significantly greater than 1, the slope is quite stable. However if F is only slightly greater than 1, small disturbances may cause the slope to fail.</w:t>
       </w:r>
     </w:p>
     <w:p>
@@ -2248,15 +2701,20 @@
       <w:r>
         <w:t xml:space="preserve">While the definition of the factor of safety varies throughout the literature, we have chosen to follow a modification </w:t>
       </w:r>
-      <w:r>
-        <w:t>Carpentier et al.</w:t>
+      <w:proofErr w:type="spellStart"/>
+      <w:r>
+        <w:t>Carpentier</w:t>
+      </w:r>
+      <w:proofErr w:type="spellEnd"/>
+      <w:r>
+        <w:t xml:space="preserve"> et al.</w:t>
       </w:r>
       <w:r>
         <w:rPr>
           <w:rStyle w:val="FootnoteReference"/>
           <w:rFonts w:ascii="SwissReSans" w:hAnsi="SwissReSans"/>
         </w:rPr>
-        <w:footnoteReference w:id="2"/>
+        <w:footnoteReference w:id="3"/>
       </w:r>
       <w:r>
         <w:t xml:space="preserve"> 2012) </w:t>
@@ -2264,21 +2722,50 @@
       <w:r>
         <w:t xml:space="preserve">to the theory set out by </w:t>
       </w:r>
-      <w:r>
-        <w:t>Casadei et al.</w:t>
+      <w:proofErr w:type="spellStart"/>
+      <w:r>
+        <w:t>Casadei</w:t>
+      </w:r>
+      <w:proofErr w:type="spellEnd"/>
+      <w:r>
+        <w:t xml:space="preserve"> et al.</w:t>
       </w:r>
       <w:r>
         <w:rPr>
           <w:rStyle w:val="FootnoteReference"/>
           <w:rFonts w:ascii="SwissReSans" w:hAnsi="SwissReSans"/>
         </w:rPr>
-        <w:footnoteReference w:id="3"/>
+        <w:footnoteReference w:id="4"/>
       </w:r>
       <w:r>
         <w:t xml:space="preserve"> (2003), </w:t>
       </w:r>
       <w:r>
-        <w:t xml:space="preserve">which takes into account the difference between saturated and moist soil. c' denotes the effective cohesion of the soil, γ_m,γ_s, and γ_w correspond to the specific weight of moist soil, saturated soil and water respectively, D is the soil depth, h_w is the water table height, ϕ' is the effective internal angle of friction, and β is the slope angle. </w:t>
+        <w:t xml:space="preserve">which takes into account the difference between saturated and moist soil. c' denotes the effective cohesion of the soil, </w:t>
+      </w:r>
+      <w:proofErr w:type="spellStart"/>
+      <w:r>
+        <w:t>γ_m,γ_s</w:t>
+      </w:r>
+      <w:proofErr w:type="spellEnd"/>
+      <w:r>
+        <w:t xml:space="preserve">, and </w:t>
+      </w:r>
+      <w:proofErr w:type="spellStart"/>
+      <w:r>
+        <w:t>γ_w</w:t>
+      </w:r>
+      <w:proofErr w:type="spellEnd"/>
+      <w:r>
+        <w:t xml:space="preserve"> correspond to the specific weight of moist soil, saturated soil and water respectively, D is the soil depth, </w:t>
+      </w:r>
+      <w:proofErr w:type="spellStart"/>
+      <w:r>
+        <w:t>h_w</w:t>
+      </w:r>
+      <w:proofErr w:type="spellEnd"/>
+      <w:r>
+        <w:t xml:space="preserve"> is the water table height, ϕ' is the effective internal angle of friction, and β is the slope angle. </w:t>
       </w:r>
     </w:p>
     <w:p>
@@ -2913,7 +3400,23 @@
         <w:t>)</w:t>
       </w:r>
       <w:r>
-        <w:t>. According to Beven &amp; Kirkby the TWI is defined as:</w:t>
+        <w:t xml:space="preserve">. According to </w:t>
+      </w:r>
+      <w:proofErr w:type="spellStart"/>
+      <w:r>
+        <w:t>Beven</w:t>
+      </w:r>
+      <w:proofErr w:type="spellEnd"/>
+      <w:r>
+        <w:t xml:space="preserve"> &amp; </w:t>
+      </w:r>
+      <w:proofErr w:type="spellStart"/>
+      <w:r>
+        <w:t>Kirkby</w:t>
+      </w:r>
+      <w:proofErr w:type="spellEnd"/>
+      <w:r>
+        <w:t xml:space="preserve"> the TWI is defined as:</w:t>
       </w:r>
     </w:p>
     <w:p>
@@ -2995,8 +3498,13 @@
       </m:oMathPara>
     </w:p>
     <w:p>
-      <w:r>
-        <w:t xml:space="preserve">a is the drainage </w:t>
+      <w:proofErr w:type="gramStart"/>
+      <w:r>
+        <w:t>a</w:t>
+      </w:r>
+      <w:proofErr w:type="gramEnd"/>
+      <w:r>
+        <w:t xml:space="preserve"> is the drainage </w:t>
       </w:r>
       <w:r>
         <w:t>a</w:t>
@@ -3077,7 +3585,23 @@
     </w:p>
     <w:p>
       <w:r>
-        <w:t xml:space="preserve">Neither there are other landslide models available at this scale that we know of nor there is a good database of historical landslide including landslide size and damage for comparison. There are other landslide models which could be used for validation (A satellite-based global landslide model, A. Farahmand and A. AghaKouchak, University of California Irvine, Irvine, CA 92697, USA; Nat. Hazards Earth Syst. Sci., 13, 1259–1267, 2013), but they work either on a larger scale or on a much smaller one, where exact input data is needed. However applying such a model to the San Salvador study region would require significant time and budget resources. </w:t>
+        <w:t xml:space="preserve">Neither there are other landslide models available at this scale that we know of nor there is a good database of historical landslide including landslide size and damage for comparison. There are other landslide models which could be used for validation (A satellite-based global landslide model, A. </w:t>
+      </w:r>
+      <w:proofErr w:type="spellStart"/>
+      <w:r>
+        <w:t>Farahmand</w:t>
+      </w:r>
+      <w:proofErr w:type="spellEnd"/>
+      <w:r>
+        <w:t xml:space="preserve"> and A. </w:t>
+      </w:r>
+      <w:proofErr w:type="spellStart"/>
+      <w:r>
+        <w:t>AghaKouchak</w:t>
+      </w:r>
+      <w:proofErr w:type="spellEnd"/>
+      <w:r>
+        <w:t xml:space="preserve">, University of California Irvine, Irvine, CA 92697, USA; Nat. Hazards Earth Syst. Sci., 13, 1259–1267, 2013), but they work either on a larger scale or on a much smaller one, where exact input data is needed. However applying such a model to the San Salvador study region would require significant time and budget resources. </w:t>
       </w:r>
     </w:p>
     <w:p/>
@@ -3097,14 +3621,9 @@
     <w:p/>
     <w:p/>
     <w:sectPr>
-      <w:headerReference w:type="even" r:id="rId16"/>
-      <w:headerReference w:type="default" r:id="rId17"/>
-      <w:footerReference w:type="even" r:id="rId18"/>
-      <w:footerReference w:type="default" r:id="rId19"/>
-      <w:headerReference w:type="first" r:id="rId20"/>
-      <w:footerReference w:type="first" r:id="rId21"/>
+      <w:headerReference w:type="default" r:id="rId16"/>
       <w:pgSz w:w="12240" w:h="15840"/>
-      <w:pgMar w:top="1702" w:right="2034" w:bottom="1440" w:left="1985" w:header="720" w:footer="720" w:gutter="0"/>
+      <w:pgMar w:top="1135" w:right="2034" w:bottom="1440" w:left="1985" w:header="720" w:footer="720" w:gutter="0"/>
       <w:cols w:space="720"/>
       <w:titlePg/>
       <w:docGrid w:linePitch="360"/>
@@ -3138,36 +3657,6 @@
 </w:endnotes>
 </file>
 
-<file path=word/footer1.xml><?xml version="1.0" encoding="utf-8"?>
-<w:ftr xmlns:wpc="http://schemas.microsoft.com/office/word/2010/wordprocessingCanvas" xmlns:mc="http://schemas.openxmlformats.org/markup-compatibility/2006" xmlns:o="urn:schemas-microsoft-com:office:office" xmlns:r="http://schemas.openxmlformats.org/officeDocument/2006/relationships" xmlns:m="http://schemas.openxmlformats.org/officeDocument/2006/math" xmlns:v="urn:schemas-microsoft-com:vml" xmlns:wp14="http://schemas.microsoft.com/office/word/2010/wordprocessingDrawing" xmlns:wp="http://schemas.openxmlformats.org/drawingml/2006/wordprocessingDrawing" xmlns:w10="urn:schemas-microsoft-com:office:word" xmlns:w="http://schemas.openxmlformats.org/wordprocessingml/2006/main" xmlns:w14="http://schemas.microsoft.com/office/word/2010/wordml" xmlns:w15="http://schemas.microsoft.com/office/word/2012/wordml" xmlns:wpg="http://schemas.microsoft.com/office/word/2010/wordprocessingGroup" xmlns:wpi="http://schemas.microsoft.com/office/word/2010/wordprocessingInk" xmlns:wne="http://schemas.microsoft.com/office/word/2006/wordml" xmlns:wps="http://schemas.microsoft.com/office/word/2010/wordprocessingShape" mc:Ignorable="w14 w15 wp14">
-  <w:p>
-    <w:pPr>
-      <w:pStyle w:val="Footer"/>
-    </w:pPr>
-  </w:p>
-</w:ftr>
-</file>
-
-<file path=word/footer2.xml><?xml version="1.0" encoding="utf-8"?>
-<w:ftr xmlns:wpc="http://schemas.microsoft.com/office/word/2010/wordprocessingCanvas" xmlns:mc="http://schemas.openxmlformats.org/markup-compatibility/2006" xmlns:o="urn:schemas-microsoft-com:office:office" xmlns:r="http://schemas.openxmlformats.org/officeDocument/2006/relationships" xmlns:m="http://schemas.openxmlformats.org/officeDocument/2006/math" xmlns:v="urn:schemas-microsoft-com:vml" xmlns:wp14="http://schemas.microsoft.com/office/word/2010/wordprocessingDrawing" xmlns:wp="http://schemas.openxmlformats.org/drawingml/2006/wordprocessingDrawing" xmlns:w10="urn:schemas-microsoft-com:office:word" xmlns:w="http://schemas.openxmlformats.org/wordprocessingml/2006/main" xmlns:w14="http://schemas.microsoft.com/office/word/2010/wordml" xmlns:w15="http://schemas.microsoft.com/office/word/2012/wordml" xmlns:wpg="http://schemas.microsoft.com/office/word/2010/wordprocessingGroup" xmlns:wpi="http://schemas.microsoft.com/office/word/2010/wordprocessingInk" xmlns:wne="http://schemas.microsoft.com/office/word/2006/wordml" xmlns:wps="http://schemas.microsoft.com/office/word/2010/wordprocessingShape" mc:Ignorable="w14 w15 wp14">
-  <w:p>
-    <w:pPr>
-      <w:pStyle w:val="Footer"/>
-    </w:pPr>
-  </w:p>
-</w:ftr>
-</file>
-
-<file path=word/footer3.xml><?xml version="1.0" encoding="utf-8"?>
-<w:ftr xmlns:wpc="http://schemas.microsoft.com/office/word/2010/wordprocessingCanvas" xmlns:mc="http://schemas.openxmlformats.org/markup-compatibility/2006" xmlns:o="urn:schemas-microsoft-com:office:office" xmlns:r="http://schemas.openxmlformats.org/officeDocument/2006/relationships" xmlns:m="http://schemas.openxmlformats.org/officeDocument/2006/math" xmlns:v="urn:schemas-microsoft-com:vml" xmlns:wp14="http://schemas.microsoft.com/office/word/2010/wordprocessingDrawing" xmlns:wp="http://schemas.openxmlformats.org/drawingml/2006/wordprocessingDrawing" xmlns:w10="urn:schemas-microsoft-com:office:word" xmlns:w="http://schemas.openxmlformats.org/wordprocessingml/2006/main" xmlns:w14="http://schemas.microsoft.com/office/word/2010/wordml" xmlns:w15="http://schemas.microsoft.com/office/word/2012/wordml" xmlns:wpg="http://schemas.microsoft.com/office/word/2010/wordprocessingGroup" xmlns:wpi="http://schemas.microsoft.com/office/word/2010/wordprocessingInk" xmlns:wne="http://schemas.microsoft.com/office/word/2006/wordml" xmlns:wps="http://schemas.microsoft.com/office/word/2010/wordprocessingShape" mc:Ignorable="w14 w15 wp14">
-  <w:p>
-    <w:pPr>
-      <w:pStyle w:val="Footer"/>
-    </w:pPr>
-  </w:p>
-</w:ftr>
-</file>
-
 <file path=word/footnotes.xml><?xml version="1.0" encoding="utf-8"?>
 <w:footnotes xmlns:wpc="http://schemas.microsoft.com/office/word/2010/wordprocessingCanvas" xmlns:mc="http://schemas.openxmlformats.org/markup-compatibility/2006" xmlns:o="urn:schemas-microsoft-com:office:office" xmlns:r="http://schemas.openxmlformats.org/officeDocument/2006/relationships" xmlns:m="http://schemas.openxmlformats.org/officeDocument/2006/math" xmlns:v="urn:schemas-microsoft-com:vml" xmlns:wp14="http://schemas.microsoft.com/office/word/2010/wordprocessingDrawing" xmlns:wp="http://schemas.openxmlformats.org/drawingml/2006/wordprocessingDrawing" xmlns:w10="urn:schemas-microsoft-com:office:word" xmlns:w="http://schemas.openxmlformats.org/wordprocessingml/2006/main" xmlns:w14="http://schemas.microsoft.com/office/word/2010/wordml" xmlns:w15="http://schemas.microsoft.com/office/word/2012/wordml" xmlns:wpg="http://schemas.microsoft.com/office/word/2010/wordprocessingGroup" xmlns:wpi="http://schemas.microsoft.com/office/word/2010/wordprocessingInk" xmlns:wne="http://schemas.microsoft.com/office/word/2006/wordml" xmlns:wps="http://schemas.microsoft.com/office/word/2010/wordprocessingShape" mc:Ignorable="w14 w15 wp14">
   <w:footnote w:type="separator" w:id="-1">
@@ -3193,6 +3682,60 @@
   <w:footnote w:id="1">
     <w:p>
       <w:pPr>
+        <w:pStyle w:val="FootnoteText"/>
+      </w:pPr>
+      <w:r>
+        <w:rPr>
+          <w:rStyle w:val="FootnoteReference"/>
+        </w:rPr>
+        <w:footnoteRef/>
+      </w:r>
+      <w:r>
+        <w:t xml:space="preserve"> The name is derived from the river Rio Las </w:t>
+      </w:r>
+      <w:proofErr w:type="spellStart"/>
+      <w:r>
+        <w:t>Cañas</w:t>
+      </w:r>
+      <w:proofErr w:type="spellEnd"/>
+      <w:r>
+        <w:t xml:space="preserve"> and the neighborhood consist of the two municipalities </w:t>
+      </w:r>
+      <w:hyperlink r:id="rId1" w:history="1">
+        <w:proofErr w:type="spellStart"/>
+        <w:r>
+          <w:rPr>
+            <w:rStyle w:val="Hyperlink"/>
+            <w:sz w:val="20"/>
+          </w:rPr>
+          <w:t>Soyapango</w:t>
+        </w:r>
+        <w:proofErr w:type="spellEnd"/>
+        <w:r>
+          <w:rPr>
+            <w:rStyle w:val="Hyperlink"/>
+            <w:sz w:val="20"/>
+          </w:rPr>
+          <w:t xml:space="preserve"> and </w:t>
+        </w:r>
+        <w:proofErr w:type="spellStart"/>
+        <w:r>
+          <w:rPr>
+            <w:rStyle w:val="Hyperlink"/>
+            <w:sz w:val="20"/>
+          </w:rPr>
+          <w:t>Ilopango</w:t>
+        </w:r>
+        <w:proofErr w:type="spellEnd"/>
+      </w:hyperlink>
+      <w:r>
+        <w:t>.</w:t>
+      </w:r>
+    </w:p>
+  </w:footnote>
+  <w:footnote w:id="2">
+    <w:p>
+      <w:pPr>
         <w:pStyle w:val="Default"/>
         <w:rPr>
           <w:rFonts w:asciiTheme="minorHAnsi" w:hAnsiTheme="minorHAnsi" w:cstheme="minorBidi"/>
@@ -3217,9 +3760,29 @@
           <w:sz w:val="20"/>
           <w:szCs w:val="20"/>
         </w:rPr>
-        <w:t xml:space="preserve">The SRTM dataset consists of global digital elevation data on a 90 m resolution, it stands for Shuttle Radar Topographic Mission and is provided by NASA, see </w:t>
-      </w:r>
-      <w:hyperlink r:id="rId1" w:history="1">
+        <w:t xml:space="preserve">The </w:t>
+      </w:r>
+      <w:proofErr w:type="spellStart"/>
+      <w:r>
+        <w:rPr>
+          <w:rFonts w:asciiTheme="minorHAnsi" w:hAnsiTheme="minorHAnsi" w:cstheme="minorBidi"/>
+          <w:color w:val="auto"/>
+          <w:sz w:val="20"/>
+          <w:szCs w:val="20"/>
+        </w:rPr>
+        <w:t>SRTM</w:t>
+      </w:r>
+      <w:proofErr w:type="spellEnd"/>
+      <w:r>
+        <w:rPr>
+          <w:rFonts w:asciiTheme="minorHAnsi" w:hAnsiTheme="minorHAnsi" w:cstheme="minorBidi"/>
+          <w:color w:val="auto"/>
+          <w:sz w:val="20"/>
+          <w:szCs w:val="20"/>
+        </w:rPr>
+        <w:t xml:space="preserve"> dataset consists of global digital elevation data on a 90 m resolution, it stands for Shuttle Radar Topographic Mission and is provided by NASA, see </w:t>
+      </w:r>
+      <w:hyperlink r:id="rId2" w:history="1">
         <w:r>
           <w:rPr>
             <w:rStyle w:val="Hyperlink"/>
@@ -3227,8 +3790,39 @@
             <w:sz w:val="20"/>
             <w:szCs w:val="20"/>
           </w:rPr>
-          <w:t>http://srtm.csi.cgiar.org/Index.as</w:t>
+          <w:t>http://</w:t>
         </w:r>
+        <w:proofErr w:type="spellStart"/>
+        <w:r>
+          <w:rPr>
+            <w:rStyle w:val="Hyperlink"/>
+            <w:rFonts w:cstheme="minorBidi"/>
+            <w:sz w:val="20"/>
+            <w:szCs w:val="20"/>
+          </w:rPr>
+          <w:t>srtm.csi.cgiar.org</w:t>
+        </w:r>
+        <w:proofErr w:type="spellEnd"/>
+        <w:r>
+          <w:rPr>
+            <w:rStyle w:val="Hyperlink"/>
+            <w:rFonts w:cstheme="minorBidi"/>
+            <w:sz w:val="20"/>
+            <w:szCs w:val="20"/>
+          </w:rPr>
+          <w:t>/</w:t>
+        </w:r>
+        <w:proofErr w:type="spellStart"/>
+        <w:r>
+          <w:rPr>
+            <w:rStyle w:val="Hyperlink"/>
+            <w:rFonts w:cstheme="minorBidi"/>
+            <w:sz w:val="20"/>
+            <w:szCs w:val="20"/>
+          </w:rPr>
+          <w:t>Index.as</w:t>
+        </w:r>
+        <w:proofErr w:type="spellEnd"/>
       </w:hyperlink>
       <w:r>
         <w:rPr>
@@ -3241,7 +3835,7 @@
       </w:r>
     </w:p>
   </w:footnote>
-  <w:footnote w:id="2">
+  <w:footnote w:id="3">
     <w:p>
       <w:pPr>
         <w:pStyle w:val="FootnoteText"/>
@@ -3253,11 +3847,27 @@
         <w:footnoteRef/>
       </w:r>
       <w:r>
-        <w:t xml:space="preserve"> Carpentier, Stefan, et al. "Geophysical imaging of shallow subsurface topography and its implication for shallow landslide susceptibility in the Urseren Valley, Switzerland." Journal of applied geophysics 83 (2012): 46-56.</w:t>
+        <w:t xml:space="preserve"> </w:t>
+      </w:r>
+      <w:proofErr w:type="spellStart"/>
+      <w:r>
+        <w:t>Carpentier</w:t>
+      </w:r>
+      <w:proofErr w:type="spellEnd"/>
+      <w:r>
+        <w:t xml:space="preserve">, Stefan, et al. "Geophysical imaging of shallow subsurface topography and its implication for shallow landslide susceptibility in the </w:t>
+      </w:r>
+      <w:proofErr w:type="spellStart"/>
+      <w:r>
+        <w:t>Urseren</w:t>
+      </w:r>
+      <w:proofErr w:type="spellEnd"/>
+      <w:r>
+        <w:t xml:space="preserve"> Valley, Switzerland." Journal of applied geophysics 83 (2012): 46-56.</w:t>
       </w:r>
     </w:p>
   </w:footnote>
-  <w:footnote w:id="3">
+  <w:footnote w:id="4">
     <w:p>
       <w:pPr>
         <w:pStyle w:val="FootnoteText"/>
@@ -3269,7 +3879,15 @@
         <w:footnoteRef/>
       </w:r>
       <w:r>
-        <w:t xml:space="preserve"> Casadei, M., W. E. Dietrich, and N. L. Miller. </w:t>
+        <w:t xml:space="preserve"> </w:t>
+      </w:r>
+      <w:proofErr w:type="spellStart"/>
+      <w:r>
+        <w:t>Casadei</w:t>
+      </w:r>
+      <w:proofErr w:type="spellEnd"/>
+      <w:r>
+        <w:t xml:space="preserve">, M., W. E. Dietrich, and N. L. Miller. </w:t>
       </w:r>
       <w:r>
         <w:t>"Testing a model for predicting the timing and location of shallow landslide initiation in soil</w:t>
@@ -3302,27 +3920,24 @@
 <w:hdr xmlns:wpc="http://schemas.microsoft.com/office/word/2010/wordprocessingCanvas" xmlns:mc="http://schemas.openxmlformats.org/markup-compatibility/2006" xmlns:o="urn:schemas-microsoft-com:office:office" xmlns:r="http://schemas.openxmlformats.org/officeDocument/2006/relationships" xmlns:m="http://schemas.openxmlformats.org/officeDocument/2006/math" xmlns:v="urn:schemas-microsoft-com:vml" xmlns:wp14="http://schemas.microsoft.com/office/word/2010/wordprocessingDrawing" xmlns:wp="http://schemas.openxmlformats.org/drawingml/2006/wordprocessingDrawing" xmlns:w10="urn:schemas-microsoft-com:office:word" xmlns:w="http://schemas.openxmlformats.org/wordprocessingml/2006/main" xmlns:w14="http://schemas.microsoft.com/office/word/2010/wordml" xmlns:w15="http://schemas.microsoft.com/office/word/2012/wordml" xmlns:wpg="http://schemas.microsoft.com/office/word/2010/wordprocessingGroup" xmlns:wpi="http://schemas.microsoft.com/office/word/2010/wordprocessingInk" xmlns:wne="http://schemas.microsoft.com/office/word/2006/wordml" xmlns:wps="http://schemas.microsoft.com/office/word/2010/wordprocessingShape" mc:Ignorable="w14 w15 wp14">
   <w:p>
     <w:pPr>
-      <w:pStyle w:val="Header"/>
-    </w:pPr>
-  </w:p>
-</w:hdr>
-</file>
-
-<file path=word/header2.xml><?xml version="1.0" encoding="utf-8"?>
-<w:hdr xmlns:wpc="http://schemas.microsoft.com/office/word/2010/wordprocessingCanvas" xmlns:mc="http://schemas.openxmlformats.org/markup-compatibility/2006" xmlns:o="urn:schemas-microsoft-com:office:office" xmlns:r="http://schemas.openxmlformats.org/officeDocument/2006/relationships" xmlns:m="http://schemas.openxmlformats.org/officeDocument/2006/math" xmlns:v="urn:schemas-microsoft-com:vml" xmlns:wp14="http://schemas.microsoft.com/office/word/2010/wordprocessingDrawing" xmlns:wp="http://schemas.openxmlformats.org/drawingml/2006/wordprocessingDrawing" xmlns:w10="urn:schemas-microsoft-com:office:word" xmlns:w="http://schemas.openxmlformats.org/wordprocessingml/2006/main" xmlns:w14="http://schemas.microsoft.com/office/word/2010/wordml" xmlns:w15="http://schemas.microsoft.com/office/word/2012/wordml" xmlns:wpg="http://schemas.microsoft.com/office/word/2010/wordprocessingGroup" xmlns:wpi="http://schemas.microsoft.com/office/word/2010/wordprocessingInk" xmlns:wne="http://schemas.microsoft.com/office/word/2006/wordml" xmlns:wps="http://schemas.microsoft.com/office/word/2010/wordprocessingShape" mc:Ignorable="w14 w15 wp14">
-  <w:p>
-    <w:pPr>
       <w:spacing w:after="0"/>
     </w:pPr>
+    <w:proofErr w:type="spellStart"/>
+    <w:proofErr w:type="gramStart"/>
     <w:r>
-      <w:t>Manual for the Economics of Climate Adaptation San Salvador</w:t>
+      <w:t>climada</w:t>
+    </w:r>
+    <w:proofErr w:type="spellEnd"/>
+    <w:proofErr w:type="gramEnd"/>
+    <w:r>
+      <w:t xml:space="preserve"> landslides manual</w:t>
     </w:r>
     <w:r>
       <w:tab/>
     </w:r>
     <w:sdt>
       <w:sdtPr>
-        <w:id w:val="-591623805"/>
+        <w:id w:val="-455719667"/>
         <w:docPartObj>
           <w:docPartGallery w:val="Page Numbers (Top of Page)"/>
           <w:docPartUnique/>
@@ -3334,6 +3949,18 @@
         </w:rPr>
       </w:sdtEndPr>
       <w:sdtContent>
+        <w:r>
+          <w:tab/>
+        </w:r>
+        <w:r>
+          <w:tab/>
+        </w:r>
+        <w:r>
+          <w:tab/>
+        </w:r>
+        <w:r>
+          <w:tab/>
+        </w:r>
         <w:r>
           <w:tab/>
         </w:r>
@@ -3378,14 +4005,9 @@
       <w:t xml:space="preserve"> November 2015</w:t>
     </w:r>
   </w:p>
-</w:hdr>
-</file>
-
-<file path=word/header3.xml><?xml version="1.0" encoding="utf-8"?>
-<w:hdr xmlns:wpc="http://schemas.microsoft.com/office/word/2010/wordprocessingCanvas" xmlns:mc="http://schemas.openxmlformats.org/markup-compatibility/2006" xmlns:o="urn:schemas-microsoft-com:office:office" xmlns:r="http://schemas.openxmlformats.org/officeDocument/2006/relationships" xmlns:m="http://schemas.openxmlformats.org/officeDocument/2006/math" xmlns:v="urn:schemas-microsoft-com:vml" xmlns:wp14="http://schemas.microsoft.com/office/word/2010/wordprocessingDrawing" xmlns:wp="http://schemas.openxmlformats.org/drawingml/2006/wordprocessingDrawing" xmlns:w10="urn:schemas-microsoft-com:office:word" xmlns:w="http://schemas.openxmlformats.org/wordprocessingml/2006/main" xmlns:w14="http://schemas.microsoft.com/office/word/2010/wordml" xmlns:w15="http://schemas.microsoft.com/office/word/2012/wordml" xmlns:wpg="http://schemas.microsoft.com/office/word/2010/wordprocessingGroup" xmlns:wpi="http://schemas.microsoft.com/office/word/2010/wordprocessingInk" xmlns:wne="http://schemas.microsoft.com/office/word/2006/wordml" xmlns:wps="http://schemas.microsoft.com/office/word/2010/wordprocessingShape" mc:Ignorable="w14 w15 wp14">
   <w:p>
     <w:pPr>
-      <w:pStyle w:val="Header"/>
+      <w:spacing w:after="0"/>
     </w:pPr>
   </w:p>
 </w:hdr>
@@ -5868,7 +6490,7 @@
 </file>
 
 <file path=customXml/itemProps1.xml><?xml version="1.0" encoding="utf-8"?>
-<ds:datastoreItem xmlns:ds="http://schemas.openxmlformats.org/officeDocument/2006/customXml" ds:itemID="{F2C90D1E-ABBE-4DD6-8ECF-E764BCB1F93B}">
+<ds:datastoreItem xmlns:ds="http://schemas.openxmlformats.org/officeDocument/2006/customXml" ds:itemID="{01CA938B-9EC1-4DAD-B4A5-9B4F8B8D1C16}">
   <ds:schemaRefs>
     <ds:schemaRef ds:uri="http://schemas.openxmlformats.org/officeDocument/2006/bibliography"/>
   </ds:schemaRefs>

</xml_diff>

<commit_message>
landslides checked, flood doc updated
big disclaimer about NOT READY FOR USE for flood
</commit_message>
<xml_diff>
--- a/docs/climada_module_landslides.docx
+++ b/docs/climada_module_landslides.docx
@@ -1,338 +1,576 @@
 
 <file path=word/document.xml><?xml version="1.0" encoding="utf-8"?>
-<w:document xmlns:wpc="http://schemas.microsoft.com/office/word/2010/wordprocessingCanvas" xmlns:mc="http://schemas.openxmlformats.org/markup-compatibility/2006" xmlns:o="urn:schemas-microsoft-com:office:office" xmlns:r="http://schemas.openxmlformats.org/officeDocument/2006/relationships" xmlns:m="http://schemas.openxmlformats.org/officeDocument/2006/math" xmlns:v="urn:schemas-microsoft-com:vml" xmlns:wp14="http://schemas.microsoft.com/office/word/2010/wordprocessingDrawing" xmlns:wp="http://schemas.openxmlformats.org/drawingml/2006/wordprocessingDrawing" xmlns:w10="urn:schemas-microsoft-com:office:word" xmlns:w="http://schemas.openxmlformats.org/wordprocessingml/2006/main" xmlns:w14="http://schemas.microsoft.com/office/word/2010/wordml" xmlns:w15="http://schemas.microsoft.com/office/word/2012/wordml" xmlns:wpg="http://schemas.microsoft.com/office/word/2010/wordprocessingGroup" xmlns:wpi="http://schemas.microsoft.com/office/word/2010/wordprocessingInk" xmlns:wne="http://schemas.microsoft.com/office/word/2006/wordml" xmlns:wps="http://schemas.microsoft.com/office/word/2010/wordprocessingShape" mc:Ignorable="w14 w15 wp14">
+<w:document xmlns:wpc="http://schemas.microsoft.com/office/word/2010/wordprocessingCanvas" xmlns:mo="http://schemas.microsoft.com/office/mac/office/2008/main" xmlns:mc="http://schemas.openxmlformats.org/markup-compatibility/2006" xmlns:mv="urn:schemas-microsoft-com:mac:vml" xmlns:o="urn:schemas-microsoft-com:office:office" xmlns:r="http://schemas.openxmlformats.org/officeDocument/2006/relationships" xmlns:m="http://schemas.openxmlformats.org/officeDocument/2006/math" xmlns:v="urn:schemas-microsoft-com:vml" xmlns:wp14="http://schemas.microsoft.com/office/word/2010/wordprocessingDrawing" xmlns:wp="http://schemas.openxmlformats.org/drawingml/2006/wordprocessingDrawing" xmlns:w10="urn:schemas-microsoft-com:office:word" xmlns:w="http://schemas.openxmlformats.org/wordprocessingml/2006/main" xmlns:w14="http://schemas.microsoft.com/office/word/2010/wordml" xmlns:w15="http://schemas.microsoft.com/office/word/2012/wordml" xmlns:wpg="http://schemas.microsoft.com/office/word/2010/wordprocessingGroup" xmlns:wpi="http://schemas.microsoft.com/office/word/2010/wordprocessingInk" xmlns:wne="http://schemas.microsoft.com/office/word/2006/wordml" xmlns:wps="http://schemas.microsoft.com/office/word/2010/wordprocessingShape" mc:Ignorable="w14 w15 wp14">
   <w:body>
     <w:p>
       <w:pPr>
-        <w:pStyle w:val="Title"/>
-      </w:pPr>
-      <w:proofErr w:type="spellStart"/>
-      <w:proofErr w:type="gramStart"/>
-      <w:r>
-        <w:rPr>
+        <w:spacing w:after="0" w:line="240" w:lineRule="auto"/>
+        <w:rPr>
+          <w:rFonts w:ascii="Arial" w:hAnsi="Arial" w:cs="Arial"/>
+        </w:rPr>
+      </w:pPr>
+      <w:r>
+        <w:rPr>
+          <w:rFonts w:ascii="Arial" w:hAnsi="Arial" w:cs="Arial"/>
           <w:i/>
         </w:rPr>
         <w:t>climada</w:t>
       </w:r>
-      <w:proofErr w:type="spellEnd"/>
-      <w:proofErr w:type="gramEnd"/>
-      <w:r>
+      <w:r>
+        <w:rPr>
+          <w:rFonts w:ascii="Arial" w:hAnsi="Arial" w:cs="Arial"/>
+        </w:rPr>
         <w:t xml:space="preserve"> module landslides (part of flood)</w:t>
+      </w:r>
+      <w:r>
+        <w:rPr>
+          <w:rFonts w:ascii="Arial" w:hAnsi="Arial" w:cs="Arial"/>
+        </w:rPr>
+        <w:tab/>
+      </w:r>
+      <w:r>
+        <w:rPr>
+          <w:rFonts w:ascii="Arial" w:hAnsi="Arial" w:cs="Arial"/>
+        </w:rPr>
+        <w:tab/>
+      </w:r>
+      <w:r>
+        <w:rPr>
+          <w:rFonts w:ascii="Arial" w:hAnsi="Arial" w:cs="Arial"/>
+        </w:rPr>
+        <w:tab/>
+      </w:r>
+      <w:r>
+        <w:rPr>
+          <w:rFonts w:ascii="Arial" w:hAnsi="Arial" w:cs="Arial"/>
+        </w:rPr>
+        <w:tab/>
+        <w:t>29 June 2017</w:t>
       </w:r>
     </w:p>
     <w:p>
       <w:pPr>
-        <w:pStyle w:val="Header"/>
-        <w:spacing w:after="120"/>
-        <w:rPr>
+        <w:spacing w:after="0" w:line="240" w:lineRule="auto"/>
+        <w:rPr>
+          <w:rFonts w:ascii="Arial" w:hAnsi="Arial" w:cs="Arial"/>
           <w:lang w:val="it-IT"/>
         </w:rPr>
       </w:pPr>
       <w:hyperlink r:id="rId8" w:history="1">
-        <w:proofErr w:type="spellStart"/>
         <w:r>
           <w:rPr>
             <w:rStyle w:val="Hyperlink"/>
+            <w:rFonts w:ascii="Arial" w:hAnsi="Arial" w:cs="Arial"/>
+            <w:sz w:val="22"/>
             <w:lang w:val="it-IT"/>
           </w:rPr>
-          <w:t>https</w:t>
+          <w:t>https://github.com/davidnbresch/climada_module_flood</w:t>
         </w:r>
-        <w:proofErr w:type="spellEnd"/>
+      </w:hyperlink>
+    </w:p>
+    <w:p>
+      <w:pPr>
+        <w:spacing w:after="0" w:line="240" w:lineRule="auto"/>
+        <w:rPr>
+          <w:rStyle w:val="Hyperlink"/>
+          <w:rFonts w:ascii="Arial" w:hAnsi="Arial" w:cs="Arial"/>
+          <w:sz w:val="22"/>
+          <w:lang w:val="it-IT"/>
+        </w:rPr>
+      </w:pPr>
+      <w:r>
+        <w:rPr>
+          <w:rFonts w:ascii="Arial" w:hAnsi="Arial" w:cs="Arial"/>
+          <w:lang w:val="it-IT"/>
+        </w:rPr>
+        <w:t xml:space="preserve">Lea </w:t>
+      </w:r>
+      <w:proofErr w:type="spellStart"/>
+      <w:r>
+        <w:rPr>
+          <w:rFonts w:ascii="Arial" w:hAnsi="Arial" w:cs="Arial"/>
+          <w:lang w:val="it-IT"/>
+        </w:rPr>
+        <w:t>Mueller</w:t>
+      </w:r>
+      <w:proofErr w:type="spellEnd"/>
+      <w:r>
+        <w:rPr>
+          <w:rFonts w:ascii="Arial" w:hAnsi="Arial" w:cs="Arial"/>
+          <w:lang w:val="it-IT"/>
+        </w:rPr>
+        <w:t>,</w:t>
+      </w:r>
+      <w:r>
+        <w:rPr>
+          <w:rFonts w:ascii="Arial" w:hAnsi="Arial" w:cs="Arial"/>
+          <w:b/>
+          <w:lang w:val="it-IT"/>
+        </w:rPr>
+        <w:t xml:space="preserve"> </w:t>
+      </w:r>
+      <w:hyperlink r:id="rId9" w:history="1">
         <w:r>
           <w:rPr>
             <w:rStyle w:val="Hyperlink"/>
+            <w:rFonts w:ascii="Arial" w:hAnsi="Arial" w:cs="Arial"/>
+            <w:sz w:val="22"/>
             <w:lang w:val="it-IT"/>
           </w:rPr>
-          <w:t>://</w:t>
+          <w:t>muellele@gmai</w:t>
         </w:r>
-        <w:proofErr w:type="spellStart"/>
         <w:r>
           <w:rPr>
             <w:rStyle w:val="Hyperlink"/>
+            <w:rFonts w:ascii="Arial" w:hAnsi="Arial" w:cs="Arial"/>
+            <w:sz w:val="22"/>
             <w:lang w:val="it-IT"/>
           </w:rPr>
-          <w:t>github.com</w:t>
+          <w:t>l</w:t>
         </w:r>
-        <w:proofErr w:type="spellEnd"/>
         <w:r>
           <w:rPr>
             <w:rStyle w:val="Hyperlink"/>
+            <w:rFonts w:ascii="Arial" w:hAnsi="Arial" w:cs="Arial"/>
+            <w:sz w:val="22"/>
             <w:lang w:val="it-IT"/>
           </w:rPr>
-          <w:t>/</w:t>
+          <w:t>.com</w:t>
         </w:r>
-        <w:proofErr w:type="spellStart"/>
+      </w:hyperlink>
+      <w:r>
+        <w:rPr>
+          <w:rStyle w:val="Hyperlink"/>
+          <w:rFonts w:ascii="Arial" w:hAnsi="Arial" w:cs="Arial"/>
+          <w:sz w:val="22"/>
+          <w:lang w:val="it-IT"/>
+        </w:rPr>
+        <w:t xml:space="preserve"> </w:t>
+      </w:r>
+    </w:p>
+    <w:p>
+      <w:pPr>
+        <w:spacing w:after="0" w:line="240" w:lineRule="auto"/>
+        <w:rPr>
+          <w:rStyle w:val="Hyperlink"/>
+          <w:rFonts w:ascii="Arial" w:hAnsi="Arial" w:cs="Arial"/>
+          <w:sz w:val="22"/>
+          <w:lang w:val="it-IT"/>
+        </w:rPr>
+      </w:pPr>
+      <w:r>
+        <w:rPr>
+          <w:rFonts w:ascii="Arial" w:hAnsi="Arial" w:cs="Arial"/>
+          <w:lang w:val="it-IT"/>
+        </w:rPr>
+        <w:t xml:space="preserve">David </w:t>
+      </w:r>
+      <w:proofErr w:type="spellStart"/>
+      <w:proofErr w:type="gramStart"/>
+      <w:r>
+        <w:rPr>
+          <w:rFonts w:ascii="Arial" w:hAnsi="Arial" w:cs="Arial"/>
+          <w:lang w:val="it-IT"/>
+        </w:rPr>
+        <w:t>N.Bresch</w:t>
+      </w:r>
+      <w:proofErr w:type="spellEnd"/>
+      <w:proofErr w:type="gramEnd"/>
+      <w:r>
+        <w:rPr>
+          <w:rFonts w:ascii="Arial" w:hAnsi="Arial" w:cs="Arial"/>
+          <w:lang w:val="it-IT"/>
+        </w:rPr>
+        <w:t xml:space="preserve">, </w:t>
+      </w:r>
+      <w:hyperlink r:id="rId10" w:history="1">
         <w:r>
           <w:rPr>
             <w:rStyle w:val="Hyperlink"/>
+            <w:rFonts w:ascii="Arial" w:hAnsi="Arial" w:cs="Arial"/>
+            <w:sz w:val="22"/>
             <w:lang w:val="it-IT"/>
           </w:rPr>
-          <w:t>davidnbresch</w:t>
+          <w:t>david.bresch@gmail.com</w:t>
         </w:r>
-        <w:proofErr w:type="spellEnd"/>
-        <w:r>
-          <w:rPr>
-            <w:rStyle w:val="Hyperlink"/>
-            <w:lang w:val="it-IT"/>
-          </w:rPr>
-          <w:t>/</w:t>
-        </w:r>
-        <w:proofErr w:type="spellStart"/>
-        <w:r>
-          <w:rPr>
-            <w:rStyle w:val="Hyperlink"/>
-            <w:lang w:val="it-IT"/>
-          </w:rPr>
-          <w:t>climada_module_flood</w:t>
-        </w:r>
-        <w:proofErr w:type="spellEnd"/>
       </w:hyperlink>
       <w:r>
         <w:rPr>
+          <w:rFonts w:ascii="Arial" w:hAnsi="Arial" w:cs="Arial"/>
           <w:lang w:val="it-IT"/>
         </w:rPr>
         <w:t xml:space="preserve"> </w:t>
-      </w:r>
-      <w:r>
-        <w:rPr>
-          <w:lang w:val="it-IT"/>
-        </w:rPr>
-        <w:tab/>
-      </w:r>
-      <w:r>
-        <w:rPr>
-          <w:lang w:val="it-IT"/>
-        </w:rPr>
-        <w:tab/>
-      </w:r>
-      <w:r>
-        <w:rPr>
-          <w:lang w:val="it-IT"/>
-        </w:rPr>
-        <w:t>24</w:t>
-      </w:r>
-      <w:r>
-        <w:rPr>
-          <w:lang w:val="it-IT"/>
-        </w:rPr>
-        <w:t xml:space="preserve"> </w:t>
-      </w:r>
-      <w:proofErr w:type="spellStart"/>
-      <w:r>
-        <w:rPr>
-          <w:lang w:val="it-IT"/>
-        </w:rPr>
-        <w:t>November</w:t>
-      </w:r>
-      <w:proofErr w:type="spellEnd"/>
-      <w:r>
-        <w:rPr>
-          <w:lang w:val="it-IT"/>
-        </w:rPr>
-        <w:t xml:space="preserve"> 2015</w:t>
       </w:r>
     </w:p>
     <w:p>
       <w:pPr>
-        <w:spacing w:after="120"/>
-        <w:rPr>
-          <w:rStyle w:val="Hyperlink"/>
-          <w:rFonts w:asciiTheme="majorHAnsi" w:hAnsiTheme="majorHAnsi"/>
+        <w:spacing w:after="0" w:line="240" w:lineRule="auto"/>
+        <w:rPr>
+          <w:rFonts w:ascii="Arial" w:hAnsi="Arial" w:cs="Arial"/>
           <w:lang w:val="it-IT"/>
         </w:rPr>
       </w:pPr>
-      <w:r>
-        <w:rPr>
-          <w:lang w:val="it-IT"/>
-        </w:rPr>
-        <w:t xml:space="preserve">Lea </w:t>
-      </w:r>
-      <w:proofErr w:type="spellStart"/>
-      <w:r>
-        <w:rPr>
-          <w:lang w:val="it-IT"/>
-        </w:rPr>
-        <w:t>Mueller</w:t>
-      </w:r>
-      <w:proofErr w:type="spellEnd"/>
-      <w:r>
-        <w:rPr>
-          <w:lang w:val="it-IT"/>
-        </w:rPr>
-        <w:t>,</w:t>
-      </w:r>
-      <w:r>
-        <w:rPr>
-          <w:b/>
-          <w:lang w:val="it-IT"/>
-        </w:rPr>
-        <w:t xml:space="preserve"> </w:t>
-      </w:r>
-      <w:hyperlink r:id="rId9" w:history="1">
-        <w:proofErr w:type="spellStart"/>
-        <w:r>
-          <w:rPr>
-            <w:rStyle w:val="Hyperlink"/>
-            <w:rFonts w:asciiTheme="majorHAnsi" w:hAnsiTheme="majorHAnsi"/>
-            <w:lang w:val="it-IT"/>
-          </w:rPr>
-          <w:t>muellele@gmail.com</w:t>
-        </w:r>
-        <w:proofErr w:type="spellEnd"/>
-      </w:hyperlink>
+      <w:bookmarkStart w:id="0" w:name="_GoBack"/>
+      <w:bookmarkEnd w:id="0"/>
     </w:p>
     <w:p>
       <w:pPr>
-        <w:rPr>
-          <w:lang w:val="it-IT"/>
-        </w:rPr>
-      </w:pPr>
+        <w:pStyle w:val="Heading2"/>
+        <w:rPr>
+          <w:rFonts w:ascii="Arial" w:hAnsi="Arial" w:cs="Arial"/>
+        </w:rPr>
+      </w:pPr>
+      <w:r>
+        <w:rPr>
+          <w:rFonts w:ascii="Arial" w:hAnsi="Arial" w:cs="Arial"/>
+        </w:rPr>
+        <w:t>Purpose</w:t>
+      </w:r>
     </w:p>
     <w:p>
       <w:pPr>
-        <w:pStyle w:val="Heading1"/>
-      </w:pPr>
-      <w:r>
-        <w:t>Purpose</w:t>
+        <w:rPr>
+          <w:rFonts w:ascii="Arial" w:hAnsi="Arial" w:cs="Arial"/>
+        </w:rPr>
+      </w:pPr>
+      <w:r>
+        <w:rPr>
+          <w:rFonts w:ascii="Arial" w:hAnsi="Arial" w:cs="Arial"/>
+        </w:rPr>
+        <w:t xml:space="preserve">This is an additional </w:t>
+      </w:r>
+      <w:r>
+        <w:rPr>
+          <w:rFonts w:ascii="Arial" w:hAnsi="Arial" w:cs="Arial"/>
+          <w:i/>
+        </w:rPr>
+        <w:t>climada</w:t>
+      </w:r>
+      <w:r>
+        <w:rPr>
+          <w:rFonts w:ascii="Arial" w:hAnsi="Arial" w:cs="Arial"/>
+        </w:rPr>
+        <w:t xml:space="preserve"> module to create a landslide hazard. The hazard is a </w:t>
+      </w:r>
+      <w:r>
+        <w:rPr>
+          <w:rFonts w:ascii="Arial" w:hAnsi="Arial" w:cs="Arial"/>
+          <w:i/>
+        </w:rPr>
+        <w:t>climada</w:t>
+      </w:r>
+      <w:r>
+        <w:rPr>
+          <w:rFonts w:ascii="Arial" w:hAnsi="Arial" w:cs="Arial"/>
+        </w:rPr>
+        <w:t xml:space="preserve"> hazard structure that defines the hazard intensities and frequencies at speci</w:t>
+      </w:r>
+      <w:r>
+        <w:rPr>
+          <w:rFonts w:ascii="Arial" w:hAnsi="Arial" w:cs="Arial"/>
+        </w:rPr>
+        <w:t>fic locations</w:t>
+      </w:r>
+      <w:r>
+        <w:rPr>
+          <w:rFonts w:ascii="Arial" w:hAnsi="Arial" w:cs="Arial"/>
+        </w:rPr>
+        <w:t>, see core climada manual for details.</w:t>
       </w:r>
     </w:p>
     <w:p>
-      <w:r>
-        <w:t xml:space="preserve">This is an additional </w:t>
-      </w:r>
-      <w:proofErr w:type="spellStart"/>
-      <w:r>
-        <w:rPr>
-          <w:i/>
-        </w:rPr>
-        <w:t>climada</w:t>
-      </w:r>
-      <w:proofErr w:type="spellEnd"/>
-      <w:r>
-        <w:t xml:space="preserve"> module to create a landslide hazard. The hazard is a </w:t>
-      </w:r>
-      <w:proofErr w:type="spellStart"/>
-      <w:r>
-        <w:rPr>
-          <w:i/>
-        </w:rPr>
-        <w:t>climada</w:t>
-      </w:r>
-      <w:proofErr w:type="spellEnd"/>
-      <w:r>
-        <w:t xml:space="preserve"> hazard structure that defines the hazard intensities and frequencies at speci</w:t>
-      </w:r>
-      <w:r>
-        <w:t>fic locations (</w:t>
-      </w:r>
-      <w:proofErr w:type="spellStart"/>
-      <w:r>
-        <w:t>hazard.intensity</w:t>
-      </w:r>
-      <w:proofErr w:type="spellEnd"/>
-      <w:r>
-        <w:t>,</w:t>
-      </w:r>
-      <w:r>
-        <w:t xml:space="preserve"> </w:t>
-      </w:r>
-      <w:proofErr w:type="spellStart"/>
-      <w:r>
-        <w:t>hazard.frequencies</w:t>
-      </w:r>
-      <w:proofErr w:type="spellEnd"/>
-      <w:r>
-        <w:t xml:space="preserve">, </w:t>
-      </w:r>
-      <w:proofErr w:type="spellStart"/>
-      <w:r>
-        <w:t>hazard.lon</w:t>
-      </w:r>
-      <w:proofErr w:type="spellEnd"/>
-      <w:r>
-        <w:t xml:space="preserve">, </w:t>
-      </w:r>
-      <w:proofErr w:type="spellStart"/>
-      <w:r>
-        <w:t>hazard.lat</w:t>
-      </w:r>
-      <w:proofErr w:type="spellEnd"/>
-      <w:r>
-        <w:t>).</w:t>
+      <w:pPr>
+        <w:rPr>
+          <w:rFonts w:ascii="Arial" w:hAnsi="Arial" w:cs="Arial"/>
+        </w:rPr>
+      </w:pPr>
+      <w:r>
+        <w:rPr>
+          <w:rFonts w:ascii="Arial" w:hAnsi="Arial" w:cs="Arial"/>
+        </w:rPr>
+        <w:t xml:space="preserve">The landslide hazard depends solely on the digital elevation data and can therefore be created for the entire globe. </w:t>
+      </w:r>
+      <w:r>
+        <w:rPr>
+          <w:rFonts w:ascii="Arial" w:hAnsi="Arial" w:cs="Arial"/>
+        </w:rPr>
+        <w:t>However,</w:t>
+      </w:r>
+      <w:r>
+        <w:rPr>
+          <w:rFonts w:ascii="Arial" w:hAnsi="Arial" w:cs="Arial"/>
+        </w:rPr>
+        <w:t xml:space="preserve"> if more data of </w:t>
+      </w:r>
+      <w:r>
+        <w:rPr>
+          <w:rFonts w:ascii="Arial" w:hAnsi="Arial" w:cs="Arial"/>
+        </w:rPr>
+        <w:t>land use</w:t>
+      </w:r>
+      <w:r>
+        <w:rPr>
+          <w:rFonts w:ascii="Arial" w:hAnsi="Arial" w:cs="Arial"/>
+        </w:rPr>
+        <w:t xml:space="preserve">, vegetation, soil parameters are at hand, the module can be further </w:t>
+      </w:r>
+      <w:r>
+        <w:rPr>
+          <w:rFonts w:ascii="Arial" w:hAnsi="Arial" w:cs="Arial"/>
+        </w:rPr>
+        <w:t>developed</w:t>
+      </w:r>
+      <w:r>
+        <w:rPr>
+          <w:rFonts w:ascii="Arial" w:hAnsi="Arial" w:cs="Arial"/>
+        </w:rPr>
+        <w:t xml:space="preserve"> to make use of this data.</w:t>
       </w:r>
     </w:p>
     <w:p>
-      <w:r>
-        <w:t>The landslide hazard depends solely on the digital elevation data and can therefore be created for the entire globe. However if mo</w:t>
-      </w:r>
-      <w:bookmarkStart w:id="0" w:name="_GoBack"/>
-      <w:bookmarkEnd w:id="0"/>
-      <w:r>
-        <w:t xml:space="preserve">re data of </w:t>
-      </w:r>
-      <w:proofErr w:type="spellStart"/>
-      <w:r>
-        <w:t>landuse</w:t>
-      </w:r>
-      <w:proofErr w:type="spellEnd"/>
-      <w:r>
-        <w:t>, vegetation, soil parameters are at hand, the module can be further develop to make use of this data.</w:t>
+      <w:pPr>
+        <w:pStyle w:val="Heading2"/>
+        <w:rPr>
+          <w:rFonts w:ascii="Arial" w:hAnsi="Arial" w:cs="Arial"/>
+        </w:rPr>
+      </w:pPr>
+      <w:r>
+        <w:rPr>
+          <w:rFonts w:ascii="Arial" w:hAnsi="Arial" w:cs="Arial"/>
+        </w:rPr>
+        <w:t>Example</w:t>
       </w:r>
     </w:p>
     <w:p>
       <w:pPr>
-        <w:pStyle w:val="Heading1"/>
-      </w:pPr>
-      <w:r>
-        <w:t>Example</w:t>
+        <w:rPr>
+          <w:rFonts w:ascii="Arial" w:hAnsi="Arial" w:cs="Arial"/>
+        </w:rPr>
+      </w:pPr>
+      <w:r>
+        <w:rPr>
+          <w:rFonts w:ascii="Arial" w:hAnsi="Arial" w:cs="Arial"/>
+        </w:rPr>
+        <w:t xml:space="preserve">We create </w:t>
+      </w:r>
+      <w:r>
+        <w:rPr>
+          <w:rFonts w:ascii="Arial" w:hAnsi="Arial" w:cs="Arial"/>
+        </w:rPr>
+        <w:t xml:space="preserve">a landslide hazard set for Las </w:t>
+      </w:r>
+      <w:proofErr w:type="spellStart"/>
+      <w:r>
+        <w:rPr>
+          <w:rFonts w:ascii="Arial" w:hAnsi="Arial" w:cs="Arial"/>
+        </w:rPr>
+        <w:t>Cañ</w:t>
+      </w:r>
+      <w:r>
+        <w:rPr>
+          <w:rFonts w:ascii="Arial" w:hAnsi="Arial" w:cs="Arial"/>
+        </w:rPr>
+        <w:t>as</w:t>
+      </w:r>
+      <w:proofErr w:type="spellEnd"/>
+      <w:r>
+        <w:rPr>
+          <w:rFonts w:ascii="Arial" w:hAnsi="Arial" w:cs="Arial"/>
+        </w:rPr>
+        <w:t xml:space="preserve"> neighborhood</w:t>
+      </w:r>
+      <w:r>
+        <w:rPr>
+          <w:rStyle w:val="FootnoteReference"/>
+          <w:rFonts w:ascii="Arial" w:hAnsi="Arial" w:cs="Arial"/>
+        </w:rPr>
+        <w:footnoteReference w:id="1"/>
+      </w:r>
+      <w:r>
+        <w:rPr>
+          <w:rFonts w:ascii="Arial" w:hAnsi="Arial" w:cs="Arial"/>
+        </w:rPr>
+        <w:t xml:space="preserve"> </w:t>
+      </w:r>
+      <w:r>
+        <w:rPr>
+          <w:rFonts w:ascii="Arial" w:hAnsi="Arial" w:cs="Arial"/>
+        </w:rPr>
+        <w:t>in the city</w:t>
+      </w:r>
+      <w:r>
+        <w:rPr>
+          <w:rFonts w:ascii="Arial" w:hAnsi="Arial" w:cs="Arial"/>
+        </w:rPr>
+        <w:t xml:space="preserve"> San Salvador, Central America, just by providing the </w:t>
+      </w:r>
+      <w:r>
+        <w:rPr>
+          <w:rFonts w:ascii="Arial" w:hAnsi="Arial" w:cs="Arial"/>
+        </w:rPr>
+        <w:t xml:space="preserve">edge coordinates of </w:t>
+      </w:r>
+      <w:r>
+        <w:rPr>
+          <w:rFonts w:ascii="Arial" w:hAnsi="Arial" w:cs="Arial"/>
+        </w:rPr>
+        <w:t xml:space="preserve">Las </w:t>
+      </w:r>
+      <w:proofErr w:type="spellStart"/>
+      <w:r>
+        <w:rPr>
+          <w:rFonts w:ascii="Arial" w:hAnsi="Arial" w:cs="Arial"/>
+        </w:rPr>
+        <w:t>Cañas</w:t>
+      </w:r>
+      <w:proofErr w:type="spellEnd"/>
+      <w:r>
+        <w:rPr>
+          <w:rFonts w:ascii="Arial" w:hAnsi="Arial" w:cs="Arial"/>
+        </w:rPr>
+        <w:t xml:space="preserve"> </w:t>
+      </w:r>
+      <w:r>
+        <w:rPr>
+          <w:rFonts w:ascii="Arial" w:hAnsi="Arial" w:cs="Arial"/>
+        </w:rPr>
+        <w:t>neighborhood:</w:t>
       </w:r>
     </w:p>
     <w:p>
-      <w:r>
-        <w:t xml:space="preserve">We create </w:t>
-      </w:r>
-      <w:r>
-        <w:t xml:space="preserve">a landslide hazard set for Las </w:t>
+      <w:pPr>
+        <w:rPr>
+          <w:rFonts w:ascii="Courier New" w:hAnsi="Courier New" w:cs="Courier New"/>
+          <w:sz w:val="20"/>
+          <w:szCs w:val="20"/>
+        </w:rPr>
+      </w:pPr>
+      <w:r>
+        <w:rPr>
+          <w:rFonts w:ascii="Courier New" w:hAnsi="Courier New" w:cs="Courier New"/>
+          <w:b/>
+          <w:bCs/>
+          <w:color w:val="000000"/>
+          <w:sz w:val="20"/>
+          <w:szCs w:val="20"/>
+        </w:rPr>
+        <w:t>[</w:t>
       </w:r>
       <w:proofErr w:type="spellStart"/>
-      <w:r>
-        <w:t>Cañ</w:t>
-      </w:r>
-      <w:r>
-        <w:t>as</w:t>
+      <w:proofErr w:type="gramStart"/>
+      <w:r>
+        <w:rPr>
+          <w:rFonts w:ascii="Courier New" w:hAnsi="Courier New" w:cs="Courier New"/>
+          <w:b/>
+          <w:bCs/>
+          <w:color w:val="000000"/>
+          <w:sz w:val="20"/>
+          <w:szCs w:val="20"/>
+        </w:rPr>
+        <w:t>hazard,centroids</w:t>
+      </w:r>
+      <w:proofErr w:type="gramEnd"/>
+      <w:r>
+        <w:rPr>
+          <w:rFonts w:ascii="Courier New" w:hAnsi="Courier New" w:cs="Courier New"/>
+          <w:b/>
+          <w:bCs/>
+          <w:color w:val="000000"/>
+          <w:sz w:val="20"/>
+          <w:szCs w:val="20"/>
+        </w:rPr>
+        <w:t>,</w:t>
+      </w:r>
+      <w:r>
+        <w:rPr>
+          <w:rFonts w:ascii="Courier New" w:hAnsi="Courier New" w:cs="Courier New"/>
+          <w:b/>
+          <w:bCs/>
+          <w:color w:val="000000"/>
+          <w:sz w:val="20"/>
+          <w:szCs w:val="20"/>
+        </w:rPr>
+        <w:t>fig</w:t>
       </w:r>
       <w:proofErr w:type="spellEnd"/>
       <w:r>
-        <w:t xml:space="preserve"> neighborhood </w:t>
-      </w:r>
-      <w:r>
-        <w:rPr>
-          <w:rStyle w:val="FootnoteReference"/>
-        </w:rPr>
-        <w:footnoteReference w:id="1"/>
-      </w:r>
-      <w:r>
-        <w:t xml:space="preserve">in the city San Salvador, Central America. The edge coordinates of </w:t>
-      </w:r>
-      <w:r>
-        <w:t xml:space="preserve">Las </w:t>
+        <w:rPr>
+          <w:rFonts w:ascii="Courier New" w:hAnsi="Courier New" w:cs="Courier New"/>
+          <w:b/>
+          <w:bCs/>
+          <w:color w:val="000000"/>
+          <w:sz w:val="20"/>
+          <w:szCs w:val="20"/>
+        </w:rPr>
+        <w:t xml:space="preserve">] = </w:t>
+      </w:r>
+      <w:r>
+        <w:rPr>
+          <w:rFonts w:ascii="Courier New" w:hAnsi="Courier New" w:cs="Courier New"/>
+          <w:b/>
+          <w:bCs/>
+          <w:color w:val="000000"/>
+          <w:sz w:val="20"/>
+          <w:szCs w:val="20"/>
+        </w:rPr>
+        <w:t>...</w:t>
+      </w:r>
+      <w:r>
+        <w:rPr>
+          <w:rFonts w:ascii="Courier New" w:hAnsi="Courier New" w:cs="Courier New"/>
+          <w:b/>
+          <w:bCs/>
+          <w:color w:val="000000"/>
+          <w:sz w:val="20"/>
+          <w:szCs w:val="20"/>
+        </w:rPr>
+        <w:br/>
+      </w:r>
+      <w:r>
+        <w:rPr>
+          <w:rFonts w:ascii="Courier New" w:hAnsi="Courier New" w:cs="Courier New"/>
+          <w:b/>
+          <w:bCs/>
+          <w:color w:val="000000"/>
+          <w:sz w:val="20"/>
+          <w:szCs w:val="20"/>
+        </w:rPr>
+        <w:t xml:space="preserve"> </w:t>
+      </w:r>
+      <w:r>
+        <w:rPr>
+          <w:rFonts w:ascii="Courier New" w:hAnsi="Courier New" w:cs="Courier New"/>
+          <w:b/>
+          <w:bCs/>
+          <w:color w:val="000000"/>
+          <w:sz w:val="20"/>
+          <w:szCs w:val="20"/>
+        </w:rPr>
+        <w:t xml:space="preserve">             </w:t>
       </w:r>
       <w:proofErr w:type="spellStart"/>
       <w:r>
-        <w:t>Cañas</w:t>
+        <w:rPr>
+          <w:rFonts w:ascii="Courier New" w:hAnsi="Courier New" w:cs="Courier New"/>
+          <w:b/>
+          <w:bCs/>
+          <w:color w:val="000000"/>
+          <w:sz w:val="20"/>
+          <w:szCs w:val="20"/>
+        </w:rPr>
+        <w:t>climada_ls_hazard_set</w:t>
       </w:r>
       <w:proofErr w:type="spellEnd"/>
       <w:r>
-        <w:t xml:space="preserve"> </w:t>
-      </w:r>
-      <w:r>
-        <w:t xml:space="preserve">neighborhood are </w:t>
-      </w:r>
-      <w:r>
-        <w:t>[-89.145 -89.1 13.692 13.727]</w:t>
-      </w:r>
-      <w:r>
-        <w:t>.</w:t>
+        <w:rPr>
+          <w:rFonts w:ascii="Courier New" w:hAnsi="Courier New" w:cs="Courier New"/>
+          <w:b/>
+          <w:bCs/>
+          <w:color w:val="000000"/>
+          <w:sz w:val="20"/>
+          <w:szCs w:val="20"/>
+        </w:rPr>
+        <w:t>([-89.145 -89.1 13.692 13.727])</w:t>
       </w:r>
     </w:p>
     <w:p>
@@ -341,89 +579,26 @@
         <w:autoSpaceDN w:val="0"/>
         <w:adjustRightInd w:val="0"/>
         <w:spacing w:after="0" w:line="240" w:lineRule="auto"/>
-      </w:pPr>
-      <w:r>
-        <w:t xml:space="preserve">Type </w:t>
-      </w:r>
-      <w:r>
-        <w:rPr>
-          <w:rFonts w:ascii="Courier New" w:hAnsi="Courier New" w:cs="Courier New"/>
-          <w:b/>
-          <w:bCs/>
-          <w:color w:val="000000"/>
-          <w:sz w:val="18"/>
-          <w:szCs w:val="18"/>
-        </w:rPr>
-        <w:t xml:space="preserve">[hazard, centroids, fig] = </w:t>
-      </w:r>
-      <w:proofErr w:type="spellStart"/>
-      <w:r>
-        <w:rPr>
-          <w:rFonts w:ascii="Courier New" w:hAnsi="Courier New" w:cs="Courier New"/>
-          <w:b/>
-          <w:bCs/>
-          <w:color w:val="000000"/>
-          <w:sz w:val="18"/>
-          <w:szCs w:val="18"/>
-        </w:rPr>
-        <w:t>climada_ls_hazard_</w:t>
-      </w:r>
-      <w:proofErr w:type="gramStart"/>
-      <w:r>
-        <w:rPr>
-          <w:rFonts w:ascii="Courier New" w:hAnsi="Courier New" w:cs="Courier New"/>
-          <w:b/>
-          <w:bCs/>
-          <w:color w:val="000000"/>
-          <w:sz w:val="18"/>
-          <w:szCs w:val="18"/>
-        </w:rPr>
-        <w:t>set</w:t>
-      </w:r>
-      <w:proofErr w:type="spellEnd"/>
-      <w:r>
-        <w:rPr>
-          <w:rFonts w:ascii="Courier New" w:hAnsi="Courier New" w:cs="Courier New"/>
-          <w:b/>
-          <w:bCs/>
-          <w:color w:val="000000"/>
-          <w:sz w:val="18"/>
-          <w:szCs w:val="18"/>
-        </w:rPr>
-        <w:t>(</w:t>
-      </w:r>
-      <w:proofErr w:type="gramEnd"/>
-      <w:r>
-        <w:rPr>
-          <w:rFonts w:ascii="Courier New" w:hAnsi="Courier New" w:cs="Courier New"/>
-          <w:b/>
-          <w:bCs/>
-          <w:color w:val="000000"/>
-          <w:sz w:val="18"/>
-          <w:szCs w:val="18"/>
-        </w:rPr>
-        <w:t xml:space="preserve">[-89.145 -89.1 13.692 13.727]); </w:t>
-      </w:r>
-      <w:r>
-        <w:t>into the command line</w:t>
-      </w:r>
-      <w:r>
-        <w:t xml:space="preserve"> to create the hazard set</w:t>
-      </w:r>
-      <w:r>
-        <w:t>.</w:t>
-      </w:r>
+        <w:rPr>
+          <w:rFonts w:ascii="Arial" w:hAnsi="Arial" w:cs="Arial"/>
+        </w:rPr>
+      </w:pPr>
     </w:p>
     <w:p>
       <w:pPr>
         <w:keepNext/>
-      </w:pPr>
-      <w:r>
-        <w:rPr>
+        <w:rPr>
+          <w:rFonts w:ascii="Arial" w:hAnsi="Arial" w:cs="Arial"/>
+        </w:rPr>
+      </w:pPr>
+      <w:r>
+        <w:rPr>
+          <w:rFonts w:ascii="Arial" w:hAnsi="Arial" w:cs="Arial"/>
           <w:noProof/>
+          <w:lang w:eastAsia="en-US"/>
         </w:rPr>
         <w:drawing>
-          <wp:inline distT="0" distB="0" distL="0" distR="0" wp14:anchorId="11DD97A9" wp14:editId="7D0FDF9E">
+          <wp:inline distT="0" distB="0" distL="0" distR="0" wp14:anchorId="54BA6495" wp14:editId="0DB18D6F">
             <wp:extent cx="4344414" cy="3009014"/>
             <wp:effectExtent l="0" t="0" r="0" b="1270"/>
             <wp:docPr id="5" name="Picture 5"/>
@@ -438,7 +613,7 @@
                     <pic:cNvPicPr/>
                   </pic:nvPicPr>
                   <pic:blipFill>
-                    <a:blip r:embed="rId10"/>
+                    <a:blip r:embed="rId11"/>
                     <a:stretch>
                       <a:fillRect/>
                     </a:stretch>
@@ -467,84 +642,75 @@
       <w:r>
         <w:t xml:space="preserve">Figure </w:t>
       </w:r>
-      <w:r>
-        <w:fldChar w:fldCharType="begin"/>
-      </w:r>
-      <w:r>
-        <w:instrText xml:space="preserve"> SEQ Figure \* ARABIC </w:instrText>
-      </w:r>
-      <w:r>
-        <w:fldChar w:fldCharType="separate"/>
-      </w:r>
-      <w:r>
-        <w:rPr>
-          <w:noProof/>
-        </w:rPr>
-        <w:t>1</w:t>
-      </w:r>
-      <w:r>
-        <w:rPr>
-          <w:noProof/>
-        </w:rPr>
-        <w:fldChar w:fldCharType="end"/>
-      </w:r>
+      <w:fldSimple w:instr=" SEQ Figure \* ARABIC ">
+        <w:r>
+          <w:t>1</w:t>
+        </w:r>
+      </w:fldSimple>
       <w:bookmarkEnd w:id="1"/>
       <w:r>
-        <w:t xml:space="preserve">: Landslide hazard as created with </w:t>
+        <w:t>: Landslide hazard as created</w:t>
+      </w:r>
+      <w:r>
+        <w:t xml:space="preserve"> with</w:t>
+      </w:r>
+      <w:r>
+        <w:t xml:space="preserve"> </w:t>
       </w:r>
       <w:r>
         <w:rPr>
           <w:rFonts w:ascii="Courier New" w:hAnsi="Courier New" w:cs="Courier New"/>
-          <w:b/>
-          <w:bCs/>
-          <w:color w:val="000000"/>
-          <w:sz w:val="14"/>
-        </w:rPr>
-        <w:t xml:space="preserve">[hazard, centroids, fig] = </w:t>
+          <w:sz w:val="16"/>
+        </w:rPr>
+        <w:t>[</w:t>
       </w:r>
       <w:proofErr w:type="spellStart"/>
+      <w:proofErr w:type="gramStart"/>
       <w:r>
         <w:rPr>
           <w:rFonts w:ascii="Courier New" w:hAnsi="Courier New" w:cs="Courier New"/>
-          <w:b/>
-          <w:bCs/>
-          <w:color w:val="000000"/>
-          <w:sz w:val="14"/>
-        </w:rPr>
-        <w:t>climada_ls_hazard_</w:t>
-      </w:r>
-      <w:proofErr w:type="gramStart"/>
+          <w:sz w:val="16"/>
+        </w:rPr>
+        <w:t>hazard,centroids</w:t>
+      </w:r>
+      <w:proofErr w:type="gramEnd"/>
       <w:r>
         <w:rPr>
           <w:rFonts w:ascii="Courier New" w:hAnsi="Courier New" w:cs="Courier New"/>
-          <w:b/>
-          <w:bCs/>
-          <w:color w:val="000000"/>
-          <w:sz w:val="14"/>
-        </w:rPr>
-        <w:t>set</w:t>
+          <w:sz w:val="16"/>
+        </w:rPr>
+        <w:t>,</w:t>
+      </w:r>
+      <w:r>
+        <w:rPr>
+          <w:rFonts w:ascii="Courier New" w:hAnsi="Courier New" w:cs="Courier New"/>
+          <w:sz w:val="16"/>
+        </w:rPr>
+        <w:t>fig</w:t>
       </w:r>
       <w:proofErr w:type="spellEnd"/>
       <w:r>
         <w:rPr>
           <w:rFonts w:ascii="Courier New" w:hAnsi="Courier New" w:cs="Courier New"/>
-          <w:b/>
-          <w:bCs/>
-          <w:color w:val="000000"/>
-          <w:sz w:val="14"/>
-        </w:rPr>
-        <w:t>(</w:t>
-      </w:r>
-      <w:proofErr w:type="gramEnd"/>
+          <w:sz w:val="16"/>
+        </w:rPr>
+        <w:t xml:space="preserve">] = </w:t>
+      </w:r>
+      <w:proofErr w:type="spellStart"/>
       <w:r>
         <w:rPr>
           <w:rFonts w:ascii="Courier New" w:hAnsi="Courier New" w:cs="Courier New"/>
-          <w:b/>
-          <w:bCs/>
-          <w:color w:val="000000"/>
-          <w:sz w:val="14"/>
-        </w:rPr>
-        <w:t>[-89.145 -89.1 13.692 13.727])</w:t>
+          <w:sz w:val="16"/>
+        </w:rPr>
+        <w:t>climada_ls_hazard_set</w:t>
+      </w:r>
+      <w:proofErr w:type="spellEnd"/>
+      <w:r>
+        <w:rPr>
+          <w:rFonts w:ascii="Courier New" w:hAnsi="Courier New" w:cs="Courier New"/>
+          <w:sz w:val="16"/>
+        </w:rPr>
+        <w:t>([-89.145 -89.1 13.692 13.727])</w:t>
       </w:r>
       <w:r>
         <w:t xml:space="preserve">. The hazard maps show which areas might be affected by landslides on average every 10 years, 25, 50, 100, 150 and 200 years respectively. </w:t>
@@ -558,7 +724,7 @@
         <w:tblStyle w:val="TableGrid"/>
         <w:tblpPr w:leftFromText="180" w:rightFromText="180" w:vertAnchor="text" w:tblpY="1"/>
         <w:tblOverlap w:val="never"/>
-        <w:tblW w:w="4566" w:type="dxa"/>
+        <w:tblW w:w="9075" w:type="dxa"/>
         <w:tblBorders>
           <w:top w:val="none" w:sz="0" w:space="0" w:color="auto"/>
           <w:left w:val="none" w:sz="0" w:space="0" w:color="auto"/>
@@ -570,17 +736,18 @@
         <w:tblLook w:val="04A0" w:firstRow="1" w:lastRow="0" w:firstColumn="1" w:lastColumn="0" w:noHBand="0" w:noVBand="1"/>
       </w:tblPr>
       <w:tblGrid>
-        <w:gridCol w:w="5256"/>
+        <w:gridCol w:w="9075"/>
       </w:tblGrid>
       <w:tr>
         <w:tc>
           <w:tcPr>
-            <w:tcW w:w="4566" w:type="dxa"/>
+            <w:tcW w:w="9075" w:type="dxa"/>
           </w:tcPr>
           <w:p>
             <w:pPr>
               <w:keepNext/>
               <w:rPr>
+                <w:rFonts w:ascii="Arial" w:hAnsi="Arial" w:cs="Arial"/>
                 <w:noProof/>
               </w:rPr>
             </w:pPr>
@@ -588,13 +755,20 @@
           <w:p>
             <w:pPr>
               <w:keepNext/>
+              <w:ind w:right="-3943"/>
+              <w:rPr>
+                <w:rFonts w:ascii="Arial" w:hAnsi="Arial" w:cs="Arial"/>
+              </w:rPr>
             </w:pPr>
             <w:r>
               <w:rPr>
+                <w:rFonts w:ascii="Arial" w:hAnsi="Arial" w:cs="Arial"/>
                 <w:noProof/>
+                <w:lang w:eastAsia="en-US"/>
               </w:rPr>
+              <w:lastRenderedPageBreak/>
               <w:drawing>
-                <wp:inline distT="0" distB="0" distL="0" distR="0" wp14:anchorId="30DF925D" wp14:editId="0BFED773">
+                <wp:inline distT="0" distB="0" distL="0" distR="0" wp14:anchorId="02345357" wp14:editId="2C6DE415">
                   <wp:extent cx="3200400" cy="2131479"/>
                   <wp:effectExtent l="0" t="0" r="0" b="2540"/>
                   <wp:docPr id="2" name="Picture 2"/>
@@ -609,7 +783,7 @@
                           <pic:cNvPicPr/>
                         </pic:nvPicPr>
                         <pic:blipFill>
-                          <a:blip r:embed="rId11"/>
+                          <a:blip r:embed="rId12"/>
                           <a:stretch>
                             <a:fillRect/>
                           </a:stretch>
@@ -637,68 +811,61 @@
             <w:r>
               <w:t xml:space="preserve">Figure </w:t>
             </w:r>
+            <w:fldSimple w:instr=" SEQ Figure \* ARABIC ">
+              <w:r>
+                <w:rPr>
+                  <w:noProof/>
+                </w:rPr>
+                <w:t>2</w:t>
+              </w:r>
+            </w:fldSimple>
             <w:r>
-              <w:fldChar w:fldCharType="begin"/>
+              <w:t xml:space="preserve">: Elevation from SRTM for the </w:t>
             </w:r>
             <w:r>
-              <w:instrText xml:space="preserve"> SEQ Figure \* ARABIC </w:instrText>
-            </w:r>
-            <w:r>
-              <w:fldChar w:fldCharType="separate"/>
-            </w:r>
-            <w:r>
-              <w:rPr>
-                <w:noProof/>
-              </w:rPr>
-              <w:t>2</w:t>
-            </w:r>
-            <w:r>
-              <w:rPr>
-                <w:noProof/>
-              </w:rPr>
-              <w:fldChar w:fldCharType="end"/>
-            </w:r>
-            <w:r>
-              <w:t xml:space="preserve">: Elevation from </w:t>
+              <w:t xml:space="preserve">Las </w:t>
             </w:r>
             <w:proofErr w:type="spellStart"/>
             <w:r>
-              <w:t>SRTM</w:t>
+              <w:t>Cañas</w:t>
             </w:r>
             <w:proofErr w:type="spellEnd"/>
             <w:r>
-              <w:t xml:space="preserve"> for the las </w:t>
+              <w:t xml:space="preserve"> </w:t>
             </w:r>
-            <w:proofErr w:type="spellStart"/>
             <w:r>
-              <w:t>canas</w:t>
-            </w:r>
-            <w:proofErr w:type="spellEnd"/>
-            <w:r>
-              <w:t xml:space="preserve"> neighborhood in San Salvador. </w:t>
+              <w:t xml:space="preserve">neighborhood in San Salvador. </w:t>
             </w:r>
           </w:p>
-          <w:p/>
         </w:tc>
       </w:tr>
       <w:tr>
         <w:tc>
           <w:tcPr>
-            <w:tcW w:w="4566" w:type="dxa"/>
+            <w:tcW w:w="9075" w:type="dxa"/>
           </w:tcPr>
           <w:p>
             <w:pPr>
               <w:keepNext/>
+              <w:rPr>
+                <w:rFonts w:ascii="Arial" w:hAnsi="Arial" w:cs="Arial"/>
+              </w:rPr>
             </w:pPr>
             <w:r>
+              <w:rPr>
+                <w:rFonts w:ascii="Arial" w:hAnsi="Arial" w:cs="Arial"/>
+              </w:rPr>
+              <w:lastRenderedPageBreak/>
               <w:t xml:space="preserve"> </w:t>
             </w:r>
             <w:r>
               <w:rPr>
+                <w:rFonts w:ascii="Arial" w:hAnsi="Arial" w:cs="Arial"/>
                 <w:noProof/>
+                <w:lang w:eastAsia="en-US"/>
               </w:rPr>
               <w:drawing>
-                <wp:inline distT="0" distB="0" distL="0" distR="0" wp14:anchorId="4A9C0C33" wp14:editId="5F8CEDEC">
+                <wp:inline distT="0" distB="0" distL="0" distR="0" wp14:anchorId="0ED3CB4E" wp14:editId="6E2B395D">
                   <wp:extent cx="3062177" cy="2047638"/>
                   <wp:effectExtent l="0" t="0" r="5080" b="0"/>
                   <wp:docPr id="3" name="Picture 3"/>
@@ -713,7 +880,7 @@
                           <pic:cNvPicPr/>
                         </pic:nvPicPr>
                         <pic:blipFill>
-                          <a:blip r:embed="rId12"/>
+                          <a:blip r:embed="rId13"/>
                           <a:stretch>
                             <a:fillRect/>
                           </a:stretch>
@@ -741,49 +908,40 @@
             <w:r>
               <w:t xml:space="preserve">Figure </w:t>
             </w:r>
-            <w:r>
-              <w:fldChar w:fldCharType="begin"/>
-            </w:r>
-            <w:r>
-              <w:instrText xml:space="preserve"> SEQ Figure \* ARABIC </w:instrText>
-            </w:r>
-            <w:r>
-              <w:fldChar w:fldCharType="separate"/>
-            </w:r>
-            <w:r>
-              <w:rPr>
-                <w:noProof/>
-              </w:rPr>
-              <w:t>3</w:t>
-            </w:r>
-            <w:r>
-              <w:rPr>
-                <w:noProof/>
-              </w:rPr>
-              <w:fldChar w:fldCharType="end"/>
-            </w:r>
+            <w:fldSimple w:instr=" SEQ Figure \* ARABIC ">
+              <w:r>
+                <w:rPr>
+                  <w:noProof/>
+                </w:rPr>
+                <w:t>3</w:t>
+              </w:r>
+            </w:fldSimple>
             <w:r>
               <w:t>: Slope in degree</w:t>
             </w:r>
           </w:p>
-          <w:p/>
         </w:tc>
       </w:tr>
       <w:tr>
         <w:tc>
           <w:tcPr>
-            <w:tcW w:w="4566" w:type="dxa"/>
+            <w:tcW w:w="9075" w:type="dxa"/>
           </w:tcPr>
           <w:p>
             <w:pPr>
               <w:keepNext/>
+              <w:rPr>
+                <w:rFonts w:ascii="Arial" w:hAnsi="Arial" w:cs="Arial"/>
+              </w:rPr>
             </w:pPr>
             <w:r>
               <w:rPr>
+                <w:rFonts w:ascii="Arial" w:hAnsi="Arial" w:cs="Arial"/>
                 <w:noProof/>
+                <w:lang w:eastAsia="en-US"/>
               </w:rPr>
               <w:drawing>
-                <wp:inline distT="0" distB="0" distL="0" distR="0" wp14:anchorId="3C905811" wp14:editId="088F5C25">
+                <wp:inline distT="0" distB="0" distL="0" distR="0" wp14:anchorId="0B449050" wp14:editId="6060F359">
                   <wp:extent cx="3093867" cy="2077311"/>
                   <wp:effectExtent l="0" t="0" r="0" b="0"/>
                   <wp:docPr id="4" name="Picture 4"/>
@@ -798,7 +956,7 @@
                           <pic:cNvPicPr/>
                         </pic:nvPicPr>
                         <pic:blipFill>
-                          <a:blip r:embed="rId13"/>
+                          <a:blip r:embed="rId14"/>
                           <a:stretch>
                             <a:fillRect/>
                           </a:stretch>
@@ -823,12 +981,14 @@
             <w:pPr>
               <w:keepNext/>
               <w:rPr>
+                <w:rFonts w:ascii="Arial" w:hAnsi="Arial" w:cs="Arial"/>
                 <w:noProof/>
               </w:rPr>
             </w:pPr>
             <w:bookmarkStart w:id="2" w:name="_Ref436159723"/>
             <w:r>
               <w:rPr>
+                <w:rFonts w:ascii="Arial" w:hAnsi="Arial" w:cs="Arial"/>
                 <w:i/>
                 <w:iCs/>
                 <w:color w:val="44546A" w:themeColor="text2"/>
@@ -839,6 +999,7 @@
             </w:r>
             <w:r>
               <w:rPr>
+                <w:rFonts w:ascii="Arial" w:hAnsi="Arial" w:cs="Arial"/>
                 <w:i/>
                 <w:iCs/>
                 <w:color w:val="44546A" w:themeColor="text2"/>
@@ -849,6 +1010,7 @@
             </w:r>
             <w:r>
               <w:rPr>
+                <w:rFonts w:ascii="Arial" w:hAnsi="Arial" w:cs="Arial"/>
                 <w:i/>
                 <w:iCs/>
                 <w:color w:val="44546A" w:themeColor="text2"/>
@@ -859,6 +1021,7 @@
             </w:r>
             <w:r>
               <w:rPr>
+                <w:rFonts w:ascii="Arial" w:hAnsi="Arial" w:cs="Arial"/>
                 <w:i/>
                 <w:iCs/>
                 <w:color w:val="44546A" w:themeColor="text2"/>
@@ -869,6 +1032,7 @@
             </w:r>
             <w:r>
               <w:rPr>
+                <w:rFonts w:ascii="Arial" w:hAnsi="Arial" w:cs="Arial"/>
                 <w:i/>
                 <w:iCs/>
                 <w:noProof/>
@@ -880,6 +1044,7 @@
             </w:r>
             <w:r>
               <w:rPr>
+                <w:rFonts w:ascii="Arial" w:hAnsi="Arial" w:cs="Arial"/>
                 <w:i/>
                 <w:iCs/>
                 <w:color w:val="44546A" w:themeColor="text2"/>
@@ -891,468 +1056,401 @@
             <w:bookmarkEnd w:id="2"/>
             <w:r>
               <w:rPr>
+                <w:rFonts w:ascii="Arial" w:hAnsi="Arial" w:cs="Arial"/>
                 <w:i/>
                 <w:iCs/>
                 <w:color w:val="44546A" w:themeColor="text2"/>
                 <w:sz w:val="18"/>
                 <w:szCs w:val="18"/>
               </w:rPr>
-              <w:t>: Topographical wetness index (TWI) is calculated using the elevation. TWI ranges from 2 to 12 and indicates the water accumulation potential at every location. The water flows from South to North.</w:t>
+              <w:t>: Topographical wetness inde</w:t>
+            </w:r>
+            <w:r>
+              <w:rPr>
+                <w:rFonts w:ascii="Arial" w:hAnsi="Arial" w:cs="Arial"/>
+                <w:i/>
+                <w:iCs/>
+                <w:color w:val="44546A" w:themeColor="text2"/>
+                <w:sz w:val="18"/>
+                <w:szCs w:val="18"/>
+              </w:rPr>
+              <w:t xml:space="preserve">x (TWI) is calculated using the </w:t>
+            </w:r>
+            <w:r>
+              <w:rPr>
+                <w:rFonts w:ascii="Arial" w:hAnsi="Arial" w:cs="Arial"/>
+                <w:i/>
+                <w:iCs/>
+                <w:color w:val="44546A" w:themeColor="text2"/>
+                <w:sz w:val="18"/>
+                <w:szCs w:val="18"/>
+              </w:rPr>
+              <w:t xml:space="preserve">elevation. TWI ranges from </w:t>
+            </w:r>
+            <w:r>
+              <w:rPr>
+                <w:rFonts w:ascii="Arial" w:hAnsi="Arial" w:cs="Arial"/>
+                <w:i/>
+                <w:iCs/>
+                <w:color w:val="44546A" w:themeColor="text2"/>
+                <w:sz w:val="18"/>
+                <w:szCs w:val="18"/>
+              </w:rPr>
+              <w:t xml:space="preserve">2 to 12 and indicates the water </w:t>
+            </w:r>
+            <w:r>
+              <w:rPr>
+                <w:rFonts w:ascii="Arial" w:hAnsi="Arial" w:cs="Arial"/>
+                <w:i/>
+                <w:iCs/>
+                <w:color w:val="44546A" w:themeColor="text2"/>
+                <w:sz w:val="18"/>
+                <w:szCs w:val="18"/>
+              </w:rPr>
+              <w:t>accumulation potential at every location. The water flows from South to North.</w:t>
             </w:r>
           </w:p>
         </w:tc>
       </w:tr>
     </w:tbl>
     <w:p>
-      <w:r>
+      <w:pPr>
+        <w:rPr>
+          <w:rFonts w:ascii="Arial" w:hAnsi="Arial" w:cs="Arial"/>
+        </w:rPr>
+      </w:pPr>
+      <w:r>
+        <w:rPr>
+          <w:rFonts w:ascii="Arial" w:hAnsi="Arial" w:cs="Arial"/>
+        </w:rPr>
         <w:br w:type="textWrapping" w:clear="all"/>
       </w:r>
     </w:p>
     <w:p>
       <w:pPr>
-        <w:pStyle w:val="Title"/>
-      </w:pPr>
-      <w:r>
-        <w:t>Appendix</w:t>
+        <w:rPr>
+          <w:rFonts w:ascii="Arial" w:eastAsiaTheme="majorEastAsia" w:hAnsi="Arial" w:cs="Arial"/>
+          <w:spacing w:val="-10"/>
+          <w:kern w:val="28"/>
+          <w:sz w:val="28"/>
+        </w:rPr>
+      </w:pPr>
+      <w:r>
+        <w:rPr>
+          <w:rFonts w:ascii="Arial" w:hAnsi="Arial" w:cs="Arial"/>
+        </w:rPr>
+        <w:br w:type="page"/>
       </w:r>
     </w:p>
     <w:p>
       <w:pPr>
-        <w:pStyle w:val="Heading1"/>
-      </w:pPr>
-      <w:r>
-        <w:t>Input data</w:t>
+        <w:pStyle w:val="Title"/>
+        <w:rPr>
+          <w:rFonts w:ascii="Arial" w:hAnsi="Arial" w:cs="Arial"/>
+        </w:rPr>
+      </w:pPr>
+      <w:r>
+        <w:rPr>
+          <w:rFonts w:ascii="Arial" w:hAnsi="Arial" w:cs="Arial"/>
+        </w:rPr>
+        <w:lastRenderedPageBreak/>
+        <w:t>Appendix</w:t>
       </w:r>
     </w:p>
     <w:p>
-      <w:r>
-        <w:t xml:space="preserve">We use publicly available digital elevation data (DEM) from </w:t>
-      </w:r>
-      <w:proofErr w:type="spellStart"/>
-      <w:r>
-        <w:t>SRTM</w:t>
-      </w:r>
-      <w:proofErr w:type="spellEnd"/>
-      <w:r>
-        <w:rPr>
-          <w:rStyle w:val="FootnoteReference"/>
-        </w:rPr>
-        <w:footnoteReference w:id="2"/>
-      </w:r>
-      <w:r>
-        <w:t xml:space="preserve">. Use your own DEM data, if you have a finer resolution. </w:t>
+      <w:pPr>
+        <w:pStyle w:val="Heading2"/>
+        <w:rPr>
+          <w:rFonts w:ascii="Arial" w:hAnsi="Arial" w:cs="Arial"/>
+        </w:rPr>
+      </w:pPr>
+      <w:r>
+        <w:rPr>
+          <w:rFonts w:ascii="Arial" w:hAnsi="Arial" w:cs="Arial"/>
+        </w:rPr>
+        <w:t>Input data</w:t>
       </w:r>
     </w:p>
     <w:p>
       <w:pPr>
-        <w:pStyle w:val="Default"/>
-        <w:numPr>
-          <w:ilvl w:val="0"/>
-          <w:numId w:val="6"/>
-        </w:numPr>
-        <w:spacing w:after="9"/>
-        <w:rPr>
-          <w:rFonts w:asciiTheme="minorHAnsi" w:hAnsiTheme="minorHAnsi" w:cstheme="minorBidi"/>
-          <w:color w:val="auto"/>
-          <w:sz w:val="22"/>
-          <w:szCs w:val="22"/>
-        </w:rPr>
-      </w:pPr>
-      <w:r>
-        <w:rPr>
-          <w:rFonts w:asciiTheme="minorHAnsi" w:hAnsiTheme="minorHAnsi" w:cstheme="minorBidi"/>
-          <w:color w:val="auto"/>
-          <w:sz w:val="22"/>
-          <w:szCs w:val="22"/>
-        </w:rPr>
-        <w:t xml:space="preserve">Type </w:t>
-      </w:r>
-      <w:proofErr w:type="spellStart"/>
-      <w:r>
-        <w:rPr>
-          <w:rFonts w:ascii="Courier New" w:hAnsi="Courier New" w:cs="Courier New"/>
-          <w:b/>
-          <w:bCs/>
-          <w:sz w:val="18"/>
-          <w:szCs w:val="18"/>
-        </w:rPr>
-        <w:t>climada_srtm_</w:t>
-      </w:r>
-      <w:proofErr w:type="gramStart"/>
-      <w:r>
-        <w:rPr>
-          <w:rFonts w:ascii="Courier New" w:hAnsi="Courier New" w:cs="Courier New"/>
-          <w:b/>
-          <w:bCs/>
-          <w:sz w:val="18"/>
-          <w:szCs w:val="18"/>
-        </w:rPr>
-        <w:t>get</w:t>
-      </w:r>
-      <w:proofErr w:type="spellEnd"/>
-      <w:r>
-        <w:rPr>
-          <w:rFonts w:ascii="Courier New" w:hAnsi="Courier New" w:cs="Courier New"/>
-          <w:b/>
-          <w:bCs/>
-          <w:sz w:val="18"/>
-          <w:szCs w:val="18"/>
-        </w:rPr>
-        <w:t>(</w:t>
-      </w:r>
-      <w:proofErr w:type="gramEnd"/>
-      <w:r>
-        <w:rPr>
-          <w:rFonts w:ascii="Courier New" w:hAnsi="Courier New" w:cs="Courier New"/>
-          <w:b/>
-          <w:bCs/>
-          <w:sz w:val="18"/>
-          <w:szCs w:val="18"/>
-        </w:rPr>
-        <w:t>'El Salvador')</w:t>
-      </w:r>
-      <w:r>
-        <w:rPr>
-          <w:rFonts w:asciiTheme="minorHAnsi" w:hAnsiTheme="minorHAnsi" w:cstheme="minorBidi"/>
-          <w:color w:val="auto"/>
-          <w:sz w:val="22"/>
-          <w:szCs w:val="22"/>
-        </w:rPr>
-        <w:t xml:space="preserve"> or any other country name into the command line. </w:t>
+        <w:rPr>
+          <w:rFonts w:ascii="Arial" w:hAnsi="Arial" w:cs="Arial"/>
+        </w:rPr>
+      </w:pPr>
+      <w:r>
+        <w:rPr>
+          <w:rFonts w:ascii="Arial" w:hAnsi="Arial" w:cs="Arial"/>
+        </w:rPr>
+        <w:t>We use publicly available digital elevation data (DEM) from SRTM</w:t>
+      </w:r>
+      <w:r>
+        <w:rPr>
+          <w:rStyle w:val="FootnoteReference"/>
+          <w:rFonts w:ascii="Arial" w:hAnsi="Arial" w:cs="Arial"/>
+        </w:rPr>
+        <w:footnoteReference w:id="2"/>
+      </w:r>
+      <w:r>
+        <w:rPr>
+          <w:rFonts w:ascii="Arial" w:hAnsi="Arial" w:cs="Arial"/>
+        </w:rPr>
+        <w:t xml:space="preserve">. Use your own DEM data, if you have a finer resolution. </w:t>
       </w:r>
     </w:p>
     <w:p>
       <w:pPr>
-        <w:pStyle w:val="Default"/>
-        <w:numPr>
-          <w:ilvl w:val="0"/>
-          <w:numId w:val="6"/>
-        </w:numPr>
-        <w:spacing w:after="9"/>
-        <w:rPr>
-          <w:rFonts w:asciiTheme="minorHAnsi" w:hAnsiTheme="minorHAnsi" w:cstheme="minorBidi"/>
-          <w:color w:val="auto"/>
-          <w:sz w:val="22"/>
-          <w:szCs w:val="22"/>
-        </w:rPr>
-      </w:pPr>
-      <w:r>
-        <w:rPr>
-          <w:rFonts w:asciiTheme="minorHAnsi" w:hAnsiTheme="minorHAnsi" w:cstheme="minorBidi"/>
-          <w:color w:val="auto"/>
-          <w:sz w:val="22"/>
-          <w:szCs w:val="22"/>
-        </w:rPr>
-        <w:t xml:space="preserve">The command line will tell you what tiles you need to download from </w:t>
-      </w:r>
-      <w:hyperlink r:id="rId14" w:history="1">
+        <w:rPr>
+          <w:rFonts w:ascii="Courier New" w:hAnsi="Courier New" w:cs="Courier New"/>
+          <w:sz w:val="20"/>
+          <w:szCs w:val="20"/>
+        </w:rPr>
+      </w:pPr>
+      <w:r>
+        <w:rPr>
+          <w:rFonts w:ascii="Courier New" w:hAnsi="Courier New" w:cs="Courier New"/>
+          <w:sz w:val="20"/>
+          <w:szCs w:val="20"/>
+        </w:rPr>
+        <w:t>[</w:t>
+      </w:r>
+      <w:proofErr w:type="spellStart"/>
+      <w:proofErr w:type="gramStart"/>
+      <w:r>
+        <w:rPr>
+          <w:rFonts w:ascii="Courier New" w:hAnsi="Courier New" w:cs="Courier New"/>
+          <w:sz w:val="20"/>
+          <w:szCs w:val="20"/>
+        </w:rPr>
+        <w:t>SRTM,srtm</w:t>
+      </w:r>
+      <w:proofErr w:type="gramEnd"/>
+      <w:r>
+        <w:rPr>
+          <w:rFonts w:ascii="Courier New" w:hAnsi="Courier New" w:cs="Courier New"/>
+          <w:sz w:val="20"/>
+          <w:szCs w:val="20"/>
+        </w:rPr>
+        <w:t>_info</w:t>
+      </w:r>
+      <w:proofErr w:type="spellEnd"/>
+      <w:r>
+        <w:rPr>
+          <w:rFonts w:ascii="Courier New" w:hAnsi="Courier New" w:cs="Courier New"/>
+          <w:sz w:val="20"/>
+          <w:szCs w:val="20"/>
+        </w:rPr>
+        <w:t>]=</w:t>
+      </w:r>
+      <w:proofErr w:type="spellStart"/>
+      <w:r>
+        <w:rPr>
+          <w:rFonts w:ascii="Courier New" w:hAnsi="Courier New" w:cs="Courier New"/>
+          <w:bCs/>
+          <w:sz w:val="20"/>
+          <w:szCs w:val="20"/>
+        </w:rPr>
+        <w:t>climada_srtm_get</w:t>
+      </w:r>
+      <w:proofErr w:type="spellEnd"/>
+      <w:r>
+        <w:rPr>
+          <w:rFonts w:ascii="Courier New" w:hAnsi="Courier New" w:cs="Courier New"/>
+          <w:bCs/>
+          <w:sz w:val="20"/>
+          <w:szCs w:val="20"/>
+        </w:rPr>
+        <w:t>('El Salvador')</w:t>
+      </w:r>
+      <w:r>
+        <w:rPr>
+          <w:rFonts w:ascii="Courier New" w:hAnsi="Courier New" w:cs="Courier New"/>
+          <w:sz w:val="20"/>
+          <w:szCs w:val="20"/>
+        </w:rPr>
+        <w:t xml:space="preserve"> </w:t>
+      </w:r>
+    </w:p>
+    <w:p>
+      <w:pPr>
+        <w:rPr>
+          <w:rFonts w:ascii="Arial" w:hAnsi="Arial" w:cs="Arial"/>
+        </w:rPr>
+      </w:pPr>
+      <w:r>
+        <w:rPr>
+          <w:rFonts w:ascii="Arial" w:hAnsi="Arial" w:cs="Arial"/>
+        </w:rPr>
+        <w:t>will obtain the digital elevation model (DEM) from the global SRTM data</w:t>
+      </w:r>
+      <w:r>
+        <w:rPr>
+          <w:rStyle w:val="FootnoteReference"/>
+          <w:rFonts w:ascii="Arial" w:hAnsi="Arial" w:cs="Arial"/>
+        </w:rPr>
+        <w:footnoteReference w:id="3"/>
+      </w:r>
+      <w:r>
+        <w:rPr>
+          <w:rFonts w:ascii="Arial" w:hAnsi="Arial" w:cs="Arial"/>
+        </w:rPr>
+        <w:t>. The code attempts (once) to download the single tiles directly from www. If this fails, t</w:t>
+      </w:r>
+      <w:r>
+        <w:rPr>
+          <w:rFonts w:ascii="Arial" w:hAnsi="Arial" w:cs="Arial"/>
+        </w:rPr>
+        <w:t>he command line will tell you what tiles you need to download from</w:t>
+      </w:r>
+      <w:r>
+        <w:rPr>
+          <w:rFonts w:ascii="Arial" w:hAnsi="Arial" w:cs="Arial"/>
+        </w:rPr>
+        <w:t xml:space="preserve"> </w:t>
+      </w:r>
+      <w:hyperlink r:id="rId15" w:history="1">
         <w:r>
           <w:rPr>
             <w:rStyle w:val="Hyperlink"/>
-            <w:rFonts w:cstheme="minorBidi"/>
+            <w:rFonts w:ascii="Arial" w:hAnsi="Arial" w:cs="Arial"/>
             <w:sz w:val="22"/>
-            <w:szCs w:val="22"/>
           </w:rPr>
-          <w:t>http://</w:t>
+          <w:t>http://srtm.csi.cgiar.org/SELECTION/inputCoord.asp</w:t>
         </w:r>
-        <w:proofErr w:type="spellStart"/>
-        <w:r>
-          <w:rPr>
-            <w:rStyle w:val="Hyperlink"/>
-            <w:rFonts w:cstheme="minorBidi"/>
-            <w:sz w:val="22"/>
-            <w:szCs w:val="22"/>
-          </w:rPr>
-          <w:t>srtm.csi.cgiar.org</w:t>
-        </w:r>
-        <w:proofErr w:type="spellEnd"/>
-        <w:r>
-          <w:rPr>
-            <w:rStyle w:val="Hyperlink"/>
-            <w:rFonts w:cstheme="minorBidi"/>
-            <w:sz w:val="22"/>
-            <w:szCs w:val="22"/>
-          </w:rPr>
-          <w:t>/SELECTION/</w:t>
-        </w:r>
-        <w:proofErr w:type="spellStart"/>
-        <w:r>
-          <w:rPr>
-            <w:rStyle w:val="Hyperlink"/>
-            <w:rFonts w:cstheme="minorBidi"/>
-            <w:sz w:val="22"/>
-            <w:szCs w:val="22"/>
-          </w:rPr>
-          <w:t>inputCoord.asp</w:t>
-        </w:r>
-        <w:proofErr w:type="spellEnd"/>
       </w:hyperlink>
       <w:r>
         <w:rPr>
-          <w:rFonts w:asciiTheme="minorHAnsi" w:hAnsiTheme="minorHAnsi" w:cstheme="minorBidi"/>
-          <w:color w:val="auto"/>
-          <w:sz w:val="22"/>
-          <w:szCs w:val="22"/>
-        </w:rPr>
-        <w:t xml:space="preserve"> </w:t>
-      </w:r>
-      <w:r>
-        <w:rPr>
-          <w:rFonts w:asciiTheme="minorHAnsi" w:hAnsiTheme="minorHAnsi" w:cstheme="minorBidi"/>
-          <w:color w:val="auto"/>
-          <w:sz w:val="22"/>
-          <w:szCs w:val="22"/>
-        </w:rPr>
-        <w:t xml:space="preserve"> </w:t>
+          <w:rFonts w:ascii="Arial" w:hAnsi="Arial" w:cs="Arial"/>
+        </w:rPr>
+        <w:t xml:space="preserve">  </w:t>
       </w:r>
     </w:p>
     <w:p>
       <w:pPr>
-        <w:pStyle w:val="Default"/>
-        <w:numPr>
-          <w:ilvl w:val="0"/>
-          <w:numId w:val="6"/>
-        </w:numPr>
-        <w:spacing w:after="9"/>
-        <w:rPr>
-          <w:rFonts w:asciiTheme="minorHAnsi" w:hAnsiTheme="minorHAnsi" w:cstheme="minorBidi"/>
-          <w:color w:val="auto"/>
-          <w:sz w:val="22"/>
-          <w:szCs w:val="22"/>
-        </w:rPr>
-      </w:pPr>
-      <w:r>
-        <w:rPr>
-          <w:rFonts w:asciiTheme="minorHAnsi" w:hAnsiTheme="minorHAnsi" w:cstheme="minorBidi"/>
-          <w:color w:val="auto"/>
-          <w:sz w:val="22"/>
-          <w:szCs w:val="22"/>
-        </w:rPr>
-        <w:t>Move it to .../</w:t>
-      </w:r>
-      <w:proofErr w:type="spellStart"/>
-      <w:r>
-        <w:rPr>
-          <w:rFonts w:asciiTheme="minorHAnsi" w:hAnsiTheme="minorHAnsi" w:cstheme="minorBidi"/>
-          <w:color w:val="auto"/>
-          <w:sz w:val="22"/>
-          <w:szCs w:val="22"/>
-        </w:rPr>
-        <w:t>dem</w:t>
-      </w:r>
-      <w:proofErr w:type="spellEnd"/>
-      <w:r>
-        <w:rPr>
-          <w:rFonts w:asciiTheme="minorHAnsi" w:hAnsiTheme="minorHAnsi" w:cstheme="minorBidi"/>
-          <w:color w:val="auto"/>
-          <w:sz w:val="22"/>
-          <w:szCs w:val="22"/>
-        </w:rPr>
-        <w:t xml:space="preserve">/data/ </w:t>
+        <w:pStyle w:val="Heading2"/>
+        <w:rPr>
+          <w:rFonts w:ascii="Arial" w:hAnsi="Arial" w:cs="Arial"/>
+        </w:rPr>
+      </w:pPr>
+      <w:r>
+        <w:rPr>
+          <w:rFonts w:ascii="Arial" w:hAnsi="Arial" w:cs="Arial"/>
+        </w:rPr>
+        <w:t>Brief background</w:t>
       </w:r>
     </w:p>
     <w:p>
       <w:pPr>
-        <w:pStyle w:val="Default"/>
-        <w:numPr>
-          <w:ilvl w:val="0"/>
-          <w:numId w:val="6"/>
-        </w:numPr>
-        <w:spacing w:after="9"/>
-        <w:rPr>
-          <w:rFonts w:asciiTheme="minorHAnsi" w:hAnsiTheme="minorHAnsi" w:cstheme="minorBidi"/>
-          <w:color w:val="auto"/>
-          <w:sz w:val="22"/>
-          <w:szCs w:val="22"/>
-        </w:rPr>
-      </w:pPr>
-      <w:r>
-        <w:rPr>
-          <w:rFonts w:asciiTheme="minorHAnsi" w:hAnsiTheme="minorHAnsi" w:cstheme="minorBidi"/>
-          <w:color w:val="auto"/>
-          <w:sz w:val="22"/>
-          <w:szCs w:val="22"/>
-        </w:rPr>
-        <w:t xml:space="preserve">Unzip it (it might do so automatically, e.g. on a Mac) </w:t>
+        <w:rPr>
+          <w:rFonts w:ascii="Arial" w:hAnsi="Arial" w:cs="Arial"/>
+        </w:rPr>
+      </w:pPr>
+      <w:r>
+        <w:rPr>
+          <w:rFonts w:ascii="Arial" w:hAnsi="Arial" w:cs="Arial"/>
+        </w:rPr>
+        <w:t>Existing models for landslides are based on histor</w:t>
+      </w:r>
+      <w:r>
+        <w:rPr>
+          <w:rFonts w:ascii="Arial" w:hAnsi="Arial" w:cs="Arial"/>
+        </w:rPr>
+        <w:t>ical event analysis, heuristic</w:t>
+      </w:r>
+      <w:r>
+        <w:rPr>
+          <w:rFonts w:ascii="Arial" w:hAnsi="Arial" w:cs="Arial"/>
+        </w:rPr>
+        <w:t xml:space="preserve"> methods (using expert knowledge), statistical regression analysis or deterministic methods. We develop a new method based on probabilistic landslide events. The probabilistic landslide model is based on physical parameters and historical events and refined with expert knowledge. </w:t>
       </w:r>
     </w:p>
     <w:p>
       <w:pPr>
-        <w:pStyle w:val="Default"/>
-        <w:numPr>
-          <w:ilvl w:val="0"/>
-          <w:numId w:val="6"/>
-        </w:numPr>
-        <w:spacing w:after="9"/>
-        <w:rPr>
-          <w:rFonts w:asciiTheme="minorHAnsi" w:hAnsiTheme="minorHAnsi" w:cstheme="minorBidi"/>
-          <w:color w:val="auto"/>
-          <w:sz w:val="22"/>
-          <w:szCs w:val="22"/>
-        </w:rPr>
-      </w:pPr>
-      <w:r>
-        <w:rPr>
-          <w:rFonts w:asciiTheme="minorHAnsi" w:hAnsiTheme="minorHAnsi" w:cstheme="minorBidi"/>
-          <w:color w:val="auto"/>
-          <w:sz w:val="22"/>
-          <w:szCs w:val="22"/>
-        </w:rPr>
-        <w:t xml:space="preserve">Do not rename the file </w:t>
+        <w:rPr>
+          <w:rFonts w:ascii="Arial" w:hAnsi="Arial" w:cs="Arial"/>
+        </w:rPr>
+      </w:pPr>
+      <w:r>
+        <w:rPr>
+          <w:rFonts w:ascii="Arial" w:hAnsi="Arial" w:cs="Arial"/>
+        </w:rPr>
+        <w:t>The strength of the probabilistic landslide model is that we create a representative set of possible landslide events in terms of frequencies, locations and regional extent (see</w:t>
+      </w:r>
+      <w:r>
+        <w:rPr>
+          <w:rFonts w:ascii="Arial" w:hAnsi="Arial" w:cs="Arial"/>
+        </w:rPr>
+        <w:t xml:space="preserve"> </w:t>
+      </w:r>
+      <w:r>
+        <w:rPr>
+          <w:rFonts w:ascii="Arial" w:hAnsi="Arial" w:cs="Arial"/>
+        </w:rPr>
+        <w:fldChar w:fldCharType="begin"/>
+      </w:r>
+      <w:r>
+        <w:rPr>
+          <w:rFonts w:ascii="Arial" w:hAnsi="Arial" w:cs="Arial"/>
+        </w:rPr>
+        <w:instrText xml:space="preserve"> REF _Ref436159380 \h </w:instrText>
+      </w:r>
+      <w:r>
+        <w:rPr>
+          <w:rFonts w:ascii="Arial" w:hAnsi="Arial" w:cs="Arial"/>
+        </w:rPr>
+      </w:r>
+      <w:r>
+        <w:rPr>
+          <w:rFonts w:ascii="Arial" w:hAnsi="Arial" w:cs="Arial"/>
+        </w:rPr>
+        <w:instrText xml:space="preserve"> \* MERGEFORMAT </w:instrText>
+      </w:r>
+      <w:r>
+        <w:rPr>
+          <w:rFonts w:ascii="Arial" w:hAnsi="Arial" w:cs="Arial"/>
+        </w:rPr>
+        <w:fldChar w:fldCharType="separate"/>
+      </w:r>
+      <w:r>
+        <w:rPr>
+          <w:rFonts w:ascii="Arial" w:hAnsi="Arial" w:cs="Arial"/>
+        </w:rPr>
+        <w:t xml:space="preserve">Figure </w:t>
+      </w:r>
+      <w:r>
+        <w:rPr>
+          <w:rFonts w:ascii="Arial" w:hAnsi="Arial" w:cs="Arial"/>
+          <w:noProof/>
+        </w:rPr>
+        <w:t>5</w:t>
+      </w:r>
+      <w:r>
+        <w:rPr>
+          <w:rFonts w:ascii="Arial" w:hAnsi="Arial" w:cs="Arial"/>
+        </w:rPr>
+        <w:fldChar w:fldCharType="end"/>
+      </w:r>
+      <w:r>
+        <w:rPr>
+          <w:rFonts w:ascii="Arial" w:hAnsi="Arial" w:cs="Arial"/>
+        </w:rPr>
+        <w:t>).</w:t>
       </w:r>
     </w:p>
     <w:p>
       <w:pPr>
-        <w:pStyle w:val="Default"/>
-        <w:numPr>
-          <w:ilvl w:val="0"/>
-          <w:numId w:val="6"/>
-        </w:numPr>
-      </w:pPr>
-      <w:r>
-        <w:rPr>
-          <w:rFonts w:asciiTheme="minorHAnsi" w:hAnsiTheme="minorHAnsi" w:cstheme="minorBidi"/>
-          <w:color w:val="auto"/>
-          <w:sz w:val="22"/>
-          <w:szCs w:val="22"/>
-        </w:rPr>
-        <w:t xml:space="preserve">Read the data </w:t>
-      </w:r>
-      <w:r>
-        <w:rPr>
-          <w:rFonts w:asciiTheme="minorHAnsi" w:hAnsiTheme="minorHAnsi" w:cstheme="minorBidi"/>
-          <w:color w:val="auto"/>
-          <w:sz w:val="22"/>
-          <w:szCs w:val="22"/>
-        </w:rPr>
-        <w:t xml:space="preserve">using </w:t>
-      </w:r>
-      <w:proofErr w:type="spellStart"/>
-      <w:r>
-        <w:rPr>
-          <w:rFonts w:ascii="Courier New" w:hAnsi="Courier New" w:cs="Courier New"/>
-          <w:b/>
-          <w:bCs/>
-          <w:sz w:val="18"/>
-          <w:szCs w:val="18"/>
-        </w:rPr>
-        <w:t>SRTM</w:t>
-      </w:r>
-      <w:proofErr w:type="spellEnd"/>
-      <w:r>
-        <w:rPr>
-          <w:rFonts w:ascii="Courier New" w:hAnsi="Courier New" w:cs="Courier New"/>
-          <w:b/>
-          <w:bCs/>
-          <w:sz w:val="18"/>
-          <w:szCs w:val="18"/>
-        </w:rPr>
-        <w:t xml:space="preserve"> =</w:t>
-      </w:r>
-      <w:r>
-        <w:rPr>
-          <w:rFonts w:asciiTheme="minorHAnsi" w:hAnsiTheme="minorHAnsi" w:cstheme="minorBidi"/>
-          <w:color w:val="auto"/>
-          <w:sz w:val="22"/>
-          <w:szCs w:val="22"/>
-        </w:rPr>
-        <w:t xml:space="preserve"> </w:t>
-      </w:r>
-      <w:proofErr w:type="spellStart"/>
-      <w:r>
-        <w:rPr>
-          <w:rFonts w:ascii="Courier New" w:hAnsi="Courier New" w:cs="Courier New"/>
-          <w:b/>
-          <w:bCs/>
-          <w:sz w:val="18"/>
-          <w:szCs w:val="18"/>
-        </w:rPr>
-        <w:t>climada_srtm_get</w:t>
-      </w:r>
-      <w:proofErr w:type="spellEnd"/>
-      <w:r>
-        <w:rPr>
-          <w:rFonts w:ascii="Courier New" w:hAnsi="Courier New" w:cs="Courier New"/>
-          <w:b/>
-          <w:bCs/>
-          <w:sz w:val="18"/>
-          <w:szCs w:val="18"/>
-        </w:rPr>
-        <w:t>('El Salvador')</w:t>
-      </w:r>
-      <w:r>
-        <w:rPr>
-          <w:rFonts w:asciiTheme="minorHAnsi" w:hAnsiTheme="minorHAnsi" w:cstheme="minorBidi"/>
-          <w:color w:val="auto"/>
-          <w:sz w:val="22"/>
-          <w:szCs w:val="22"/>
-        </w:rPr>
-        <w:t xml:space="preserve"> or any other country name </w:t>
-      </w:r>
-    </w:p>
-    <w:p>
-      <w:pPr>
-        <w:pStyle w:val="Heading1"/>
-      </w:pPr>
-      <w:r>
-        <w:t>Introduction</w:t>
-      </w:r>
-    </w:p>
-    <w:p>
-      <w:r>
-        <w:t xml:space="preserve">Existing models for landslides are based on historical event analysis, </w:t>
-      </w:r>
-      <w:proofErr w:type="spellStart"/>
-      <w:r>
-        <w:t>heuristical</w:t>
-      </w:r>
-      <w:proofErr w:type="spellEnd"/>
-      <w:r>
-        <w:t xml:space="preserve"> methods (using expert knowledge), statistical regression analysis or deterministic methods. We develop a new method based on probabilistic landslide events. The probabilistic landslide model is based on physical parameters and historical events and refined with expert knowledge. </w:t>
-      </w:r>
-    </w:p>
-    <w:p>
-      <w:r>
-        <w:t>The strength of the probabilistic landslide model is that we create a representative set of possible landslide events in terms of frequencies, locations and regional extent (see</w:t>
-      </w:r>
-      <w:r>
-        <w:t xml:space="preserve"> </w:t>
-      </w:r>
-      <w:r>
-        <w:fldChar w:fldCharType="begin"/>
-      </w:r>
-      <w:r>
-        <w:instrText xml:space="preserve"> REF _Ref436159380 \h </w:instrText>
-      </w:r>
-      <w:r>
-        <w:fldChar w:fldCharType="separate"/>
-      </w:r>
-      <w:r>
-        <w:t xml:space="preserve">Figure </w:t>
-      </w:r>
-      <w:r>
-        <w:rPr>
+        <w:keepNext/>
+        <w:rPr>
+          <w:rFonts w:ascii="Arial" w:hAnsi="Arial" w:cs="Arial"/>
+        </w:rPr>
+      </w:pPr>
+      <w:r>
+        <w:rPr>
+          <w:rFonts w:ascii="Arial" w:hAnsi="Arial" w:cs="Arial"/>
           <w:noProof/>
-        </w:rPr>
-        <w:t>5</w:t>
-      </w:r>
-      <w:r>
-        <w:fldChar w:fldCharType="end"/>
-      </w:r>
-      <w:r>
-        <w:t>).</w:t>
-      </w:r>
-    </w:p>
-    <w:p>
-      <w:pPr>
-        <w:keepNext/>
-      </w:pPr>
-      <w:r>
-        <w:rPr>
-          <w:noProof/>
+          <w:lang w:eastAsia="en-US"/>
         </w:rPr>
         <w:drawing>
-          <wp:inline distT="0" distB="0" distL="0" distR="0" wp14:anchorId="40830B7B" wp14:editId="7E5C41D3">
+          <wp:inline distT="0" distB="0" distL="0" distR="0" wp14:anchorId="60634DE4" wp14:editId="5CB0095B">
             <wp:extent cx="2295525" cy="2212277"/>
             <wp:effectExtent l="0" t="0" r="0" b="0"/>
             <wp:docPr id="141" name="Picture 141"/>
@@ -1367,7 +1465,7 @@
                     <pic:cNvPicPr/>
                   </pic:nvPicPr>
                   <pic:blipFill>
-                    <a:blip r:embed="rId15" cstate="print"/>
+                    <a:blip r:embed="rId16" cstate="print"/>
                     <a:stretch>
                       <a:fillRect/>
                     </a:stretch>
@@ -1400,27 +1498,14 @@
       <w:r>
         <w:t xml:space="preserve">Figure </w:t>
       </w:r>
-      <w:r>
-        <w:fldChar w:fldCharType="begin"/>
-      </w:r>
-      <w:r>
-        <w:instrText xml:space="preserve"> SEQ Figure \* ARABIC </w:instrText>
-      </w:r>
-      <w:r>
-        <w:fldChar w:fldCharType="separate"/>
-      </w:r>
-      <w:r>
-        <w:rPr>
-          <w:noProof/>
-        </w:rPr>
-        <w:t>5</w:t>
-      </w:r>
-      <w:r>
-        <w:rPr>
-          <w:noProof/>
-        </w:rPr>
-        <w:fldChar w:fldCharType="end"/>
-      </w:r>
+      <w:fldSimple w:instr=" SEQ Figure \* ARABIC ">
+        <w:r>
+          <w:rPr>
+            <w:noProof/>
+          </w:rPr>
+          <w:t>5</w:t>
+        </w:r>
+      </w:fldSimple>
       <w:bookmarkEnd w:id="3"/>
       <w:r>
         <w:t>:</w:t>
@@ -1430,86 +1515,127 @@
           <w:i w:val="0"/>
           <w:iCs w:val="0"/>
         </w:rPr>
-        <w:t xml:space="preserve"> Probabilistic events are generated to create a set of possible events that characterize the landslide situation in San Salvador in terms of frequencies, location and regional extent. Source: Swiss Re, Natural catastrophes and reinsurance, http://</w:t>
-      </w:r>
-      <w:proofErr w:type="spellStart"/>
-      <w:r>
-        <w:rPr>
-          <w:i w:val="0"/>
-          <w:iCs w:val="0"/>
-        </w:rPr>
-        <w:t>media.swissre.com</w:t>
-      </w:r>
-      <w:proofErr w:type="spellEnd"/>
-      <w:r>
-        <w:rPr>
-          <w:i w:val="0"/>
-          <w:iCs w:val="0"/>
-        </w:rPr>
-        <w:t>/documents/</w:t>
-      </w:r>
-      <w:proofErr w:type="spellStart"/>
-      <w:r>
-        <w:rPr>
-          <w:i w:val="0"/>
-          <w:iCs w:val="0"/>
-        </w:rPr>
-        <w:t>Nat_Cat_reins_en.pdf</w:t>
-      </w:r>
-      <w:proofErr w:type="spellEnd"/>
+        <w:t xml:space="preserve"> Probabilistic events are generated to create a set of possible events that characterize the landslide situation in San Salvador in terms of frequencies, location and regional extent. Source: Swiss Re, Natural catastrophes and reinsurance, http://media.swissre.com/documents/Nat_Cat_reins_en.pdf</w:t>
+      </w:r>
     </w:p>
     <w:p>
-      <w:r>
+      <w:pPr>
+        <w:rPr>
+          <w:rFonts w:ascii="Arial" w:hAnsi="Arial" w:cs="Arial"/>
+        </w:rPr>
+      </w:pPr>
+      <w:r>
+        <w:rPr>
+          <w:rFonts w:ascii="Arial" w:hAnsi="Arial" w:cs="Arial"/>
+        </w:rPr>
         <w:t xml:space="preserve">Based on this set of possible events we can create landslide hazard maps for return periods between 5 and 50 years as presented in </w:t>
       </w:r>
       <w:r>
+        <w:rPr>
+          <w:rFonts w:ascii="Arial" w:hAnsi="Arial" w:cs="Arial"/>
+        </w:rPr>
         <w:fldChar w:fldCharType="begin"/>
       </w:r>
       <w:r>
+        <w:rPr>
+          <w:rFonts w:ascii="Arial" w:hAnsi="Arial" w:cs="Arial"/>
+        </w:rPr>
         <w:instrText xml:space="preserve"> REF _Ref436159194 \h </w:instrText>
       </w:r>
       <w:r>
+        <w:rPr>
+          <w:rFonts w:ascii="Arial" w:hAnsi="Arial" w:cs="Arial"/>
+        </w:rPr>
+      </w:r>
+      <w:r>
+        <w:rPr>
+          <w:rFonts w:ascii="Arial" w:hAnsi="Arial" w:cs="Arial"/>
+        </w:rPr>
+        <w:instrText xml:space="preserve"> \* MERGEFORMAT </w:instrText>
+      </w:r>
+      <w:r>
+        <w:rPr>
+          <w:rFonts w:ascii="Arial" w:hAnsi="Arial" w:cs="Arial"/>
+        </w:rPr>
         <w:fldChar w:fldCharType="separate"/>
       </w:r>
       <w:r>
+        <w:rPr>
+          <w:rFonts w:ascii="Arial" w:hAnsi="Arial" w:cs="Arial"/>
+        </w:rPr>
         <w:t xml:space="preserve">Figure </w:t>
       </w:r>
       <w:r>
         <w:rPr>
+          <w:rFonts w:ascii="Arial" w:hAnsi="Arial" w:cs="Arial"/>
           <w:noProof/>
         </w:rPr>
         <w:t>1</w:t>
       </w:r>
       <w:r>
+        <w:rPr>
+          <w:rFonts w:ascii="Arial" w:hAnsi="Arial" w:cs="Arial"/>
+        </w:rPr>
         <w:fldChar w:fldCharType="end"/>
       </w:r>
       <w:r>
+        <w:rPr>
+          <w:rFonts w:ascii="Arial" w:hAnsi="Arial" w:cs="Arial"/>
+        </w:rPr>
         <w:t>. The probabilistic model enables us to change frequencies and severiti</w:t>
       </w:r>
       <w:r>
+        <w:rPr>
+          <w:rFonts w:ascii="Arial" w:hAnsi="Arial" w:cs="Arial"/>
+        </w:rPr>
         <w:t>es of the events to represent climate change scenarios.</w:t>
       </w:r>
       <w:r>
+        <w:rPr>
+          <w:rFonts w:ascii="Arial" w:hAnsi="Arial" w:cs="Arial"/>
+        </w:rPr>
         <w:t xml:space="preserve"> </w:t>
-      </w:r>
-    </w:p>
-    <w:p/>
-    <w:p>
-      <w:pPr>
-        <w:pStyle w:val="Heading1"/>
-      </w:pPr>
-      <w:r>
-        <w:t>Methodology</w:t>
       </w:r>
     </w:p>
     <w:p>
-      <w:r>
-        <w:t xml:space="preserve">We generate landslides that are triggered by heavy rainfalls. Earthquakes are not included as triggering factors. The landslide model relies on the basic principle of slope stability. Landslides occur when the driving forces equal or exceed the resisting forces. This principle is reflected with the equation of the factor of safety of a slope, which is defined as the ratio of resisting forces to driving forces. </w:t>
-      </w:r>
+      <w:pPr>
+        <w:rPr>
+          <w:rFonts w:ascii="Arial" w:hAnsi="Arial" w:cs="Arial"/>
+        </w:rPr>
+      </w:pPr>
     </w:p>
     <w:p>
       <w:pPr>
-        <w:rPr>
+        <w:pStyle w:val="Heading1"/>
+        <w:rPr>
+          <w:rFonts w:ascii="Arial" w:hAnsi="Arial" w:cs="Arial"/>
+        </w:rPr>
+      </w:pPr>
+      <w:r>
+        <w:rPr>
+          <w:rFonts w:ascii="Arial" w:hAnsi="Arial" w:cs="Arial"/>
+        </w:rPr>
+        <w:lastRenderedPageBreak/>
+        <w:t>Methodology</w:t>
+      </w:r>
+    </w:p>
+    <w:p>
+      <w:pPr>
+        <w:rPr>
+          <w:rFonts w:ascii="Arial" w:hAnsi="Arial" w:cs="Arial"/>
+        </w:rPr>
+      </w:pPr>
+      <w:r>
+        <w:rPr>
+          <w:rFonts w:ascii="Arial" w:hAnsi="Arial" w:cs="Arial"/>
+        </w:rPr>
+        <w:t xml:space="preserve">We generate landslides that are triggered by heavy rainfalls. Earthquakes are not included as triggering factors. The landslide model relies on the basic principle of slope stability. Landslides occur when the driving forces equal or exceed the resisting forces. This principle is reflected with the equation of the factor of safety of a slope, which is defined as the ratio of resisting forces to driving forces. </w:t>
+      </w:r>
+    </w:p>
+    <w:p>
+      <w:pPr>
+        <w:rPr>
+          <w:rFonts w:ascii="Arial" w:hAnsi="Arial" w:cs="Arial"/>
           <w:lang w:val="es-ES"/>
         </w:rPr>
       </w:pPr>
@@ -1518,30 +1644,21 @@
           <m:jc m:val="left"/>
         </m:oMathParaPr>
         <m:oMath>
-          <m:sSub>
-            <m:sSubPr>
-              <m:ctrlPr>
-                <w:rPr>
-                  <w:rFonts w:ascii="Cambria Math" w:hAnsi="Cambria Math"/>
-                </w:rPr>
-              </m:ctrlPr>
-            </m:sSubPr>
-            <m:e>
-              <m:r>
-                <w:rPr>
-                  <w:rFonts w:ascii="Cambria Math" w:hAnsi="Cambria Math"/>
-                </w:rPr>
-                <m:t>F</m:t>
-              </m:r>
-            </m:e>
-            <m:sub/>
-          </m:sSub>
           <m:r>
             <m:rPr>
               <m:sty m:val="p"/>
             </m:rPr>
             <w:rPr>
-              <w:rFonts w:ascii="Cambria Math" w:hAnsi="Cambria Math"/>
+              <w:rFonts w:ascii="Cambria Math" w:hAnsi="Cambria Math" w:cs="Arial"/>
+            </w:rPr>
+            <m:t>F</m:t>
+          </m:r>
+          <m:r>
+            <m:rPr>
+              <m:sty m:val="p"/>
+            </m:rPr>
+            <w:rPr>
+              <w:rFonts w:ascii="Cambria Math" w:hAnsi="Cambria Math" w:cs="Arial"/>
             </w:rPr>
             <m:t>=</m:t>
           </m:r>
@@ -1549,7 +1666,7 @@
             <m:fPr>
               <m:ctrlPr>
                 <w:rPr>
-                  <w:rFonts w:ascii="Cambria Math" w:hAnsi="Cambria Math"/>
+                  <w:rFonts w:ascii="Cambria Math" w:hAnsi="Cambria Math" w:cs="Arial"/>
                 </w:rPr>
               </m:ctrlPr>
             </m:fPr>
@@ -1559,7 +1676,7 @@
                   <m:sty m:val="p"/>
                 </m:rPr>
                 <w:rPr>
-                  <w:rFonts w:ascii="Cambria Math" w:hAnsi="Cambria Math"/>
+                  <w:rFonts w:ascii="Cambria Math" w:hAnsi="Cambria Math" w:cs="Arial"/>
                 </w:rPr>
                 <m:t>resisting force σ</m:t>
               </m:r>
@@ -1570,13 +1687,13 @@
                   <m:sty m:val="p"/>
                 </m:rPr>
                 <w:rPr>
-                  <w:rFonts w:ascii="Cambria Math" w:hAnsi="Cambria Math"/>
+                  <w:rFonts w:ascii="Cambria Math" w:hAnsi="Cambria Math" w:cs="Arial"/>
                 </w:rPr>
                 <m:t>driving force </m:t>
               </m:r>
               <m:r>
                 <w:rPr>
-                  <w:rFonts w:ascii="Cambria Math" w:hAnsi="Cambria Math"/>
+                  <w:rFonts w:ascii="Cambria Math" w:hAnsi="Cambria Math" w:cs="Arial"/>
                 </w:rPr>
                 <m:t>τ</m:t>
               </m:r>
@@ -1586,14 +1703,21 @@
       </m:oMathPara>
     </w:p>
     <w:p>
-      <w:r>
-        <w:rPr>
+      <w:pPr>
+        <w:rPr>
+          <w:rFonts w:ascii="Arial" w:hAnsi="Arial" w:cs="Arial"/>
+        </w:rPr>
+      </w:pPr>
+      <w:r>
+        <w:rPr>
+          <w:rFonts w:ascii="Arial" w:hAnsi="Arial" w:cs="Arial"/>
           <w:noProof/>
+          <w:lang w:eastAsia="en-US"/>
         </w:rPr>
         <mc:AlternateContent>
           <mc:Choice Requires="wps">
             <w:drawing>
-              <wp:anchor distT="0" distB="0" distL="114300" distR="114300" simplePos="0" relativeHeight="251661312" behindDoc="0" locked="0" layoutInCell="1" allowOverlap="1" wp14:anchorId="12906890" wp14:editId="490823A5">
+              <wp:anchor distT="0" distB="0" distL="114300" distR="114300" simplePos="0" relativeHeight="251661312" behindDoc="0" locked="0" layoutInCell="1" allowOverlap="1" wp14:anchorId="6863C69E" wp14:editId="56C77E14">
                 <wp:simplePos x="0" y="0"/>
                 <wp:positionH relativeFrom="column">
                   <wp:posOffset>2496185</wp:posOffset>
@@ -1601,7 +1725,7 @@
                 <wp:positionV relativeFrom="paragraph">
                   <wp:posOffset>1737360</wp:posOffset>
                 </wp:positionV>
-                <wp:extent cx="3034030" cy="237490"/>
+                <wp:extent cx="3034030" cy="246380"/>
                 <wp:effectExtent l="0" t="0" r="0" b="0"/>
                 <wp:wrapNone/>
                 <wp:docPr id="136" name="Text Box 136"/>
@@ -1617,7 +1741,7 @@
                       <wps:spPr>
                         <a:xfrm>
                           <a:off x="0" y="0"/>
-                          <a:ext cx="3034030" cy="237490"/>
+                          <a:ext cx="3034030" cy="246380"/>
                         </a:xfrm>
                         <a:prstGeom prst="rect">
                           <a:avLst/>
@@ -1675,11 +1799,11 @@
           </mc:Choice>
           <mc:Fallback>
             <w:pict>
-              <v:shapetype w14:anchorId="12906890" id="_x0000_t202" coordsize="21600,21600" o:spt="202" path="m,l,21600r21600,l21600,xe">
+              <v:shapetype w14:anchorId="6863C69E" id="_x0000_t202" coordsize="21600,21600" o:spt="202" path="m0,0l0,21600,21600,21600,21600,0xe">
                 <v:stroke joinstyle="miter"/>
                 <v:path gradientshapeok="t" o:connecttype="rect"/>
               </v:shapetype>
-              <v:shape id="Text Box 136" o:spid="_x0000_s1026" type="#_x0000_t202" style="position:absolute;margin-left:196.55pt;margin-top:136.8pt;width:238.9pt;height:18.7pt;z-index:251661312;visibility:visible;mso-wrap-style:square;mso-width-percent:0;mso-height-percent:0;mso-wrap-distance-left:9pt;mso-wrap-distance-top:0;mso-wrap-distance-right:9pt;mso-wrap-distance-bottom:0;mso-position-horizontal:absolute;mso-position-horizontal-relative:text;mso-position-vertical:absolute;mso-position-vertical-relative:text;mso-width-percent:0;mso-height-percent:0;mso-width-relative:page;mso-height-relative:page;v-text-anchor:top" o:gfxdata="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" filled="f" stroked="f">
+              <v:shape id="Text Box 136" o:spid="_x0000_s1026" type="#_x0000_t202" style="position:absolute;margin-left:196.55pt;margin-top:136.8pt;width:238.9pt;height:19.4pt;z-index:251661312;visibility:visible;mso-wrap-style:square;mso-width-percent:0;mso-height-percent:0;mso-wrap-distance-left:9pt;mso-wrap-distance-top:0;mso-wrap-distance-right:9pt;mso-wrap-distance-bottom:0;mso-position-horizontal:absolute;mso-position-horizontal-relative:text;mso-position-vertical:absolute;mso-position-vertical-relative:text;mso-width-percent:0;mso-height-percent:0;mso-width-relative:page;mso-height-relative:page;v-text-anchor:top" o:gfxdata="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" filled="f" stroked="f">
                 <v:path arrowok="t"/>
                 <v:textbox style="mso-fit-shape-to-text:t">
                   <w:txbxContent>
@@ -1700,17 +1824,7 @@
                           <w:sz w:val="20"/>
                           <w:szCs w:val="20"/>
                         </w:rPr>
-                        <w:t>Angle of slope</w:t>
-                      </w:r>
-                      <w:r>
-                        <w:rPr>
-                          <w:rFonts w:asciiTheme="majorHAnsi" w:hAnsi="Arial" w:cstheme="minorBidi"/>
-                          <w:color w:val="000000" w:themeColor="text1"/>
-                          <w:kern w:val="24"/>
-                          <w:sz w:val="20"/>
-                          <w:szCs w:val="20"/>
-                        </w:rPr>
-                        <w:t xml:space="preserve"> </w:t>
+                        <w:t xml:space="preserve">Angle of slope </w:t>
                       </w:r>
                       <w:r>
                         <w:rPr>
@@ -1732,12 +1846,14 @@
       </w:r>
       <w:r>
         <w:rPr>
+          <w:rFonts w:ascii="Arial" w:hAnsi="Arial" w:cs="Arial"/>
           <w:noProof/>
+          <w:lang w:eastAsia="en-US"/>
         </w:rPr>
         <mc:AlternateContent>
           <mc:Choice Requires="wpg">
             <w:drawing>
-              <wp:anchor distT="0" distB="0" distL="114300" distR="114300" simplePos="0" relativeHeight="251659264" behindDoc="0" locked="0" layoutInCell="1" allowOverlap="1" wp14:anchorId="19E41597" wp14:editId="5E1CFA6D">
+              <wp:anchor distT="0" distB="0" distL="114300" distR="114300" simplePos="0" relativeHeight="251659264" behindDoc="0" locked="0" layoutInCell="1" allowOverlap="1" wp14:anchorId="3E3CA792" wp14:editId="37F571DE">
                 <wp:simplePos x="0" y="0"/>
                 <wp:positionH relativeFrom="column">
                   <wp:posOffset>80645</wp:posOffset>
@@ -2189,17 +2305,20 @@
     <w:p>
       <w:pPr>
         <w:rPr>
+          <w:rFonts w:ascii="Arial" w:hAnsi="Arial" w:cs="Arial"/>
           <w:lang w:val="es-ES"/>
         </w:rPr>
       </w:pPr>
       <w:r>
         <w:rPr>
+          <w:rFonts w:ascii="Arial" w:hAnsi="Arial" w:cs="Arial"/>
           <w:noProof/>
+          <w:lang w:eastAsia="en-US"/>
         </w:rPr>
         <mc:AlternateContent>
           <mc:Choice Requires="wpg">
             <w:drawing>
-              <wp:anchor distT="0" distB="0" distL="114300" distR="114300" simplePos="0" relativeHeight="251660288" behindDoc="0" locked="0" layoutInCell="1" allowOverlap="1" wp14:anchorId="39AF7726" wp14:editId="1B7AD123">
+              <wp:anchor distT="0" distB="0" distL="114300" distR="114300" simplePos="0" relativeHeight="251660288" behindDoc="0" locked="0" layoutInCell="1" allowOverlap="1" wp14:anchorId="5E1E25B7" wp14:editId="4599D60A">
                 <wp:simplePos x="0" y="0"/>
                 <wp:positionH relativeFrom="column">
                   <wp:posOffset>238125</wp:posOffset>
@@ -2392,8 +2511,8 @@
           </mc:Choice>
           <mc:Fallback>
             <w:pict>
-              <v:group w14:anchorId="39AF7726" id="Group 6" o:spid="_x0000_s1027" style="position:absolute;margin-left:18.75pt;margin-top:.4pt;width:326.4pt;height:44.95pt;z-index:251660288;mso-width-relative:margin;mso-height-relative:margin" coordorigin="3696,5579" coordsize="55275,4138" o:gfxdata="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">
-                <v:shape id="TextBox 46" o:spid="_x0000_s1028" type="#_x0000_t202" style="position:absolute;left:20094;top:7933;width:38877;height:1784;visibility:visible;mso-wrap-style:square;v-text-anchor:top" o:gfxdata="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" filled="f" stroked="f">
+              <v:group w14:anchorId="5E1E25B7" id="Group 6" o:spid="_x0000_s1027" style="position:absolute;margin-left:18.75pt;margin-top:.4pt;width:326.4pt;height:44.95pt;z-index:251660288;mso-width-relative:margin;mso-height-relative:margin" coordorigin="3696,5579" coordsize="55275,4138" o:gfxdata="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">
+                <v:shape id="TextBox 46" o:spid="_x0000_s1028" type="#_x0000_t202" style="position:absolute;left:20094;top:7933;width:38877;height:1784;visibility:visible;mso-wrap-style:square;v-text-anchor:top" o:gfxdata="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" filled="f" stroked="f">
                   <v:textbox style="mso-fit-shape-to-text:t">
                     <w:txbxContent>
                       <w:p>
@@ -2413,17 +2532,7 @@
                             <w:sz w:val="20"/>
                             <w:szCs w:val="20"/>
                           </w:rPr>
-                          <w:t>Driving force</w:t>
-                        </w:r>
-                        <w:r>
-                          <w:rPr>
-                            <w:rFonts w:asciiTheme="majorHAnsi" w:hAnsi="Arial" w:cstheme="minorBidi"/>
-                            <w:color w:val="FF5050"/>
-                            <w:kern w:val="24"/>
-                            <w:sz w:val="20"/>
-                            <w:szCs w:val="20"/>
-                          </w:rPr>
-                          <w:t xml:space="preserve"> </w:t>
+                          <w:t xml:space="preserve">Driving force </w:t>
                         </w:r>
                         <w:r>
                           <w:rPr>
@@ -2439,7 +2548,7 @@
                     </w:txbxContent>
                   </v:textbox>
                 </v:shape>
-                <v:shape id="TextBox 47" o:spid="_x0000_s1029" type="#_x0000_t202" style="position:absolute;left:3696;top:5579;width:28294;height:1784;visibility:visible;mso-wrap-style:square;v-text-anchor:top" o:gfxdata="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" filled="f" stroked="f">
+                <v:shape id="TextBox 47" o:spid="_x0000_s1029" type="#_x0000_t202" style="position:absolute;left:3696;top:5579;width:28294;height:1784;visibility:visible;mso-wrap-style:square;v-text-anchor:top" o:gfxdata="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" filled="f" stroked="f">
                   <v:textbox style="mso-fit-shape-to-text:t">
                     <w:txbxContent>
                       <w:p>
@@ -2459,17 +2568,7 @@
                             <w:sz w:val="20"/>
                             <w:szCs w:val="20"/>
                           </w:rPr>
-                          <w:t>Resisting force</w:t>
-                        </w:r>
-                        <w:r>
-                          <w:rPr>
-                            <w:rFonts w:asciiTheme="majorHAnsi" w:hAnsi="Arial" w:cstheme="minorBidi"/>
-                            <w:color w:val="1F4E79" w:themeColor="accent1" w:themeShade="80"/>
-                            <w:kern w:val="24"/>
-                            <w:sz w:val="20"/>
-                            <w:szCs w:val="20"/>
-                          </w:rPr>
-                          <w:t xml:space="preserve"> </w:t>
+                          <w:t xml:space="preserve">Resisting force </w:t>
                         </w:r>
                         <w:r>
                           <w:rPr>
@@ -2492,12 +2591,14 @@
       </w:r>
       <w:r>
         <w:rPr>
+          <w:rFonts w:ascii="Arial" w:hAnsi="Arial" w:cs="Arial"/>
           <w:noProof/>
+          <w:lang w:eastAsia="en-US"/>
         </w:rPr>
         <mc:AlternateContent>
           <mc:Choice Requires="wps">
             <w:drawing>
-              <wp:anchor distT="0" distB="0" distL="114300" distR="114300" simplePos="0" relativeHeight="251662336" behindDoc="0" locked="0" layoutInCell="1" allowOverlap="1" wp14:anchorId="3D093EF2" wp14:editId="26C0A2B5">
+              <wp:anchor distT="0" distB="0" distL="114300" distR="114300" simplePos="0" relativeHeight="251662336" behindDoc="0" locked="0" layoutInCell="1" allowOverlap="1" wp14:anchorId="39B52170" wp14:editId="74D09D6D">
                 <wp:simplePos x="0" y="0"/>
                 <wp:positionH relativeFrom="margin">
                   <wp:align>right</wp:align>
@@ -2505,7 +2606,7 @@
                 <wp:positionV relativeFrom="paragraph">
                   <wp:posOffset>1921510</wp:posOffset>
                 </wp:positionV>
-                <wp:extent cx="5229225" cy="513080"/>
+                <wp:extent cx="5229225" cy="521335"/>
                 <wp:effectExtent l="0" t="0" r="9525" b="0"/>
                 <wp:wrapTopAndBottom/>
                 <wp:docPr id="138" name="Text Box 138"/>
@@ -2521,7 +2622,7 @@
                       <wps:spPr>
                         <a:xfrm>
                           <a:off x="0" y="0"/>
-                          <a:ext cx="5229225" cy="513080"/>
+                          <a:ext cx="5229225" cy="521335"/>
                         </a:xfrm>
                         <a:prstGeom prst="rect">
                           <a:avLst/>
@@ -2587,11 +2688,7 @@
           </mc:Choice>
           <mc:Fallback>
             <w:pict>
-              <v:shapetype w14:anchorId="3D093EF2" id="_x0000_t202" coordsize="21600,21600" o:spt="202" path="m,l,21600r21600,l21600,xe">
-                <v:stroke joinstyle="miter"/>
-                <v:path gradientshapeok="t" o:connecttype="rect"/>
-              </v:shapetype>
-              <v:shape id="Text Box 138" o:spid="_x0000_s1030" type="#_x0000_t202" style="position:absolute;margin-left:360.55pt;margin-top:151.3pt;width:411.75pt;height:40.4pt;z-index:251662336;visibility:visible;mso-wrap-style:square;mso-width-percent:0;mso-height-percent:0;mso-wrap-distance-left:9pt;mso-wrap-distance-top:0;mso-wrap-distance-right:9pt;mso-wrap-distance-bottom:0;mso-position-horizontal:right;mso-position-horizontal-relative:margin;mso-position-vertical:absolute;mso-position-vertical-relative:text;mso-width-percent:0;mso-height-percent:0;mso-width-relative:margin;mso-height-relative:page;v-text-anchor:top" o:gfxdata="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" stroked="f">
+              <v:shape w14:anchorId="39B52170" id="Text Box 138" o:spid="_x0000_s1030" type="#_x0000_t202" style="position:absolute;margin-left:360.55pt;margin-top:151.3pt;width:411.75pt;height:41.05pt;z-index:251662336;visibility:visible;mso-wrap-style:square;mso-width-percent:0;mso-height-percent:0;mso-wrap-distance-left:9pt;mso-wrap-distance-top:0;mso-wrap-distance-right:9pt;mso-wrap-distance-bottom:0;mso-position-horizontal:right;mso-position-horizontal-relative:margin;mso-position-vertical:absolute;mso-position-vertical-relative:text;mso-width-percent:0;mso-height-percent:0;mso-width-relative:margin;mso-height-relative:page;v-text-anchor:top" o:gfxdata="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" stroked="f">
                 <v:path arrowok="t"/>
                 <v:textbox style="mso-fit-shape-to-text:t" inset="0,0,0,0">
                   <w:txbxContent>
@@ -2636,24 +2733,40 @@
     <w:p>
       <w:pPr>
         <w:spacing w:after="0"/>
-      </w:pPr>
-      <w:r>
-        <w:t xml:space="preserve">If the factor of safety is less than or equal to 1 </w:t>
-      </w:r>
-      <w:proofErr w:type="gramStart"/>
-      <w:r>
-        <w:t>( i.e</w:t>
-      </w:r>
-      <w:proofErr w:type="gramEnd"/>
-      <w:r>
-        <w:t>., F ≤ 1), the slope fails because driving forces equal or exceed the resisting forces. If F is significantly greater than 1, the slope is quite stable. However if F is only slightly greater than 1, small disturbances may cause the slope to fail.</w:t>
+        <w:rPr>
+          <w:rFonts w:ascii="Arial" w:hAnsi="Arial" w:cs="Arial"/>
+        </w:rPr>
+      </w:pPr>
+      <w:r>
+        <w:rPr>
+          <w:rFonts w:ascii="Arial" w:hAnsi="Arial" w:cs="Arial"/>
+        </w:rPr>
+        <w:t>If the factor of safe</w:t>
+      </w:r>
+      <w:r>
+        <w:rPr>
+          <w:rFonts w:ascii="Arial" w:hAnsi="Arial" w:cs="Arial"/>
+        </w:rPr>
+        <w:t>ty is less than or equal to 1 (</w:t>
+      </w:r>
+      <w:r>
+        <w:rPr>
+          <w:rFonts w:ascii="Arial" w:hAnsi="Arial" w:cs="Arial"/>
+        </w:rPr>
+        <w:t>i.e., F ≤ 1), the slope fails because driving forces equal or exceed the resisting forces. If F is significantly greater than 1, the slope is quite stable. However if F is only slightly greater than 1, small disturbances may cause the slope to fail.</w:t>
       </w:r>
     </w:p>
     <w:p>
       <w:pPr>
         <w:spacing w:after="0"/>
-      </w:pPr>
-      <w:r>
+        <w:rPr>
+          <w:rFonts w:ascii="Arial" w:hAnsi="Arial" w:cs="Arial"/>
+        </w:rPr>
+      </w:pPr>
+      <w:r>
+        <w:rPr>
+          <w:rFonts w:ascii="Arial" w:hAnsi="Arial" w:cs="Arial"/>
+        </w:rPr>
         <w:t>The most dominant factors that increase the driving force are:</w:t>
       </w:r>
     </w:p>
@@ -2665,8 +2778,14 @@
           <w:numId w:val="11"/>
         </w:numPr>
         <w:spacing w:after="0"/>
-      </w:pPr>
-      <w:r>
+        <w:rPr>
+          <w:rFonts w:ascii="Arial" w:hAnsi="Arial" w:cs="Arial"/>
+        </w:rPr>
+      </w:pPr>
+      <w:r>
+        <w:rPr>
+          <w:rFonts w:ascii="Arial" w:hAnsi="Arial" w:cs="Arial"/>
+        </w:rPr>
         <w:t>steeps slopes</w:t>
       </w:r>
     </w:p>
@@ -2678,8 +2797,14 @@
           <w:numId w:val="11"/>
         </w:numPr>
         <w:spacing w:after="0"/>
-      </w:pPr>
-      <w:r>
+        <w:rPr>
+          <w:rFonts w:ascii="Arial" w:hAnsi="Arial" w:cs="Arial"/>
+        </w:rPr>
+      </w:pPr>
+      <w:r>
+        <w:rPr>
+          <w:rFonts w:ascii="Arial" w:hAnsi="Arial" w:cs="Arial"/>
+        </w:rPr>
         <w:t>precipitation that adds weight to the slope, especially on the upper part</w:t>
       </w:r>
     </w:p>
@@ -2691,88 +2816,156 @@
           <w:numId w:val="11"/>
         </w:numPr>
         <w:spacing w:after="0"/>
-      </w:pPr>
-      <w:r>
+        <w:rPr>
+          <w:rFonts w:ascii="Arial" w:hAnsi="Arial" w:cs="Arial"/>
+        </w:rPr>
+      </w:pPr>
+      <w:r>
+        <w:rPr>
+          <w:rFonts w:ascii="Arial" w:hAnsi="Arial" w:cs="Arial"/>
+        </w:rPr>
         <w:t>water accumulation potential</w:t>
-      </w:r>
-    </w:p>
-    <w:p/>
-    <w:p>
-      <w:r>
-        <w:t xml:space="preserve">While the definition of the factor of safety varies throughout the literature, we have chosen to follow a modification </w:t>
-      </w:r>
-      <w:proofErr w:type="spellStart"/>
-      <w:r>
-        <w:t>Carpentier</w:t>
-      </w:r>
-      <w:proofErr w:type="spellEnd"/>
-      <w:r>
-        <w:t xml:space="preserve"> et al.</w:t>
-      </w:r>
-      <w:r>
-        <w:rPr>
-          <w:rStyle w:val="FootnoteReference"/>
-          <w:rFonts w:ascii="SwissReSans" w:hAnsi="SwissReSans"/>
-        </w:rPr>
-        <w:footnoteReference w:id="3"/>
-      </w:r>
-      <w:r>
-        <w:t xml:space="preserve"> 2012) </w:t>
-      </w:r>
-      <w:r>
-        <w:t xml:space="preserve">to the theory set out by </w:t>
-      </w:r>
-      <w:proofErr w:type="spellStart"/>
-      <w:r>
-        <w:t>Casadei</w:t>
-      </w:r>
-      <w:proofErr w:type="spellEnd"/>
-      <w:r>
-        <w:t xml:space="preserve"> et al.</w:t>
-      </w:r>
-      <w:r>
-        <w:rPr>
-          <w:rStyle w:val="FootnoteReference"/>
-          <w:rFonts w:ascii="SwissReSans" w:hAnsi="SwissReSans"/>
-        </w:rPr>
-        <w:footnoteReference w:id="4"/>
-      </w:r>
-      <w:r>
-        <w:t xml:space="preserve"> (2003), </w:t>
-      </w:r>
-      <w:r>
-        <w:t xml:space="preserve">which takes into account the difference between saturated and moist soil. c' denotes the effective cohesion of the soil, </w:t>
-      </w:r>
-      <w:proofErr w:type="spellStart"/>
-      <w:r>
-        <w:t>γ_m,γ_s</w:t>
-      </w:r>
-      <w:proofErr w:type="spellEnd"/>
-      <w:r>
-        <w:t xml:space="preserve">, and </w:t>
-      </w:r>
-      <w:proofErr w:type="spellStart"/>
-      <w:r>
-        <w:t>γ_w</w:t>
-      </w:r>
-      <w:proofErr w:type="spellEnd"/>
-      <w:r>
-        <w:t xml:space="preserve"> correspond to the specific weight of moist soil, saturated soil and water respectively, D is the soil depth, </w:t>
-      </w:r>
-      <w:proofErr w:type="spellStart"/>
-      <w:r>
-        <w:t>h_w</w:t>
-      </w:r>
-      <w:proofErr w:type="spellEnd"/>
-      <w:r>
-        <w:t xml:space="preserve"> is the water table height, ϕ' is the effective internal angle of friction, and β is the slope angle. </w:t>
       </w:r>
     </w:p>
     <w:p>
-      <w:r>
-        <w:rPr>
-          <w:rFonts w:ascii="Cambria Math" w:hAnsi="Cambria Math"/>
-        </w:rPr>
+      <w:pPr>
+        <w:rPr>
+          <w:rFonts w:ascii="Arial" w:hAnsi="Arial" w:cs="Arial"/>
+        </w:rPr>
+      </w:pPr>
+    </w:p>
+    <w:p>
+      <w:pPr>
+        <w:rPr>
+          <w:rFonts w:ascii="Arial" w:hAnsi="Arial" w:cs="Arial"/>
+        </w:rPr>
+      </w:pPr>
+      <w:r>
+        <w:rPr>
+          <w:rFonts w:ascii="Arial" w:hAnsi="Arial" w:cs="Arial"/>
+        </w:rPr>
+        <w:t xml:space="preserve">While the definition of the factor of safety varies throughout the literature, we have chosen to follow a modification </w:t>
+      </w:r>
+      <w:proofErr w:type="spellStart"/>
+      <w:r>
+        <w:rPr>
+          <w:rFonts w:ascii="Arial" w:hAnsi="Arial" w:cs="Arial"/>
+        </w:rPr>
+        <w:t>Carpentier</w:t>
+      </w:r>
+      <w:proofErr w:type="spellEnd"/>
+      <w:r>
+        <w:rPr>
+          <w:rFonts w:ascii="Arial" w:hAnsi="Arial" w:cs="Arial"/>
+        </w:rPr>
+        <w:t xml:space="preserve"> et al.</w:t>
+      </w:r>
+      <w:r>
+        <w:rPr>
+          <w:rStyle w:val="FootnoteReference"/>
+          <w:rFonts w:ascii="Arial" w:hAnsi="Arial" w:cs="Arial"/>
+        </w:rPr>
+        <w:footnoteReference w:id="4"/>
+      </w:r>
+      <w:r>
+        <w:rPr>
+          <w:rFonts w:ascii="Arial" w:hAnsi="Arial" w:cs="Arial"/>
+        </w:rPr>
+        <w:t xml:space="preserve"> 2012) </w:t>
+      </w:r>
+      <w:r>
+        <w:rPr>
+          <w:rFonts w:ascii="Arial" w:hAnsi="Arial" w:cs="Arial"/>
+        </w:rPr>
+        <w:t xml:space="preserve">to the theory set out by </w:t>
+      </w:r>
+      <w:proofErr w:type="spellStart"/>
+      <w:r>
+        <w:rPr>
+          <w:rFonts w:ascii="Arial" w:hAnsi="Arial" w:cs="Arial"/>
+        </w:rPr>
+        <w:t>Casadei</w:t>
+      </w:r>
+      <w:proofErr w:type="spellEnd"/>
+      <w:r>
+        <w:rPr>
+          <w:rFonts w:ascii="Arial" w:hAnsi="Arial" w:cs="Arial"/>
+        </w:rPr>
+        <w:t xml:space="preserve"> et al.</w:t>
+      </w:r>
+      <w:r>
+        <w:rPr>
+          <w:rStyle w:val="FootnoteReference"/>
+          <w:rFonts w:ascii="Arial" w:hAnsi="Arial" w:cs="Arial"/>
+        </w:rPr>
+        <w:footnoteReference w:id="5"/>
+      </w:r>
+      <w:r>
+        <w:rPr>
+          <w:rFonts w:ascii="Arial" w:hAnsi="Arial" w:cs="Arial"/>
+        </w:rPr>
+        <w:t xml:space="preserve"> (2003), </w:t>
+      </w:r>
+      <w:r>
+        <w:rPr>
+          <w:rFonts w:ascii="Arial" w:hAnsi="Arial" w:cs="Arial"/>
+        </w:rPr>
+        <w:t xml:space="preserve">which takes into account the difference between saturated and moist soil. c' denotes the effective cohesion of the soil, </w:t>
+      </w:r>
+      <w:proofErr w:type="spellStart"/>
+      <w:r>
+        <w:rPr>
+          <w:rFonts w:ascii="Arial" w:hAnsi="Arial" w:cs="Arial"/>
+        </w:rPr>
+        <w:t>γ_m,γ_s</w:t>
+      </w:r>
+      <w:proofErr w:type="spellEnd"/>
+      <w:r>
+        <w:rPr>
+          <w:rFonts w:ascii="Arial" w:hAnsi="Arial" w:cs="Arial"/>
+        </w:rPr>
+        <w:t xml:space="preserve">, and </w:t>
+      </w:r>
+      <w:proofErr w:type="spellStart"/>
+      <w:r>
+        <w:rPr>
+          <w:rFonts w:ascii="Arial" w:hAnsi="Arial" w:cs="Arial"/>
+        </w:rPr>
+        <w:t>γ_w</w:t>
+      </w:r>
+      <w:proofErr w:type="spellEnd"/>
+      <w:r>
+        <w:rPr>
+          <w:rFonts w:ascii="Arial" w:hAnsi="Arial" w:cs="Arial"/>
+        </w:rPr>
+        <w:t xml:space="preserve"> correspond to the specific weight of moist soil, saturated soil and water respectively, D is the soil depth, </w:t>
+      </w:r>
+      <w:proofErr w:type="spellStart"/>
+      <w:r>
+        <w:rPr>
+          <w:rFonts w:ascii="Arial" w:hAnsi="Arial" w:cs="Arial"/>
+        </w:rPr>
+        <w:t>h_w</w:t>
+      </w:r>
+      <w:proofErr w:type="spellEnd"/>
+      <w:r>
+        <w:rPr>
+          <w:rFonts w:ascii="Arial" w:hAnsi="Arial" w:cs="Arial"/>
+        </w:rPr>
+        <w:t xml:space="preserve"> is the water table height, ϕ' is the effective internal angle of friction, and β is the slope angle. </w:t>
+      </w:r>
+    </w:p>
+    <w:p>
+      <w:pPr>
+        <w:rPr>
+          <w:rFonts w:ascii="Arial" w:hAnsi="Arial" w:cs="Arial"/>
+        </w:rPr>
+      </w:pPr>
+      <w:r>
+        <w:rPr>
+          <w:rFonts w:ascii="Arial" w:hAnsi="Arial" w:cs="Arial"/>
+        </w:rPr>
+        <w:lastRenderedPageBreak/>
         <w:br/>
       </w:r>
       <m:oMathPara>
@@ -2784,14 +2977,14 @@
             <m:sSubPr>
               <m:ctrlPr>
                 <w:rPr>
-                  <w:rFonts w:ascii="Cambria Math" w:hAnsi="Cambria Math"/>
+                  <w:rFonts w:ascii="Cambria Math" w:hAnsi="Cambria Math" w:cs="Arial"/>
                 </w:rPr>
               </m:ctrlPr>
             </m:sSubPr>
             <m:e>
               <m:r>
                 <w:rPr>
-                  <w:rFonts w:ascii="Cambria Math" w:hAnsi="Cambria Math"/>
+                  <w:rFonts w:ascii="Cambria Math" w:hAnsi="Cambria Math" w:cs="Arial"/>
                 </w:rPr>
                 <m:t>F</m:t>
               </m:r>
@@ -2799,7 +2992,7 @@
             <m:sub>
               <m:r>
                 <w:rPr>
-                  <w:rFonts w:ascii="Cambria Math" w:hAnsi="Cambria Math"/>
+                  <w:rFonts w:ascii="Cambria Math" w:hAnsi="Cambria Math" w:cs="Arial"/>
                 </w:rPr>
                 <m:t>s</m:t>
               </m:r>
@@ -2810,7 +3003,7 @@
               <m:sty m:val="p"/>
             </m:rPr>
             <w:rPr>
-              <w:rFonts w:ascii="Cambria Math" w:hAnsi="Cambria Math"/>
+              <w:rFonts w:ascii="Cambria Math" w:hAnsi="Cambria Math" w:cs="Arial"/>
             </w:rPr>
             <m:t>=</m:t>
           </m:r>
@@ -2818,7 +3011,7 @@
             <m:fPr>
               <m:ctrlPr>
                 <w:rPr>
-                  <w:rFonts w:ascii="Cambria Math" w:hAnsi="Cambria Math"/>
+                  <w:rFonts w:ascii="Cambria Math" w:hAnsi="Cambria Math" w:cs="Arial"/>
                 </w:rPr>
               </m:ctrlPr>
             </m:fPr>
@@ -2827,14 +3020,14 @@
                 <m:sSupPr>
                   <m:ctrlPr>
                     <w:rPr>
-                      <w:rFonts w:ascii="Cambria Math" w:hAnsi="Cambria Math"/>
+                      <w:rFonts w:ascii="Cambria Math" w:hAnsi="Cambria Math" w:cs="Arial"/>
                     </w:rPr>
                   </m:ctrlPr>
                 </m:sSupPr>
                 <m:e>
                   <m:r>
                     <w:rPr>
-                      <w:rFonts w:ascii="Cambria Math" w:hAnsi="Cambria Math"/>
+                      <w:rFonts w:ascii="Cambria Math" w:hAnsi="Cambria Math" w:cs="Arial"/>
                     </w:rPr>
                     <m:t>c</m:t>
                   </m:r>
@@ -2845,7 +3038,7 @@
                       <m:sty m:val="p"/>
                     </m:rPr>
                     <w:rPr>
-                      <w:rFonts w:ascii="Cambria Math" w:hAnsi="Cambria Math"/>
+                      <w:rFonts w:ascii="Cambria Math" w:hAnsi="Cambria Math" w:cs="Arial"/>
                     </w:rPr>
                     <m:t>'</m:t>
                   </m:r>
@@ -2856,7 +3049,7 @@
                   <m:sty m:val="p"/>
                 </m:rPr>
                 <w:rPr>
-                  <w:rFonts w:ascii="Cambria Math" w:hAnsi="Cambria Math"/>
+                  <w:rFonts w:ascii="Cambria Math" w:hAnsi="Cambria Math" w:cs="Arial"/>
                 </w:rPr>
                 <m:t>+</m:t>
               </m:r>
@@ -2866,7 +3059,7 @@
                   <m:endChr m:val="]"/>
                   <m:ctrlPr>
                     <w:rPr>
-                      <w:rFonts w:ascii="Cambria Math" w:hAnsi="Cambria Math"/>
+                      <w:rFonts w:ascii="Cambria Math" w:hAnsi="Cambria Math" w:cs="Arial"/>
                     </w:rPr>
                   </m:ctrlPr>
                 </m:dPr>
@@ -2875,14 +3068,14 @@
                     <m:sSubPr>
                       <m:ctrlPr>
                         <w:rPr>
-                          <w:rFonts w:ascii="Cambria Math" w:hAnsi="Cambria Math"/>
+                          <w:rFonts w:ascii="Cambria Math" w:hAnsi="Cambria Math" w:cs="Arial"/>
                         </w:rPr>
                       </m:ctrlPr>
                     </m:sSubPr>
                     <m:e>
                       <m:r>
                         <w:rPr>
-                          <w:rFonts w:ascii="Cambria Math" w:hAnsi="Cambria Math"/>
+                          <w:rFonts w:ascii="Cambria Math" w:hAnsi="Cambria Math" w:cs="Arial"/>
                         </w:rPr>
                         <m:t>γ</m:t>
                       </m:r>
@@ -2890,7 +3083,7 @@
                     <m:sub>
                       <m:r>
                         <w:rPr>
-                          <w:rFonts w:ascii="Cambria Math" w:hAnsi="Cambria Math"/>
+                          <w:rFonts w:ascii="Cambria Math" w:hAnsi="Cambria Math" w:cs="Arial"/>
                         </w:rPr>
                         <m:t>m</m:t>
                       </m:r>
@@ -2900,14 +3093,14 @@
                     <m:dPr>
                       <m:ctrlPr>
                         <w:rPr>
-                          <w:rFonts w:ascii="Cambria Math" w:hAnsi="Cambria Math"/>
+                          <w:rFonts w:ascii="Cambria Math" w:hAnsi="Cambria Math" w:cs="Arial"/>
                         </w:rPr>
                       </m:ctrlPr>
                     </m:dPr>
                     <m:e>
                       <m:r>
                         <w:rPr>
-                          <w:rFonts w:ascii="Cambria Math" w:hAnsi="Cambria Math"/>
+                          <w:rFonts w:ascii="Cambria Math" w:hAnsi="Cambria Math" w:cs="Arial"/>
                         </w:rPr>
                         <m:t>D</m:t>
                       </m:r>
@@ -2916,7 +3109,7 @@
                           <m:sty m:val="p"/>
                         </m:rPr>
                         <w:rPr>
-                          <w:rFonts w:ascii="Cambria Math" w:hAnsi="Cambria Math"/>
+                          <w:rFonts w:ascii="Cambria Math" w:hAnsi="Cambria Math" w:cs="Arial"/>
                         </w:rPr>
                         <m:t>-</m:t>
                       </m:r>
@@ -2924,14 +3117,14 @@
                         <m:sSubPr>
                           <m:ctrlPr>
                             <w:rPr>
-                              <w:rFonts w:ascii="Cambria Math" w:hAnsi="Cambria Math"/>
+                              <w:rFonts w:ascii="Cambria Math" w:hAnsi="Cambria Math" w:cs="Arial"/>
                             </w:rPr>
                           </m:ctrlPr>
                         </m:sSubPr>
                         <m:e>
                           <m:r>
                             <w:rPr>
-                              <w:rFonts w:ascii="Cambria Math" w:hAnsi="Cambria Math"/>
+                              <w:rFonts w:ascii="Cambria Math" w:hAnsi="Cambria Math" w:cs="Arial"/>
                             </w:rPr>
                             <m:t>h</m:t>
                           </m:r>
@@ -2939,7 +3132,7 @@
                         <m:sub>
                           <m:r>
                             <w:rPr>
-                              <w:rFonts w:ascii="Cambria Math" w:hAnsi="Cambria Math"/>
+                              <w:rFonts w:ascii="Cambria Math" w:hAnsi="Cambria Math" w:cs="Arial"/>
                             </w:rPr>
                             <m:t>w</m:t>
                           </m:r>
@@ -2952,7 +3145,7 @@
                       <m:sty m:val="p"/>
                     </m:rPr>
                     <w:rPr>
-                      <w:rFonts w:ascii="Cambria Math" w:hAnsi="Cambria Math"/>
+                      <w:rFonts w:ascii="Cambria Math" w:hAnsi="Cambria Math" w:cs="Arial"/>
                     </w:rPr>
                     <m:t>+</m:t>
                   </m:r>
@@ -2960,7 +3153,7 @@
                     <m:dPr>
                       <m:ctrlPr>
                         <w:rPr>
-                          <w:rFonts w:ascii="Cambria Math" w:hAnsi="Cambria Math"/>
+                          <w:rFonts w:ascii="Cambria Math" w:hAnsi="Cambria Math" w:cs="Arial"/>
                         </w:rPr>
                       </m:ctrlPr>
                     </m:dPr>
@@ -2969,14 +3162,14 @@
                         <m:sSubPr>
                           <m:ctrlPr>
                             <w:rPr>
-                              <w:rFonts w:ascii="Cambria Math" w:hAnsi="Cambria Math"/>
+                              <w:rFonts w:ascii="Cambria Math" w:hAnsi="Cambria Math" w:cs="Arial"/>
                             </w:rPr>
                           </m:ctrlPr>
                         </m:sSubPr>
                         <m:e>
                           <m:r>
                             <w:rPr>
-                              <w:rFonts w:ascii="Cambria Math" w:hAnsi="Cambria Math"/>
+                              <w:rFonts w:ascii="Cambria Math" w:hAnsi="Cambria Math" w:cs="Arial"/>
                             </w:rPr>
                             <m:t>γ</m:t>
                           </m:r>
@@ -2984,7 +3177,7 @@
                         <m:sub>
                           <m:r>
                             <w:rPr>
-                              <w:rFonts w:ascii="Cambria Math" w:hAnsi="Cambria Math"/>
+                              <w:rFonts w:ascii="Cambria Math" w:hAnsi="Cambria Math" w:cs="Arial"/>
                             </w:rPr>
                             <m:t>s</m:t>
                           </m:r>
@@ -2995,7 +3188,7 @@
                           <m:sty m:val="p"/>
                         </m:rPr>
                         <w:rPr>
-                          <w:rFonts w:ascii="Cambria Math" w:hAnsi="Cambria Math"/>
+                          <w:rFonts w:ascii="Cambria Math" w:hAnsi="Cambria Math" w:cs="Arial"/>
                         </w:rPr>
                         <m:t>-</m:t>
                       </m:r>
@@ -3003,14 +3196,14 @@
                         <m:sSubPr>
                           <m:ctrlPr>
                             <w:rPr>
-                              <w:rFonts w:ascii="Cambria Math" w:hAnsi="Cambria Math"/>
+                              <w:rFonts w:ascii="Cambria Math" w:hAnsi="Cambria Math" w:cs="Arial"/>
                             </w:rPr>
                           </m:ctrlPr>
                         </m:sSubPr>
                         <m:e>
                           <m:r>
                             <w:rPr>
-                              <w:rFonts w:ascii="Cambria Math" w:hAnsi="Cambria Math"/>
+                              <w:rFonts w:ascii="Cambria Math" w:hAnsi="Cambria Math" w:cs="Arial"/>
                             </w:rPr>
                             <m:t>γ</m:t>
                           </m:r>
@@ -3018,7 +3211,7 @@
                         <m:sub>
                           <m:r>
                             <w:rPr>
-                              <w:rFonts w:ascii="Cambria Math" w:hAnsi="Cambria Math"/>
+                              <w:rFonts w:ascii="Cambria Math" w:hAnsi="Cambria Math" w:cs="Arial"/>
                             </w:rPr>
                             <m:t>w</m:t>
                           </m:r>
@@ -3030,14 +3223,14 @@
                     <m:sSubPr>
                       <m:ctrlPr>
                         <w:rPr>
-                          <w:rFonts w:ascii="Cambria Math" w:hAnsi="Cambria Math"/>
+                          <w:rFonts w:ascii="Cambria Math" w:hAnsi="Cambria Math" w:cs="Arial"/>
                         </w:rPr>
                       </m:ctrlPr>
                     </m:sSubPr>
                     <m:e>
                       <m:r>
                         <w:rPr>
-                          <w:rFonts w:ascii="Cambria Math" w:hAnsi="Cambria Math"/>
+                          <w:rFonts w:ascii="Cambria Math" w:hAnsi="Cambria Math" w:cs="Arial"/>
                         </w:rPr>
                         <m:t>h</m:t>
                       </m:r>
@@ -3045,7 +3238,7 @@
                     <m:sub>
                       <m:r>
                         <w:rPr>
-                          <w:rFonts w:ascii="Cambria Math" w:hAnsi="Cambria Math"/>
+                          <w:rFonts w:ascii="Cambria Math" w:hAnsi="Cambria Math" w:cs="Arial"/>
                         </w:rPr>
                         <m:t>w</m:t>
                       </m:r>
@@ -3057,7 +3250,7 @@
                 <m:funcPr>
                   <m:ctrlPr>
                     <w:rPr>
-                      <w:rFonts w:ascii="Cambria Math" w:hAnsi="Cambria Math"/>
+                      <w:rFonts w:ascii="Cambria Math" w:hAnsi="Cambria Math" w:cs="Arial"/>
                     </w:rPr>
                   </m:ctrlPr>
                 </m:funcPr>
@@ -3066,7 +3259,7 @@
                     <m:sSupPr>
                       <m:ctrlPr>
                         <w:rPr>
-                          <w:rFonts w:ascii="Cambria Math" w:hAnsi="Cambria Math"/>
+                          <w:rFonts w:ascii="Cambria Math" w:hAnsi="Cambria Math" w:cs="Arial"/>
                         </w:rPr>
                       </m:ctrlPr>
                     </m:sSupPr>
@@ -3076,7 +3269,7 @@
                           <m:sty m:val="p"/>
                         </m:rPr>
                         <w:rPr>
-                          <w:rFonts w:ascii="Cambria Math" w:hAnsi="Cambria Math"/>
+                          <w:rFonts w:ascii="Cambria Math" w:hAnsi="Cambria Math" w:cs="Arial"/>
                         </w:rPr>
                         <m:t>cos</m:t>
                       </m:r>
@@ -3087,7 +3280,7 @@
                           <m:sty m:val="p"/>
                         </m:rPr>
                         <w:rPr>
-                          <w:rFonts w:ascii="Cambria Math" w:hAnsi="Cambria Math"/>
+                          <w:rFonts w:ascii="Cambria Math" w:hAnsi="Cambria Math" w:cs="Arial"/>
                         </w:rPr>
                         <m:t>2</m:t>
                       </m:r>
@@ -3097,7 +3290,7 @@
                 <m:e>
                   <m:r>
                     <w:rPr>
-                      <w:rFonts w:ascii="Cambria Math" w:hAnsi="Cambria Math"/>
+                      <w:rFonts w:ascii="Cambria Math" w:hAnsi="Cambria Math" w:cs="Arial"/>
                     </w:rPr>
                     <m:t>β</m:t>
                   </m:r>
@@ -3107,7 +3300,7 @@
                 <m:funcPr>
                   <m:ctrlPr>
                     <w:rPr>
-                      <w:rFonts w:ascii="Cambria Math" w:hAnsi="Cambria Math"/>
+                      <w:rFonts w:ascii="Cambria Math" w:hAnsi="Cambria Math" w:cs="Arial"/>
                     </w:rPr>
                   </m:ctrlPr>
                 </m:funcPr>
@@ -3117,7 +3310,7 @@
                       <m:sty m:val="p"/>
                     </m:rPr>
                     <w:rPr>
-                      <w:rFonts w:ascii="Cambria Math" w:hAnsi="Cambria Math"/>
+                      <w:rFonts w:ascii="Cambria Math" w:hAnsi="Cambria Math" w:cs="Arial"/>
                     </w:rPr>
                     <m:t>tan</m:t>
                   </m:r>
@@ -3127,14 +3320,14 @@
                     <m:sSupPr>
                       <m:ctrlPr>
                         <w:rPr>
-                          <w:rFonts w:ascii="Cambria Math" w:hAnsi="Cambria Math"/>
+                          <w:rFonts w:ascii="Cambria Math" w:hAnsi="Cambria Math" w:cs="Arial"/>
                         </w:rPr>
                       </m:ctrlPr>
                     </m:sSupPr>
                     <m:e>
                       <m:r>
                         <w:rPr>
-                          <w:rFonts w:ascii="Cambria Math" w:hAnsi="Cambria Math"/>
+                          <w:rFonts w:ascii="Cambria Math" w:hAnsi="Cambria Math" w:cs="Arial"/>
                         </w:rPr>
                         <m:t>ϕ</m:t>
                       </m:r>
@@ -3145,7 +3338,7 @@
                           <m:sty m:val="p"/>
                         </m:rPr>
                         <w:rPr>
-                          <w:rFonts w:ascii="Cambria Math" w:hAnsi="Cambria Math"/>
+                          <w:rFonts w:ascii="Cambria Math" w:hAnsi="Cambria Math" w:cs="Arial"/>
                         </w:rPr>
                         <m:t>'</m:t>
                       </m:r>
@@ -3161,7 +3354,7 @@
                   <m:endChr m:val="]"/>
                   <m:ctrlPr>
                     <w:rPr>
-                      <w:rFonts w:ascii="Cambria Math" w:hAnsi="Cambria Math"/>
+                      <w:rFonts w:ascii="Cambria Math" w:hAnsi="Cambria Math" w:cs="Arial"/>
                     </w:rPr>
                   </m:ctrlPr>
                 </m:dPr>
@@ -3170,14 +3363,14 @@
                     <m:sSubPr>
                       <m:ctrlPr>
                         <w:rPr>
-                          <w:rFonts w:ascii="Cambria Math" w:hAnsi="Cambria Math"/>
+                          <w:rFonts w:ascii="Cambria Math" w:hAnsi="Cambria Math" w:cs="Arial"/>
                         </w:rPr>
                       </m:ctrlPr>
                     </m:sSubPr>
                     <m:e>
                       <m:r>
                         <w:rPr>
-                          <w:rFonts w:ascii="Cambria Math" w:hAnsi="Cambria Math"/>
+                          <w:rFonts w:ascii="Cambria Math" w:hAnsi="Cambria Math" w:cs="Arial"/>
                         </w:rPr>
                         <m:t>γ</m:t>
                       </m:r>
@@ -3185,7 +3378,7 @@
                     <m:sub>
                       <m:r>
                         <w:rPr>
-                          <w:rFonts w:ascii="Cambria Math" w:hAnsi="Cambria Math"/>
+                          <w:rFonts w:ascii="Cambria Math" w:hAnsi="Cambria Math" w:cs="Arial"/>
                         </w:rPr>
                         <m:t>m</m:t>
                       </m:r>
@@ -3193,7 +3386,7 @@
                   </m:sSub>
                   <m:r>
                     <w:rPr>
-                      <w:rFonts w:ascii="Cambria Math" w:hAnsi="Cambria Math"/>
+                      <w:rFonts w:ascii="Cambria Math" w:hAnsi="Cambria Math" w:cs="Arial"/>
                     </w:rPr>
                     <m:t>D</m:t>
                   </m:r>
@@ -3202,7 +3395,7 @@
                       <m:sty m:val="p"/>
                     </m:rPr>
                     <w:rPr>
-                      <w:rFonts w:ascii="Cambria Math" w:hAnsi="Cambria Math"/>
+                      <w:rFonts w:ascii="Cambria Math" w:hAnsi="Cambria Math" w:cs="Arial"/>
                     </w:rPr>
                     <m:t>+</m:t>
                   </m:r>
@@ -3210,7 +3403,7 @@
                     <m:dPr>
                       <m:ctrlPr>
                         <w:rPr>
-                          <w:rFonts w:ascii="Cambria Math" w:hAnsi="Cambria Math"/>
+                          <w:rFonts w:ascii="Cambria Math" w:hAnsi="Cambria Math" w:cs="Arial"/>
                         </w:rPr>
                       </m:ctrlPr>
                     </m:dPr>
@@ -3219,14 +3412,14 @@
                         <m:sSubPr>
                           <m:ctrlPr>
                             <w:rPr>
-                              <w:rFonts w:ascii="Cambria Math" w:hAnsi="Cambria Math"/>
+                              <w:rFonts w:ascii="Cambria Math" w:hAnsi="Cambria Math" w:cs="Arial"/>
                             </w:rPr>
                           </m:ctrlPr>
                         </m:sSubPr>
                         <m:e>
                           <m:r>
                             <w:rPr>
-                              <w:rFonts w:ascii="Cambria Math" w:hAnsi="Cambria Math"/>
+                              <w:rFonts w:ascii="Cambria Math" w:hAnsi="Cambria Math" w:cs="Arial"/>
                             </w:rPr>
                             <m:t>γ</m:t>
                           </m:r>
@@ -3234,7 +3427,7 @@
                         <m:sub>
                           <m:r>
                             <w:rPr>
-                              <w:rFonts w:ascii="Cambria Math" w:hAnsi="Cambria Math"/>
+                              <w:rFonts w:ascii="Cambria Math" w:hAnsi="Cambria Math" w:cs="Arial"/>
                             </w:rPr>
                             <m:t>s</m:t>
                           </m:r>
@@ -3245,7 +3438,7 @@
                           <m:sty m:val="p"/>
                         </m:rPr>
                         <w:rPr>
-                          <w:rFonts w:ascii="Cambria Math" w:hAnsi="Cambria Math"/>
+                          <w:rFonts w:ascii="Cambria Math" w:hAnsi="Cambria Math" w:cs="Arial"/>
                         </w:rPr>
                         <m:t>-</m:t>
                       </m:r>
@@ -3253,14 +3446,14 @@
                         <m:sSubPr>
                           <m:ctrlPr>
                             <w:rPr>
-                              <w:rFonts w:ascii="Cambria Math" w:hAnsi="Cambria Math"/>
+                              <w:rFonts w:ascii="Cambria Math" w:hAnsi="Cambria Math" w:cs="Arial"/>
                             </w:rPr>
                           </m:ctrlPr>
                         </m:sSubPr>
                         <m:e>
                           <m:r>
                             <w:rPr>
-                              <w:rFonts w:ascii="Cambria Math" w:hAnsi="Cambria Math"/>
+                              <w:rFonts w:ascii="Cambria Math" w:hAnsi="Cambria Math" w:cs="Arial"/>
                             </w:rPr>
                             <m:t>γ</m:t>
                           </m:r>
@@ -3268,7 +3461,7 @@
                         <m:sub>
                           <m:r>
                             <w:rPr>
-                              <w:rFonts w:ascii="Cambria Math" w:hAnsi="Cambria Math"/>
+                              <w:rFonts w:ascii="Cambria Math" w:hAnsi="Cambria Math" w:cs="Arial"/>
                             </w:rPr>
                             <m:t>m</m:t>
                           </m:r>
@@ -3280,14 +3473,14 @@
                     <m:sSubPr>
                       <m:ctrlPr>
                         <w:rPr>
-                          <w:rFonts w:ascii="Cambria Math" w:hAnsi="Cambria Math"/>
+                          <w:rFonts w:ascii="Cambria Math" w:hAnsi="Cambria Math" w:cs="Arial"/>
                         </w:rPr>
                       </m:ctrlPr>
                     </m:sSubPr>
                     <m:e>
                       <m:r>
                         <w:rPr>
-                          <w:rFonts w:ascii="Cambria Math" w:hAnsi="Cambria Math"/>
+                          <w:rFonts w:ascii="Cambria Math" w:hAnsi="Cambria Math" w:cs="Arial"/>
                         </w:rPr>
                         <m:t>h</m:t>
                       </m:r>
@@ -3295,7 +3488,7 @@
                     <m:sub>
                       <m:r>
                         <w:rPr>
-                          <w:rFonts w:ascii="Cambria Math" w:hAnsi="Cambria Math"/>
+                          <w:rFonts w:ascii="Cambria Math" w:hAnsi="Cambria Math" w:cs="Arial"/>
                         </w:rPr>
                         <m:t>w</m:t>
                       </m:r>
@@ -3307,7 +3500,7 @@
                 <m:funcPr>
                   <m:ctrlPr>
                     <w:rPr>
-                      <w:rFonts w:ascii="Cambria Math" w:hAnsi="Cambria Math"/>
+                      <w:rFonts w:ascii="Cambria Math" w:hAnsi="Cambria Math" w:cs="Arial"/>
                     </w:rPr>
                   </m:ctrlPr>
                 </m:funcPr>
@@ -3317,7 +3510,7 @@
                       <m:sty m:val="p"/>
                     </m:rPr>
                     <w:rPr>
-                      <w:rFonts w:ascii="Cambria Math" w:hAnsi="Cambria Math"/>
+                      <w:rFonts w:ascii="Cambria Math" w:hAnsi="Cambria Math" w:cs="Arial"/>
                     </w:rPr>
                     <m:t>sin</m:t>
                   </m:r>
@@ -3325,7 +3518,7 @@
                 <m:e>
                   <m:r>
                     <w:rPr>
-                      <w:rFonts w:ascii="Cambria Math" w:hAnsi="Cambria Math"/>
+                      <w:rFonts w:ascii="Cambria Math" w:hAnsi="Cambria Math" w:cs="Arial"/>
                     </w:rPr>
                     <m:t>β</m:t>
                   </m:r>
@@ -3335,7 +3528,7 @@
                 <m:funcPr>
                   <m:ctrlPr>
                     <w:rPr>
-                      <w:rFonts w:ascii="Cambria Math" w:hAnsi="Cambria Math"/>
+                      <w:rFonts w:ascii="Cambria Math" w:hAnsi="Cambria Math" w:cs="Arial"/>
                     </w:rPr>
                   </m:ctrlPr>
                 </m:funcPr>
@@ -3345,7 +3538,7 @@
                       <m:sty m:val="p"/>
                     </m:rPr>
                     <w:rPr>
-                      <w:rFonts w:ascii="Cambria Math" w:hAnsi="Cambria Math"/>
+                      <w:rFonts w:ascii="Cambria Math" w:hAnsi="Cambria Math" w:cs="Arial"/>
                     </w:rPr>
                     <m:t>cos</m:t>
                   </m:r>
@@ -3353,7 +3546,7 @@
                 <m:e>
                   <m:r>
                     <w:rPr>
-                      <w:rFonts w:ascii="Cambria Math" w:hAnsi="Cambria Math"/>
+                      <w:rFonts w:ascii="Cambria Math" w:hAnsi="Cambria Math" w:cs="Arial"/>
                     </w:rPr>
                     <m:t>β</m:t>
                   </m:r>
@@ -3364,67 +3557,126 @@
         </m:oMath>
       </m:oMathPara>
     </w:p>
-    <w:p/>
     <w:p>
       <w:pPr>
-        <w:jc w:val="both"/>
-      </w:pPr>
-      <w:r>
-        <w:t>We use the t</w:t>
-      </w:r>
-      <w:r>
-        <w:t>opographical wetness index (TWI</w:t>
-      </w:r>
-      <w:r>
-        <w:t>) to define the water accumulation potential at each grid cell</w:t>
-      </w:r>
-      <w:r>
-        <w:t xml:space="preserve"> (see </w:t>
-      </w:r>
-      <w:r>
-        <w:fldChar w:fldCharType="begin"/>
-      </w:r>
-      <w:r>
-        <w:instrText xml:space="preserve"> REF _Ref436159723 \h  \* MERGEFORMAT </w:instrText>
-      </w:r>
-      <w:r>
-        <w:fldChar w:fldCharType="separate"/>
-      </w:r>
-      <w:r>
-        <w:t>Figure 4</w:t>
-      </w:r>
-      <w:r>
-        <w:fldChar w:fldCharType="end"/>
-      </w:r>
-      <w:r>
-        <w:t>)</w:t>
-      </w:r>
-      <w:r>
-        <w:t xml:space="preserve">. According to </w:t>
-      </w:r>
-      <w:proofErr w:type="spellStart"/>
-      <w:r>
-        <w:t>Beven</w:t>
-      </w:r>
-      <w:proofErr w:type="spellEnd"/>
-      <w:r>
-        <w:t xml:space="preserve"> &amp; </w:t>
-      </w:r>
-      <w:proofErr w:type="spellStart"/>
-      <w:r>
-        <w:t>Kirkby</w:t>
-      </w:r>
-      <w:proofErr w:type="spellEnd"/>
-      <w:r>
-        <w:t xml:space="preserve"> the TWI is defined as:</w:t>
-      </w:r>
+        <w:rPr>
+          <w:rFonts w:ascii="Arial" w:hAnsi="Arial" w:cs="Arial"/>
+        </w:rPr>
+      </w:pPr>
     </w:p>
     <w:p>
       <w:pPr>
+        <w:jc w:val="both"/>
+        <w:rPr>
+          <w:rFonts w:ascii="Arial" w:hAnsi="Arial" w:cs="Arial"/>
+        </w:rPr>
+      </w:pPr>
+      <w:r>
+        <w:rPr>
+          <w:rFonts w:ascii="Arial" w:hAnsi="Arial" w:cs="Arial"/>
+        </w:rPr>
+        <w:t>We use the t</w:t>
+      </w:r>
+      <w:r>
+        <w:rPr>
+          <w:rFonts w:ascii="Arial" w:hAnsi="Arial" w:cs="Arial"/>
+        </w:rPr>
+        <w:t>opographical wetness index (TWI</w:t>
+      </w:r>
+      <w:r>
+        <w:rPr>
+          <w:rFonts w:ascii="Arial" w:hAnsi="Arial" w:cs="Arial"/>
+        </w:rPr>
+        <w:t>) to define the water accumulation potential at each grid cell</w:t>
+      </w:r>
+      <w:r>
+        <w:rPr>
+          <w:rFonts w:ascii="Arial" w:hAnsi="Arial" w:cs="Arial"/>
+        </w:rPr>
+        <w:t xml:space="preserve"> (see </w:t>
+      </w:r>
+      <w:r>
+        <w:rPr>
+          <w:rFonts w:ascii="Arial" w:hAnsi="Arial" w:cs="Arial"/>
+        </w:rPr>
+        <w:fldChar w:fldCharType="begin"/>
+      </w:r>
+      <w:r>
+        <w:rPr>
+          <w:rFonts w:ascii="Arial" w:hAnsi="Arial" w:cs="Arial"/>
+        </w:rPr>
+        <w:instrText xml:space="preserve"> REF _Ref436159723 \h  \* MERGEFORMAT </w:instrText>
+      </w:r>
+      <w:r>
+        <w:rPr>
+          <w:rFonts w:ascii="Arial" w:hAnsi="Arial" w:cs="Arial"/>
+        </w:rPr>
+      </w:r>
+      <w:r>
+        <w:rPr>
+          <w:rFonts w:ascii="Arial" w:hAnsi="Arial" w:cs="Arial"/>
+        </w:rPr>
+        <w:fldChar w:fldCharType="separate"/>
+      </w:r>
+      <w:r>
+        <w:rPr>
+          <w:rFonts w:ascii="Arial" w:hAnsi="Arial" w:cs="Arial"/>
+        </w:rPr>
+        <w:t>Figure 4</w:t>
+      </w:r>
+      <w:r>
+        <w:rPr>
+          <w:rFonts w:ascii="Arial" w:hAnsi="Arial" w:cs="Arial"/>
+        </w:rPr>
+        <w:fldChar w:fldCharType="end"/>
+      </w:r>
+      <w:r>
+        <w:rPr>
+          <w:rFonts w:ascii="Arial" w:hAnsi="Arial" w:cs="Arial"/>
+        </w:rPr>
+        <w:t>)</w:t>
+      </w:r>
+      <w:r>
+        <w:rPr>
+          <w:rFonts w:ascii="Arial" w:hAnsi="Arial" w:cs="Arial"/>
+        </w:rPr>
+        <w:t xml:space="preserve">. According to </w:t>
+      </w:r>
+      <w:proofErr w:type="spellStart"/>
+      <w:r>
+        <w:rPr>
+          <w:rFonts w:ascii="Arial" w:hAnsi="Arial" w:cs="Arial"/>
+        </w:rPr>
+        <w:t>Beven</w:t>
+      </w:r>
+      <w:proofErr w:type="spellEnd"/>
+      <w:r>
+        <w:rPr>
+          <w:rFonts w:ascii="Arial" w:hAnsi="Arial" w:cs="Arial"/>
+        </w:rPr>
+        <w:t xml:space="preserve"> &amp; </w:t>
+      </w:r>
+      <w:proofErr w:type="spellStart"/>
+      <w:r>
+        <w:rPr>
+          <w:rFonts w:ascii="Arial" w:hAnsi="Arial" w:cs="Arial"/>
+        </w:rPr>
+        <w:t>Kirkby</w:t>
+      </w:r>
+      <w:proofErr w:type="spellEnd"/>
+      <w:r>
+        <w:rPr>
+          <w:rFonts w:ascii="Arial" w:hAnsi="Arial" w:cs="Arial"/>
+        </w:rPr>
+        <w:t xml:space="preserve"> the TWI is defined as:</w:t>
+      </w:r>
+    </w:p>
+    <w:p>
+      <w:pPr>
         <w:spacing w:after="0" w:line="240" w:lineRule="auto"/>
         <w:jc w:val="both"/>
         <w:rPr>
-          <w:rFonts w:cs="Segoe UI"/>
+          <w:rFonts w:ascii="Arial" w:hAnsi="Arial" w:cs="Arial"/>
           <w:szCs w:val="18"/>
         </w:rPr>
       </w:pPr>
@@ -3435,7 +3687,7 @@
         <m:oMath>
           <m:r>
             <w:rPr>
-              <w:rFonts w:ascii="Cambria Math" w:hAnsi="Cambria Math" w:cs="Segoe UI"/>
+              <w:rFonts w:ascii="Cambria Math" w:hAnsi="Cambria Math" w:cs="Arial"/>
               <w:szCs w:val="18"/>
             </w:rPr>
             <m:t>TWI=ln</m:t>
@@ -3444,7 +3696,7 @@
             <m:fPr>
               <m:ctrlPr>
                 <w:rPr>
-                  <w:rFonts w:ascii="Cambria Math" w:hAnsi="Cambria Math" w:cs="Segoe UI"/>
+                  <w:rFonts w:ascii="Cambria Math" w:hAnsi="Cambria Math" w:cs="Arial"/>
                   <w:i/>
                   <w:szCs w:val="18"/>
                 </w:rPr>
@@ -3453,7 +3705,7 @@
             <m:num>
               <m:r>
                 <w:rPr>
-                  <w:rFonts w:ascii="Cambria Math" w:hAnsi="Cambria Math" w:cs="Segoe UI"/>
+                  <w:rFonts w:ascii="Cambria Math" w:hAnsi="Cambria Math" w:cs="Arial"/>
                   <w:szCs w:val="18"/>
                 </w:rPr>
                 <m:t>a</m:t>
@@ -3464,7 +3716,7 @@
                 <m:funcPr>
                   <m:ctrlPr>
                     <w:rPr>
-                      <w:rFonts w:ascii="Cambria Math" w:hAnsi="Cambria Math" w:cs="Segoe UI"/>
+                      <w:rFonts w:ascii="Cambria Math" w:hAnsi="Cambria Math" w:cs="Arial"/>
                       <w:i/>
                       <w:szCs w:val="18"/>
                     </w:rPr>
@@ -3476,7 +3728,7 @@
                       <m:sty m:val="p"/>
                     </m:rPr>
                     <w:rPr>
-                      <w:rFonts w:ascii="Cambria Math" w:hAnsi="Cambria Math" w:cs="Segoe UI"/>
+                      <w:rFonts w:ascii="Cambria Math" w:hAnsi="Cambria Math" w:cs="Arial"/>
                       <w:szCs w:val="18"/>
                     </w:rPr>
                     <m:t>tan</m:t>
@@ -3485,7 +3737,7 @@
                 <m:e>
                   <m:r>
                     <w:rPr>
-                      <w:rFonts w:ascii="Cambria Math" w:hAnsi="Cambria Math" w:cs="Segoe UI"/>
+                      <w:rFonts w:ascii="Cambria Math" w:hAnsi="Cambria Math" w:cs="Arial"/>
                       <w:szCs w:val="18"/>
                     </w:rPr>
                     <m:t>(β)</m:t>
@@ -3498,34 +3750,65 @@
       </m:oMathPara>
     </w:p>
     <w:p>
-      <w:proofErr w:type="gramStart"/>
-      <w:r>
+      <w:pPr>
+        <w:rPr>
+          <w:rFonts w:ascii="Arial" w:hAnsi="Arial" w:cs="Arial"/>
+        </w:rPr>
+      </w:pPr>
+      <w:r>
+        <w:rPr>
+          <w:rFonts w:ascii="Arial" w:hAnsi="Arial" w:cs="Arial"/>
+        </w:rPr>
+        <w:br/>
+      </w:r>
+      <w:r>
+        <w:rPr>
+          <w:rFonts w:ascii="Arial" w:hAnsi="Arial" w:cs="Arial"/>
+        </w:rPr>
+        <w:t xml:space="preserve">a is the drainage </w:t>
+      </w:r>
+      <w:r>
+        <w:rPr>
+          <w:rFonts w:ascii="Arial" w:hAnsi="Arial" w:cs="Arial"/>
+        </w:rPr>
         <w:t>a</w:t>
       </w:r>
-      <w:proofErr w:type="gramEnd"/>
-      <w:r>
-        <w:t xml:space="preserve"> is the drainage </w:t>
-      </w:r>
-      <w:r>
-        <w:t>a</w:t>
-      </w:r>
-      <w:r>
-        <w:t xml:space="preserve">rea above a certain location and </w:t>
-      </w:r>
-      <w:r>
-        <w:t xml:space="preserve">β is the slope at a specific location. TWI is a purely topographic characteristic and does not vary over time. </w:t>
-      </w:r>
-      <w:r>
+      <w:r>
+        <w:rPr>
+          <w:rFonts w:ascii="Arial" w:hAnsi="Arial" w:cs="Arial"/>
+        </w:rPr>
+        <w:t xml:space="preserve">rea above a certain location and β is the slope at a specific location. TWI is a purely topographic characteristic and does not vary over time. </w:t>
+      </w:r>
+      <w:r>
+        <w:rPr>
+          <w:rFonts w:ascii="Arial" w:hAnsi="Arial" w:cs="Arial"/>
+        </w:rPr>
         <w:t xml:space="preserve">It is an efficient index to determine hydrological processes. </w:t>
       </w:r>
     </w:p>
     <w:p>
-      <w:r>
+      <w:pPr>
+        <w:rPr>
+          <w:rFonts w:ascii="Arial" w:hAnsi="Arial" w:cs="Arial"/>
+        </w:rPr>
+      </w:pPr>
+      <w:r>
+        <w:rPr>
+          <w:rFonts w:ascii="Arial" w:hAnsi="Arial" w:cs="Arial"/>
+        </w:rPr>
         <w:t>We use historical precipitation data and distribute the rainfall volume over the study region. This increases the soil water content of affected cells, increases driving forces for landslides and can therefore lead to landslides. Based on soil water content and slope, we calculate the factor of safety for every grid cell and compute a potential landslide cells. If a landslide cell is detected, the landslide can spread over the slope and lead to an entire landslide event. Based on different distribution of rainfall volume over the study region we generate a set of 1000 landslide events.</w:t>
       </w:r>
     </w:p>
     <w:p>
-      <w:r>
+      <w:pPr>
+        <w:rPr>
+          <w:rFonts w:ascii="Arial" w:hAnsi="Arial" w:cs="Arial"/>
+        </w:rPr>
+      </w:pPr>
+      <w:r>
+        <w:rPr>
+          <w:rFonts w:ascii="Arial" w:hAnsi="Arial" w:cs="Arial"/>
+        </w:rPr>
         <w:t>Simplifying assumptions:</w:t>
       </w:r>
     </w:p>
@@ -3536,15 +3819,39 @@
           <w:ilvl w:val="0"/>
           <w:numId w:val="12"/>
         </w:numPr>
-      </w:pPr>
-      <w:r>
+        <w:rPr>
+          <w:rFonts w:ascii="Arial" w:hAnsi="Arial" w:cs="Arial"/>
+        </w:rPr>
+      </w:pPr>
+      <w:r>
+        <w:rPr>
+          <w:rFonts w:ascii="Arial" w:hAnsi="Arial" w:cs="Arial"/>
+        </w:rPr>
         <w:t xml:space="preserve">The basic component of the landslide model is the digital elevation model (DEM). The DEM used has a resolution of </w:t>
       </w:r>
       <w:r>
-        <w:t>90 m x 9</w:t>
-      </w:r>
-      <w:r>
-        <w:t xml:space="preserve">0 m. </w:t>
+        <w:rPr>
+          <w:rFonts w:ascii="Arial" w:hAnsi="Arial" w:cs="Arial"/>
+        </w:rPr>
+        <w:t>90</w:t>
+      </w:r>
+      <w:r>
+        <w:rPr>
+          <w:rFonts w:ascii="Arial" w:hAnsi="Arial" w:cs="Arial"/>
+        </w:rPr>
+        <w:t>m x 9</w:t>
+      </w:r>
+      <w:r>
+        <w:rPr>
+          <w:rFonts w:ascii="Arial" w:hAnsi="Arial" w:cs="Arial"/>
+        </w:rPr>
+        <w:t>0</w:t>
+      </w:r>
+      <w:r>
+        <w:rPr>
+          <w:rFonts w:ascii="Arial" w:hAnsi="Arial" w:cs="Arial"/>
+        </w:rPr>
+        <w:t xml:space="preserve">m. </w:t>
       </w:r>
     </w:p>
     <w:p>
@@ -3554,8 +3861,14 @@
           <w:ilvl w:val="0"/>
           <w:numId w:val="12"/>
         </w:numPr>
-      </w:pPr>
-      <w:r>
+        <w:rPr>
+          <w:rFonts w:ascii="Arial" w:hAnsi="Arial" w:cs="Arial"/>
+        </w:rPr>
+      </w:pPr>
+      <w:r>
+        <w:rPr>
+          <w:rFonts w:ascii="Arial" w:hAnsi="Arial" w:cs="Arial"/>
+        </w:rPr>
         <w:t>We calculate the distance between the assets and the occurring landslide to estimate the damage that a certain asset experiences. With this method we can achieve a decent spatial variation and define for every asset how close it is to a landslide of a certain return period.</w:t>
       </w:r>
     </w:p>
@@ -3566,8 +3879,14 @@
           <w:ilvl w:val="0"/>
           <w:numId w:val="12"/>
         </w:numPr>
-      </w:pPr>
-      <w:r>
+        <w:rPr>
+          <w:rFonts w:ascii="Arial" w:hAnsi="Arial" w:cs="Arial"/>
+        </w:rPr>
+      </w:pPr>
+      <w:r>
+        <w:rPr>
+          <w:rFonts w:ascii="Arial" w:hAnsi="Arial" w:cs="Arial"/>
+        </w:rPr>
         <w:t>Most of the existing landslide damage estimation is based on debris flows where a damage can be defined based on the height of the debris flows. However we assume that landslides affect assets much more destructive than debris flows and therefore an asset is completely destroyed when it is located within the landslide area.</w:t>
       </w:r>
     </w:p>
@@ -3578,54 +3897,114 @@
           <w:ilvl w:val="0"/>
           <w:numId w:val="12"/>
         </w:numPr>
-      </w:pPr>
-      <w:r>
+        <w:rPr>
+          <w:rFonts w:ascii="Arial" w:hAnsi="Arial" w:cs="Arial"/>
+        </w:rPr>
+      </w:pPr>
+      <w:r>
+        <w:rPr>
+          <w:rFonts w:ascii="Arial" w:hAnsi="Arial" w:cs="Arial"/>
+        </w:rPr>
         <w:t>In addition to the directly damaged assets, assets within a certain distance to the landslide are also affected- through destabilized soil, reconstruction work or prevention and safety measures.</w:t>
       </w:r>
     </w:p>
     <w:p>
-      <w:r>
-        <w:t xml:space="preserve">Neither there are other landslide models available at this scale that we know of nor there is a good database of historical landslide including landslide size and damage for comparison. There are other landslide models which could be used for validation (A satellite-based global landslide model, A. </w:t>
-      </w:r>
-      <w:proofErr w:type="spellStart"/>
-      <w:r>
-        <w:t>Farahmand</w:t>
-      </w:r>
-      <w:proofErr w:type="spellEnd"/>
-      <w:r>
-        <w:t xml:space="preserve"> and A. </w:t>
-      </w:r>
-      <w:proofErr w:type="spellStart"/>
-      <w:r>
-        <w:t>AghaKouchak</w:t>
-      </w:r>
-      <w:proofErr w:type="spellEnd"/>
-      <w:r>
-        <w:t xml:space="preserve">, University of California Irvine, Irvine, CA 92697, USA; Nat. Hazards Earth Syst. Sci., 13, 1259–1267, 2013), but they work either on a larger scale or on a much smaller one, where exact input data is needed. However applying such a model to the San Salvador study region would require significant time and budget resources. </w:t>
-      </w:r>
-    </w:p>
-    <w:p/>
-    <w:p>
-      <w:pPr>
-        <w:pStyle w:val="Heading1"/>
-      </w:pPr>
-      <w:r>
-        <w:t>Limitations</w:t>
+      <w:pPr>
+        <w:rPr>
+          <w:rFonts w:ascii="Arial" w:hAnsi="Arial" w:cs="Arial"/>
+        </w:rPr>
+      </w:pPr>
+      <w:r>
+        <w:rPr>
+          <w:rFonts w:ascii="Arial" w:hAnsi="Arial" w:cs="Arial"/>
+        </w:rPr>
+        <w:t>Neither there are other landslide models available at this scale that we know of nor there is a good database of historical landslide including landslide size and damage for comparison. There are other landslide models which could be used for validation</w:t>
+      </w:r>
+      <w:r>
+        <w:rPr>
+          <w:rStyle w:val="FootnoteReference"/>
+          <w:rFonts w:ascii="Arial" w:hAnsi="Arial" w:cs="Arial"/>
+        </w:rPr>
+        <w:footnoteReference w:id="6"/>
+      </w:r>
+      <w:r>
+        <w:rPr>
+          <w:rFonts w:ascii="Arial" w:hAnsi="Arial" w:cs="Arial"/>
+        </w:rPr>
+        <w:t xml:space="preserve">, but they work either on a larger scale or on a much smaller one, where exact input data is needed. However applying such a model to the San Salvador study region would require significant time and budget resources. </w:t>
       </w:r>
     </w:p>
     <w:p>
-      <w:r>
-        <w:t>The landslide model is based on a representative set of landslide events, however it does not replicate a specific historical landslide event. The model cannot be used to calculate where and when the next landslide can occur and it is therefore not applicable as an early warning tool. Because we create a set of representative landslide events, we are able to quantify damage for assets today and quantify damage for future scenarios based on economic development and climate change. It is not the focus to quantify exact damage for a single event and specific house. Small scale erosion is not captured. The landslide model depends strongly on the input data, namely the digital elevation model.</w:t>
-      </w:r>
+      <w:pPr>
+        <w:rPr>
+          <w:rFonts w:ascii="Arial" w:hAnsi="Arial" w:cs="Arial"/>
+        </w:rPr>
+      </w:pPr>
     </w:p>
-    <w:p/>
-    <w:p/>
+    <w:p>
+      <w:pPr>
+        <w:pStyle w:val="Heading2"/>
+      </w:pPr>
+      <w:r>
+        <w:t>Limitations</w:t>
+      </w:r>
+    </w:p>
+    <w:p>
+      <w:pPr>
+        <w:rPr>
+          <w:rFonts w:ascii="Arial" w:hAnsi="Arial" w:cs="Arial"/>
+        </w:rPr>
+      </w:pPr>
+      <w:r>
+        <w:rPr>
+          <w:rFonts w:ascii="Arial" w:hAnsi="Arial" w:cs="Arial"/>
+        </w:rPr>
+        <w:t xml:space="preserve">The landslide model is based on a representative set of landslide </w:t>
+      </w:r>
+      <w:r>
+        <w:rPr>
+          <w:rFonts w:ascii="Arial" w:hAnsi="Arial" w:cs="Arial"/>
+        </w:rPr>
+        <w:t>events;</w:t>
+      </w:r>
+      <w:r>
+        <w:rPr>
+          <w:rFonts w:ascii="Arial" w:hAnsi="Arial" w:cs="Arial"/>
+        </w:rPr>
+        <w:t xml:space="preserve"> </w:t>
+      </w:r>
+      <w:r>
+        <w:rPr>
+          <w:rFonts w:ascii="Arial" w:hAnsi="Arial" w:cs="Arial"/>
+        </w:rPr>
+        <w:t>however,</w:t>
+      </w:r>
+      <w:r>
+        <w:rPr>
+          <w:rFonts w:ascii="Arial" w:hAnsi="Arial" w:cs="Arial"/>
+        </w:rPr>
+        <w:t xml:space="preserve"> it does not replicate a specific historical landslide event. The model cannot be used to calculate where and when the next landslide can occur and it is therefore not applicable as an early warning tool. Because we create a set of representative landslide events, we are able to quantify damage for assets today and quantify damage for future scenarios based on economic development and climate change. It is not the focus to quantify exact damage for a single event and specific house. Small scale erosion is not captured. The landslide model depends strongly on the input data, namely the digital elevation model.</w:t>
+      </w:r>
+    </w:p>
+    <w:p>
+      <w:pPr>
+        <w:rPr>
+          <w:rFonts w:ascii="Arial" w:hAnsi="Arial" w:cs="Arial"/>
+        </w:rPr>
+      </w:pPr>
+    </w:p>
+    <w:p>
+      <w:pPr>
+        <w:rPr>
+          <w:rFonts w:ascii="Arial" w:hAnsi="Arial" w:cs="Arial"/>
+        </w:rPr>
+      </w:pPr>
+    </w:p>
     <w:sectPr>
-      <w:headerReference w:type="default" r:id="rId16"/>
+      <w:headerReference w:type="default" r:id="rId17"/>
       <w:pgSz w:w="12240" w:h="15840"/>
-      <w:pgMar w:top="1135" w:right="2034" w:bottom="1440" w:left="1985" w:header="720" w:footer="720" w:gutter="0"/>
+      <w:pgMar w:top="1134" w:right="2036" w:bottom="1440" w:left="1985" w:header="0" w:footer="0" w:gutter="0"/>
       <w:cols w:space="720"/>
-      <w:titlePg/>
       <w:docGrid w:linePitch="360"/>
     </w:sectPr>
   </w:body>
@@ -3633,7 +4012,7 @@
 </file>
 
 <file path=word/endnotes.xml><?xml version="1.0" encoding="utf-8"?>
-<w:endnotes xmlns:wpc="http://schemas.microsoft.com/office/word/2010/wordprocessingCanvas" xmlns:mc="http://schemas.openxmlformats.org/markup-compatibility/2006" xmlns:o="urn:schemas-microsoft-com:office:office" xmlns:r="http://schemas.openxmlformats.org/officeDocument/2006/relationships" xmlns:m="http://schemas.openxmlformats.org/officeDocument/2006/math" xmlns:v="urn:schemas-microsoft-com:vml" xmlns:wp14="http://schemas.microsoft.com/office/word/2010/wordprocessingDrawing" xmlns:wp="http://schemas.openxmlformats.org/drawingml/2006/wordprocessingDrawing" xmlns:w10="urn:schemas-microsoft-com:office:word" xmlns:w="http://schemas.openxmlformats.org/wordprocessingml/2006/main" xmlns:w14="http://schemas.microsoft.com/office/word/2010/wordml" xmlns:w15="http://schemas.microsoft.com/office/word/2012/wordml" xmlns:wpg="http://schemas.microsoft.com/office/word/2010/wordprocessingGroup" xmlns:wpi="http://schemas.microsoft.com/office/word/2010/wordprocessingInk" xmlns:wne="http://schemas.microsoft.com/office/word/2006/wordml" xmlns:wps="http://schemas.microsoft.com/office/word/2010/wordprocessingShape" mc:Ignorable="w14 w15 wp14">
+<w:endnotes xmlns:wpc="http://schemas.microsoft.com/office/word/2010/wordprocessingCanvas" xmlns:mo="http://schemas.microsoft.com/office/mac/office/2008/main" xmlns:mc="http://schemas.openxmlformats.org/markup-compatibility/2006" xmlns:mv="urn:schemas-microsoft-com:mac:vml" xmlns:o="urn:schemas-microsoft-com:office:office" xmlns:r="http://schemas.openxmlformats.org/officeDocument/2006/relationships" xmlns:m="http://schemas.openxmlformats.org/officeDocument/2006/math" xmlns:v="urn:schemas-microsoft-com:vml" xmlns:wp14="http://schemas.microsoft.com/office/word/2010/wordprocessingDrawing" xmlns:wp="http://schemas.openxmlformats.org/drawingml/2006/wordprocessingDrawing" xmlns:w10="urn:schemas-microsoft-com:office:word" xmlns:w="http://schemas.openxmlformats.org/wordprocessingml/2006/main" xmlns:w14="http://schemas.microsoft.com/office/word/2010/wordml" xmlns:w15="http://schemas.microsoft.com/office/word/2012/wordml" xmlns:wpg="http://schemas.microsoft.com/office/word/2010/wordprocessingGroup" xmlns:wpi="http://schemas.microsoft.com/office/word/2010/wordprocessingInk" xmlns:wne="http://schemas.microsoft.com/office/word/2006/wordml" xmlns:wps="http://schemas.microsoft.com/office/word/2010/wordprocessingShape" mc:Ignorable="w14 w15 wp14">
   <w:endnote w:type="separator" w:id="-1">
     <w:p>
       <w:pPr>
@@ -3658,7 +4037,7 @@
 </file>
 
 <file path=word/footnotes.xml><?xml version="1.0" encoding="utf-8"?>
-<w:footnotes xmlns:wpc="http://schemas.microsoft.com/office/word/2010/wordprocessingCanvas" xmlns:mc="http://schemas.openxmlformats.org/markup-compatibility/2006" xmlns:o="urn:schemas-microsoft-com:office:office" xmlns:r="http://schemas.openxmlformats.org/officeDocument/2006/relationships" xmlns:m="http://schemas.openxmlformats.org/officeDocument/2006/math" xmlns:v="urn:schemas-microsoft-com:vml" xmlns:wp14="http://schemas.microsoft.com/office/word/2010/wordprocessingDrawing" xmlns:wp="http://schemas.openxmlformats.org/drawingml/2006/wordprocessingDrawing" xmlns:w10="urn:schemas-microsoft-com:office:word" xmlns:w="http://schemas.openxmlformats.org/wordprocessingml/2006/main" xmlns:w14="http://schemas.microsoft.com/office/word/2010/wordml" xmlns:w15="http://schemas.microsoft.com/office/word/2012/wordml" xmlns:wpg="http://schemas.microsoft.com/office/word/2010/wordprocessingGroup" xmlns:wpi="http://schemas.microsoft.com/office/word/2010/wordprocessingInk" xmlns:wne="http://schemas.microsoft.com/office/word/2006/wordml" xmlns:wps="http://schemas.microsoft.com/office/word/2010/wordprocessingShape" mc:Ignorable="w14 w15 wp14">
+<w:footnotes xmlns:wpc="http://schemas.microsoft.com/office/word/2010/wordprocessingCanvas" xmlns:mo="http://schemas.microsoft.com/office/mac/office/2008/main" xmlns:mc="http://schemas.openxmlformats.org/markup-compatibility/2006" xmlns:mv="urn:schemas-microsoft-com:mac:vml" xmlns:o="urn:schemas-microsoft-com:office:office" xmlns:r="http://schemas.openxmlformats.org/officeDocument/2006/relationships" xmlns:m="http://schemas.openxmlformats.org/officeDocument/2006/math" xmlns:v="urn:schemas-microsoft-com:vml" xmlns:wp14="http://schemas.microsoft.com/office/word/2010/wordprocessingDrawing" xmlns:wp="http://schemas.openxmlformats.org/drawingml/2006/wordprocessingDrawing" xmlns:w10="urn:schemas-microsoft-com:office:word" xmlns:w="http://schemas.openxmlformats.org/wordprocessingml/2006/main" xmlns:w14="http://schemas.microsoft.com/office/word/2010/wordml" xmlns:w15="http://schemas.microsoft.com/office/word/2012/wordml" xmlns:wpg="http://schemas.microsoft.com/office/word/2010/wordprocessingGroup" xmlns:wpi="http://schemas.microsoft.com/office/word/2010/wordprocessingInk" xmlns:wne="http://schemas.microsoft.com/office/word/2006/wordml" xmlns:wps="http://schemas.microsoft.com/office/word/2010/wordprocessingShape" mc:Ignorable="w14 w15 wp14">
   <w:footnote w:type="separator" w:id="-1">
     <w:p>
       <w:pPr>
@@ -3683,22 +4062,45 @@
     <w:p>
       <w:pPr>
         <w:pStyle w:val="FootnoteText"/>
+        <w:rPr>
+          <w:rFonts w:ascii="Arial" w:hAnsi="Arial" w:cs="Arial"/>
+          <w:sz w:val="18"/>
+          <w:szCs w:val="18"/>
+        </w:rPr>
       </w:pPr>
       <w:r>
         <w:rPr>
           <w:rStyle w:val="FootnoteReference"/>
+          <w:rFonts w:ascii="Arial" w:hAnsi="Arial" w:cs="Arial"/>
+          <w:sz w:val="18"/>
+          <w:szCs w:val="18"/>
         </w:rPr>
         <w:footnoteRef/>
       </w:r>
       <w:r>
+        <w:rPr>
+          <w:rFonts w:ascii="Arial" w:hAnsi="Arial" w:cs="Arial"/>
+          <w:sz w:val="18"/>
+          <w:szCs w:val="18"/>
+        </w:rPr>
         <w:t xml:space="preserve"> The name is derived from the river Rio Las </w:t>
       </w:r>
       <w:proofErr w:type="spellStart"/>
       <w:r>
+        <w:rPr>
+          <w:rFonts w:ascii="Arial" w:hAnsi="Arial" w:cs="Arial"/>
+          <w:sz w:val="18"/>
+          <w:szCs w:val="18"/>
+        </w:rPr>
         <w:t>Cañas</w:t>
       </w:r>
       <w:proofErr w:type="spellEnd"/>
       <w:r>
+        <w:rPr>
+          <w:rFonts w:ascii="Arial" w:hAnsi="Arial" w:cs="Arial"/>
+          <w:sz w:val="18"/>
+          <w:szCs w:val="18"/>
+        </w:rPr>
         <w:t xml:space="preserve"> and the neighborhood consist of the two municipalities </w:t>
       </w:r>
       <w:hyperlink r:id="rId1" w:history="1">
@@ -3706,7 +4108,8 @@
         <w:r>
           <w:rPr>
             <w:rStyle w:val="Hyperlink"/>
-            <w:sz w:val="20"/>
+            <w:rFonts w:ascii="Arial" w:hAnsi="Arial" w:cs="Arial"/>
+            <w:szCs w:val="18"/>
           </w:rPr>
           <w:t>Soyapango</w:t>
         </w:r>
@@ -3714,7 +4117,8 @@
         <w:r>
           <w:rPr>
             <w:rStyle w:val="Hyperlink"/>
-            <w:sz w:val="20"/>
+            <w:rFonts w:ascii="Arial" w:hAnsi="Arial" w:cs="Arial"/>
+            <w:szCs w:val="18"/>
           </w:rPr>
           <w:t xml:space="preserve"> and </w:t>
         </w:r>
@@ -3722,13 +4126,19 @@
         <w:r>
           <w:rPr>
             <w:rStyle w:val="Hyperlink"/>
-            <w:sz w:val="20"/>
+            <w:rFonts w:ascii="Arial" w:hAnsi="Arial" w:cs="Arial"/>
+            <w:szCs w:val="18"/>
           </w:rPr>
           <w:t>Ilopango</w:t>
         </w:r>
         <w:proofErr w:type="spellEnd"/>
       </w:hyperlink>
       <w:r>
+        <w:rPr>
+          <w:rFonts w:ascii="Arial" w:hAnsi="Arial" w:cs="Arial"/>
+          <w:sz w:val="18"/>
+          <w:szCs w:val="18"/>
+        </w:rPr>
         <w:t>.</w:t>
       </w:r>
     </w:p>
@@ -3738,98 +4148,65 @@
       <w:pPr>
         <w:pStyle w:val="Default"/>
         <w:rPr>
-          <w:rFonts w:asciiTheme="minorHAnsi" w:hAnsiTheme="minorHAnsi" w:cstheme="minorBidi"/>
           <w:color w:val="auto"/>
-          <w:sz w:val="20"/>
-          <w:szCs w:val="20"/>
+          <w:sz w:val="18"/>
+          <w:szCs w:val="18"/>
         </w:rPr>
       </w:pPr>
       <w:r>
         <w:rPr>
           <w:rStyle w:val="FootnoteReference"/>
+          <w:sz w:val="18"/>
+          <w:szCs w:val="18"/>
         </w:rPr>
         <w:footnoteRef/>
       </w:r>
       <w:r>
+        <w:rPr>
+          <w:sz w:val="18"/>
+          <w:szCs w:val="18"/>
+        </w:rPr>
         <w:t xml:space="preserve"> </w:t>
       </w:r>
       <w:r>
         <w:rPr>
-          <w:rFonts w:asciiTheme="minorHAnsi" w:hAnsiTheme="minorHAnsi" w:cstheme="minorBidi"/>
           <w:color w:val="auto"/>
-          <w:sz w:val="20"/>
-          <w:szCs w:val="20"/>
-        </w:rPr>
-        <w:t xml:space="preserve">The </w:t>
-      </w:r>
-      <w:proofErr w:type="spellStart"/>
-      <w:r>
-        <w:rPr>
-          <w:rFonts w:asciiTheme="minorHAnsi" w:hAnsiTheme="minorHAnsi" w:cstheme="minorBidi"/>
+          <w:sz w:val="18"/>
+          <w:szCs w:val="18"/>
+        </w:rPr>
+        <w:t>The SRTM dataset consists of global</w:t>
+      </w:r>
+      <w:r>
+        <w:rPr>
           <w:color w:val="auto"/>
-          <w:sz w:val="20"/>
-          <w:szCs w:val="20"/>
-        </w:rPr>
-        <w:t>SRTM</w:t>
-      </w:r>
-      <w:proofErr w:type="spellEnd"/>
-      <w:r>
-        <w:rPr>
-          <w:rFonts w:asciiTheme="minorHAnsi" w:hAnsiTheme="minorHAnsi" w:cstheme="minorBidi"/>
+          <w:sz w:val="18"/>
+          <w:szCs w:val="18"/>
+        </w:rPr>
+        <w:t xml:space="preserve"> digital elevation data on a 90</w:t>
+      </w:r>
+      <w:r>
+        <w:rPr>
           <w:color w:val="auto"/>
-          <w:sz w:val="20"/>
-          <w:szCs w:val="20"/>
-        </w:rPr>
-        <w:t xml:space="preserve"> dataset consists of global digital elevation data on a 90 m resolution, it stands for Shuttle Radar Topographic Mission and is provided by NASA, see </w:t>
+          <w:sz w:val="18"/>
+          <w:szCs w:val="18"/>
+        </w:rPr>
+        <w:t xml:space="preserve">m resolution, it stands for Shuttle Radar Topographic Mission and is provided by NASA, see </w:t>
       </w:r>
       <w:hyperlink r:id="rId2" w:history="1">
         <w:r>
           <w:rPr>
             <w:rStyle w:val="Hyperlink"/>
-            <w:rFonts w:cstheme="minorBidi"/>
-            <w:sz w:val="20"/>
-            <w:szCs w:val="20"/>
+            <w:rFonts w:ascii="Arial" w:hAnsi="Arial"/>
+            <w:szCs w:val="18"/>
           </w:rPr>
-          <w:t>http://</w:t>
+          <w:t>http://srtm.csi.cgiar.org/Index.as</w:t>
         </w:r>
-        <w:proofErr w:type="spellStart"/>
-        <w:r>
-          <w:rPr>
-            <w:rStyle w:val="Hyperlink"/>
-            <w:rFonts w:cstheme="minorBidi"/>
-            <w:sz w:val="20"/>
-            <w:szCs w:val="20"/>
-          </w:rPr>
-          <w:t>srtm.csi.cgiar.org</w:t>
-        </w:r>
-        <w:proofErr w:type="spellEnd"/>
-        <w:r>
-          <w:rPr>
-            <w:rStyle w:val="Hyperlink"/>
-            <w:rFonts w:cstheme="minorBidi"/>
-            <w:sz w:val="20"/>
-            <w:szCs w:val="20"/>
-          </w:rPr>
-          <w:t>/</w:t>
-        </w:r>
-        <w:proofErr w:type="spellStart"/>
-        <w:r>
-          <w:rPr>
-            <w:rStyle w:val="Hyperlink"/>
-            <w:rFonts w:cstheme="minorBidi"/>
-            <w:sz w:val="20"/>
-            <w:szCs w:val="20"/>
-          </w:rPr>
-          <w:t>Index.as</w:t>
-        </w:r>
-        <w:proofErr w:type="spellEnd"/>
       </w:hyperlink>
       <w:r>
         <w:rPr>
-          <w:rFonts w:asciiTheme="minorHAnsi" w:hAnsiTheme="minorHAnsi" w:cstheme="minorBidi"/>
           <w:color w:val="auto"/>
-          <w:sz w:val="20"/>
-          <w:szCs w:val="20"/>
+          <w:sz w:val="18"/>
+          <w:szCs w:val="18"/>
         </w:rPr>
         <w:t xml:space="preserve"> </w:t>
       </w:r>
@@ -3843,27 +4220,45 @@
       <w:r>
         <w:rPr>
           <w:rStyle w:val="FootnoteReference"/>
+          <w:rFonts w:ascii="Arial" w:hAnsi="Arial" w:cs="Arial"/>
+          <w:sz w:val="18"/>
+          <w:szCs w:val="18"/>
         </w:rPr>
         <w:footnoteRef/>
       </w:r>
       <w:r>
-        <w:t xml:space="preserve"> </w:t>
+        <w:rPr>
+          <w:rFonts w:ascii="Arial" w:hAnsi="Arial" w:cs="Arial"/>
+          <w:sz w:val="18"/>
+          <w:szCs w:val="18"/>
+        </w:rPr>
+        <w:t xml:space="preserve"> The code is quite convenient, as it allows you to provide a country name to start with. See code header or </w:t>
+      </w:r>
+      <w:r>
+        <w:rPr>
+          <w:rFonts w:ascii="Courier New" w:hAnsi="Courier New" w:cs="Courier New"/>
+          <w:sz w:val="18"/>
+          <w:szCs w:val="18"/>
+        </w:rPr>
+        <w:t xml:space="preserve">help </w:t>
       </w:r>
       <w:proofErr w:type="spellStart"/>
       <w:r>
-        <w:t>Carpentier</w:t>
+        <w:rPr>
+          <w:rFonts w:ascii="Courier New" w:hAnsi="Courier New" w:cs="Courier New"/>
+          <w:sz w:val="18"/>
+          <w:szCs w:val="18"/>
+        </w:rPr>
+        <w:t>climada_srtm_get</w:t>
       </w:r>
       <w:proofErr w:type="spellEnd"/>
       <w:r>
-        <w:t xml:space="preserve">, Stefan, et al. "Geophysical imaging of shallow subsurface topography and its implication for shallow landslide susceptibility in the </w:t>
-      </w:r>
-      <w:proofErr w:type="spellStart"/>
-      <w:r>
-        <w:t>Urseren</w:t>
-      </w:r>
-      <w:proofErr w:type="spellEnd"/>
-      <w:r>
-        <w:t xml:space="preserve"> Valley, Switzerland." Journal of applied geophysics 83 (2012): 46-56.</w:t>
+        <w:rPr>
+          <w:rFonts w:ascii="Arial" w:hAnsi="Arial" w:cs="Arial"/>
+          <w:sz w:val="18"/>
+          <w:szCs w:val="18"/>
+        </w:rPr>
+        <w:t xml:space="preserve"> for (various) other options.</w:t>
       </w:r>
     </w:p>
   </w:footnote>
@@ -3871,45 +4266,213 @@
     <w:p>
       <w:pPr>
         <w:pStyle w:val="FootnoteText"/>
+        <w:rPr>
+          <w:rFonts w:ascii="Arial" w:hAnsi="Arial" w:cs="Arial"/>
+          <w:sz w:val="18"/>
+          <w:szCs w:val="18"/>
+        </w:rPr>
       </w:pPr>
       <w:r>
         <w:rPr>
           <w:rStyle w:val="FootnoteReference"/>
+          <w:rFonts w:ascii="Arial" w:hAnsi="Arial" w:cs="Arial"/>
+          <w:sz w:val="18"/>
+          <w:szCs w:val="18"/>
         </w:rPr>
         <w:footnoteRef/>
       </w:r>
       <w:r>
+        <w:rPr>
+          <w:rFonts w:ascii="Arial" w:hAnsi="Arial" w:cs="Arial"/>
+          <w:sz w:val="18"/>
+          <w:szCs w:val="18"/>
+        </w:rPr>
         <w:t xml:space="preserve"> </w:t>
       </w:r>
       <w:proofErr w:type="spellStart"/>
       <w:r>
+        <w:rPr>
+          <w:rFonts w:ascii="Arial" w:hAnsi="Arial" w:cs="Arial"/>
+          <w:sz w:val="18"/>
+          <w:szCs w:val="18"/>
+        </w:rPr>
+        <w:t>Carpentier</w:t>
+      </w:r>
+      <w:proofErr w:type="spellEnd"/>
+      <w:r>
+        <w:rPr>
+          <w:rFonts w:ascii="Arial" w:hAnsi="Arial" w:cs="Arial"/>
+          <w:sz w:val="18"/>
+          <w:szCs w:val="18"/>
+        </w:rPr>
+        <w:t xml:space="preserve">, Stefan, et al. "Geophysical imaging of shallow subsurface topography and its implication for shallow landslide susceptibility in the </w:t>
+      </w:r>
+      <w:proofErr w:type="spellStart"/>
+      <w:r>
+        <w:rPr>
+          <w:rFonts w:ascii="Arial" w:hAnsi="Arial" w:cs="Arial"/>
+          <w:sz w:val="18"/>
+          <w:szCs w:val="18"/>
+        </w:rPr>
+        <w:t>Urseren</w:t>
+      </w:r>
+      <w:proofErr w:type="spellEnd"/>
+      <w:r>
+        <w:rPr>
+          <w:rFonts w:ascii="Arial" w:hAnsi="Arial" w:cs="Arial"/>
+          <w:sz w:val="18"/>
+          <w:szCs w:val="18"/>
+        </w:rPr>
+        <w:t xml:space="preserve"> Valley, Switzerland." Journal of applied geophysics 83 (2012): 46-56.</w:t>
+      </w:r>
+    </w:p>
+  </w:footnote>
+  <w:footnote w:id="5">
+    <w:p>
+      <w:pPr>
+        <w:pStyle w:val="FootnoteText"/>
+      </w:pPr>
+      <w:r>
+        <w:rPr>
+          <w:rStyle w:val="FootnoteReference"/>
+          <w:rFonts w:ascii="Arial" w:hAnsi="Arial" w:cs="Arial"/>
+          <w:sz w:val="18"/>
+          <w:szCs w:val="18"/>
+        </w:rPr>
+        <w:footnoteRef/>
+      </w:r>
+      <w:r>
+        <w:rPr>
+          <w:rFonts w:ascii="Arial" w:hAnsi="Arial" w:cs="Arial"/>
+          <w:sz w:val="18"/>
+          <w:szCs w:val="18"/>
+        </w:rPr>
+        <w:t xml:space="preserve"> </w:t>
+      </w:r>
+      <w:proofErr w:type="spellStart"/>
+      <w:r>
+        <w:rPr>
+          <w:rFonts w:ascii="Arial" w:hAnsi="Arial" w:cs="Arial"/>
+          <w:sz w:val="18"/>
+          <w:szCs w:val="18"/>
+        </w:rPr>
         <w:t>Casadei</w:t>
       </w:r>
       <w:proofErr w:type="spellEnd"/>
       <w:r>
-        <w:t xml:space="preserve">, M., W. E. Dietrich, and N. L. Miller. </w:t>
-      </w:r>
-      <w:r>
-        <w:t>"Testing a model for predicting the timing and location of shallow landslide initiation in soil</w:t>
-      </w:r>
-      <w:r>
-        <w:rPr>
-          <w:rFonts w:ascii="Cambria Math" w:hAnsi="Cambria Math" w:cs="Cambria Math"/>
+        <w:rPr>
+          <w:rFonts w:ascii="Arial" w:hAnsi="Arial" w:cs="Arial"/>
+          <w:sz w:val="18"/>
+          <w:szCs w:val="18"/>
+        </w:rPr>
+        <w:t>, M., W. E. Dietrich, and N. L. Miller. "Testing a model for predicting the timing and location of shallow landslide initiation in soil</w:t>
+      </w:r>
+      <w:r>
+        <w:rPr>
+          <w:rFonts w:ascii="Calibri" w:eastAsia="Calibri" w:hAnsi="Calibri" w:cs="Calibri"/>
+          <w:sz w:val="18"/>
+          <w:szCs w:val="18"/>
         </w:rPr>
         <w:t>‐</w:t>
       </w:r>
       <w:r>
+        <w:rPr>
+          <w:rFonts w:ascii="Arial" w:hAnsi="Arial" w:cs="Arial"/>
+          <w:sz w:val="18"/>
+          <w:szCs w:val="18"/>
+        </w:rPr>
         <w:t xml:space="preserve">mantled landscapes." </w:t>
       </w:r>
       <w:r>
         <w:rPr>
+          <w:rFonts w:ascii="Arial" w:hAnsi="Arial" w:cs="Arial"/>
           <w:i/>
           <w:iCs/>
+          <w:sz w:val="18"/>
+          <w:szCs w:val="18"/>
         </w:rPr>
         <w:t>Earth Surface Processes and Landforms</w:t>
       </w:r>
       <w:r>
+        <w:rPr>
+          <w:rFonts w:ascii="Arial" w:hAnsi="Arial" w:cs="Arial"/>
+          <w:sz w:val="18"/>
+          <w:szCs w:val="18"/>
+        </w:rPr>
         <w:t xml:space="preserve"> 28.9 (2003): 925-950.</w:t>
+      </w:r>
+    </w:p>
+  </w:footnote>
+  <w:footnote w:id="6">
+    <w:p>
+      <w:pPr>
+        <w:pStyle w:val="FootnoteText"/>
+        <w:rPr>
+          <w:rFonts w:ascii="Arial" w:hAnsi="Arial" w:cs="Arial"/>
+          <w:sz w:val="18"/>
+          <w:szCs w:val="18"/>
+        </w:rPr>
+      </w:pPr>
+      <w:r>
+        <w:rPr>
+          <w:rStyle w:val="FootnoteReference"/>
+          <w:rFonts w:ascii="Arial" w:hAnsi="Arial" w:cs="Arial"/>
+          <w:sz w:val="18"/>
+          <w:szCs w:val="18"/>
+        </w:rPr>
+        <w:footnoteRef/>
+      </w:r>
+      <w:r>
+        <w:rPr>
+          <w:rFonts w:ascii="Arial" w:hAnsi="Arial" w:cs="Arial"/>
+          <w:sz w:val="18"/>
+          <w:szCs w:val="18"/>
+        </w:rPr>
+        <w:t xml:space="preserve"> See e.g. a </w:t>
+      </w:r>
+      <w:r>
+        <w:rPr>
+          <w:rFonts w:ascii="Arial" w:hAnsi="Arial" w:cs="Arial"/>
+          <w:sz w:val="18"/>
+          <w:szCs w:val="18"/>
+        </w:rPr>
+        <w:t xml:space="preserve">satellite-based global landslide model, A. </w:t>
+      </w:r>
+      <w:proofErr w:type="spellStart"/>
+      <w:r>
+        <w:rPr>
+          <w:rFonts w:ascii="Arial" w:hAnsi="Arial" w:cs="Arial"/>
+          <w:sz w:val="18"/>
+          <w:szCs w:val="18"/>
+        </w:rPr>
+        <w:t>Farahmand</w:t>
+      </w:r>
+      <w:proofErr w:type="spellEnd"/>
+      <w:r>
+        <w:rPr>
+          <w:rFonts w:ascii="Arial" w:hAnsi="Arial" w:cs="Arial"/>
+          <w:sz w:val="18"/>
+          <w:szCs w:val="18"/>
+        </w:rPr>
+        <w:t xml:space="preserve"> and A. </w:t>
+      </w:r>
+      <w:proofErr w:type="spellStart"/>
+      <w:r>
+        <w:rPr>
+          <w:rFonts w:ascii="Arial" w:hAnsi="Arial" w:cs="Arial"/>
+          <w:sz w:val="18"/>
+          <w:szCs w:val="18"/>
+        </w:rPr>
+        <w:t>AghaKouchak</w:t>
+      </w:r>
+      <w:proofErr w:type="spellEnd"/>
+      <w:r>
+        <w:rPr>
+          <w:rFonts w:ascii="Arial" w:hAnsi="Arial" w:cs="Arial"/>
+          <w:sz w:val="18"/>
+          <w:szCs w:val="18"/>
+        </w:rPr>
+        <w:t>, University of California Irvine, Irvine, CA 92697, USA; Nat. Hazards Earth Syst. Sci., 13, 1259–1267, 2013</w:t>
       </w:r>
     </w:p>
   </w:footnote>
@@ -3917,105 +4480,21 @@
 </file>
 
 <file path=word/header1.xml><?xml version="1.0" encoding="utf-8"?>
-<w:hdr xmlns:wpc="http://schemas.microsoft.com/office/word/2010/wordprocessingCanvas" xmlns:mc="http://schemas.openxmlformats.org/markup-compatibility/2006" xmlns:o="urn:schemas-microsoft-com:office:office" xmlns:r="http://schemas.openxmlformats.org/officeDocument/2006/relationships" xmlns:m="http://schemas.openxmlformats.org/officeDocument/2006/math" xmlns:v="urn:schemas-microsoft-com:vml" xmlns:wp14="http://schemas.microsoft.com/office/word/2010/wordprocessingDrawing" xmlns:wp="http://schemas.openxmlformats.org/drawingml/2006/wordprocessingDrawing" xmlns:w10="urn:schemas-microsoft-com:office:word" xmlns:w="http://schemas.openxmlformats.org/wordprocessingml/2006/main" xmlns:w14="http://schemas.microsoft.com/office/word/2010/wordml" xmlns:w15="http://schemas.microsoft.com/office/word/2012/wordml" xmlns:wpg="http://schemas.microsoft.com/office/word/2010/wordprocessingGroup" xmlns:wpi="http://schemas.microsoft.com/office/word/2010/wordprocessingInk" xmlns:wne="http://schemas.microsoft.com/office/word/2006/wordml" xmlns:wps="http://schemas.microsoft.com/office/word/2010/wordprocessingShape" mc:Ignorable="w14 w15 wp14">
+<w:hdr xmlns:wpc="http://schemas.microsoft.com/office/word/2010/wordprocessingCanvas" xmlns:mo="http://schemas.microsoft.com/office/mac/office/2008/main" xmlns:mc="http://schemas.openxmlformats.org/markup-compatibility/2006" xmlns:mv="urn:schemas-microsoft-com:mac:vml" xmlns:o="urn:schemas-microsoft-com:office:office" xmlns:r="http://schemas.openxmlformats.org/officeDocument/2006/relationships" xmlns:m="http://schemas.openxmlformats.org/officeDocument/2006/math" xmlns:v="urn:schemas-microsoft-com:vml" xmlns:wp14="http://schemas.microsoft.com/office/word/2010/wordprocessingDrawing" xmlns:wp="http://schemas.openxmlformats.org/drawingml/2006/wordprocessingDrawing" xmlns:w10="urn:schemas-microsoft-com:office:word" xmlns:w="http://schemas.openxmlformats.org/wordprocessingml/2006/main" xmlns:w14="http://schemas.microsoft.com/office/word/2010/wordml" xmlns:w15="http://schemas.microsoft.com/office/word/2012/wordml" xmlns:wpg="http://schemas.microsoft.com/office/word/2010/wordprocessingGroup" xmlns:wpi="http://schemas.microsoft.com/office/word/2010/wordprocessingInk" xmlns:wne="http://schemas.microsoft.com/office/word/2006/wordml" xmlns:wps="http://schemas.microsoft.com/office/word/2010/wordprocessingShape" mc:Ignorable="w14 w15 wp14">
   <w:p>
     <w:pPr>
       <w:spacing w:after="0"/>
-    </w:pPr>
-    <w:proofErr w:type="spellStart"/>
-    <w:proofErr w:type="gramStart"/>
-    <w:r>
-      <w:t>climada</w:t>
-    </w:r>
-    <w:proofErr w:type="spellEnd"/>
-    <w:proofErr w:type="gramEnd"/>
-    <w:r>
-      <w:t xml:space="preserve"> landslides manual</w:t>
-    </w:r>
-    <w:r>
-      <w:tab/>
-    </w:r>
-    <w:sdt>
-      <w:sdtPr>
-        <w:id w:val="-455719667"/>
-        <w:docPartObj>
-          <w:docPartGallery w:val="Page Numbers (Top of Page)"/>
-          <w:docPartUnique/>
-        </w:docPartObj>
-      </w:sdtPr>
-      <w:sdtEndPr>
-        <w:rPr>
-          <w:noProof/>
-        </w:rPr>
-      </w:sdtEndPr>
-      <w:sdtContent>
-        <w:r>
-          <w:tab/>
-        </w:r>
-        <w:r>
-          <w:tab/>
-        </w:r>
-        <w:r>
-          <w:tab/>
-        </w:r>
-        <w:r>
-          <w:tab/>
-        </w:r>
-        <w:r>
-          <w:tab/>
-        </w:r>
-        <w:r>
-          <w:tab/>
-        </w:r>
-        <w:r>
-          <w:tab/>
-        </w:r>
-        <w:r>
-          <w:fldChar w:fldCharType="begin"/>
-        </w:r>
-        <w:r>
-          <w:instrText xml:space="preserve"> PAGE   \* MERGEFORMAT </w:instrText>
-        </w:r>
-        <w:r>
-          <w:fldChar w:fldCharType="separate"/>
-        </w:r>
-        <w:r>
-          <w:rPr>
-            <w:noProof/>
-          </w:rPr>
-          <w:t>6</w:t>
-        </w:r>
-        <w:r>
-          <w:rPr>
-            <w:noProof/>
-          </w:rPr>
-          <w:fldChar w:fldCharType="end"/>
-        </w:r>
-      </w:sdtContent>
-    </w:sdt>
-  </w:p>
-  <w:p>
-    <w:pPr>
-      <w:spacing w:after="0"/>
-    </w:pPr>
-    <w:r>
-      <w:t>24</w:t>
-    </w:r>
-    <w:r>
-      <w:t xml:space="preserve"> November 2015</w:t>
-    </w:r>
-  </w:p>
-  <w:p>
-    <w:pPr>
-      <w:spacing w:after="0"/>
+      <w:rPr>
+        <w:lang w:val="de-CH"/>
+      </w:rPr>
     </w:pPr>
   </w:p>
 </w:hdr>
 </file>
 
 <file path=word/numbering.xml><?xml version="1.0" encoding="utf-8"?>
-<w:numbering xmlns:wpc="http://schemas.microsoft.com/office/word/2010/wordprocessingCanvas" xmlns:mc="http://schemas.openxmlformats.org/markup-compatibility/2006" xmlns:o="urn:schemas-microsoft-com:office:office" xmlns:r="http://schemas.openxmlformats.org/officeDocument/2006/relationships" xmlns:m="http://schemas.openxmlformats.org/officeDocument/2006/math" xmlns:v="urn:schemas-microsoft-com:vml" xmlns:wp14="http://schemas.microsoft.com/office/word/2010/wordprocessingDrawing" xmlns:wp="http://schemas.openxmlformats.org/drawingml/2006/wordprocessingDrawing" xmlns:w10="urn:schemas-microsoft-com:office:word" xmlns:w="http://schemas.openxmlformats.org/wordprocessingml/2006/main" xmlns:w14="http://schemas.microsoft.com/office/word/2010/wordml" xmlns:w15="http://schemas.microsoft.com/office/word/2012/wordml" xmlns:wpg="http://schemas.microsoft.com/office/word/2010/wordprocessingGroup" xmlns:wpi="http://schemas.microsoft.com/office/word/2010/wordprocessingInk" xmlns:wne="http://schemas.microsoft.com/office/word/2006/wordml" xmlns:wps="http://schemas.microsoft.com/office/word/2010/wordprocessingShape" mc:Ignorable="w14 w15 wp14">
-  <w:abstractNum w:abstractNumId="0" w15:restartNumberingAfterBreak="0">
+<w:numbering xmlns:wpc="http://schemas.microsoft.com/office/word/2010/wordprocessingCanvas" xmlns:mo="http://schemas.microsoft.com/office/mac/office/2008/main" xmlns:mc="http://schemas.openxmlformats.org/markup-compatibility/2006" xmlns:mv="urn:schemas-microsoft-com:mac:vml" xmlns:o="urn:schemas-microsoft-com:office:office" xmlns:r="http://schemas.openxmlformats.org/officeDocument/2006/relationships" xmlns:m="http://schemas.openxmlformats.org/officeDocument/2006/math" xmlns:v="urn:schemas-microsoft-com:vml" xmlns:wp14="http://schemas.microsoft.com/office/word/2010/wordprocessingDrawing" xmlns:wp="http://schemas.openxmlformats.org/drawingml/2006/wordprocessingDrawing" xmlns:w10="urn:schemas-microsoft-com:office:word" xmlns:w="http://schemas.openxmlformats.org/wordprocessingml/2006/main" xmlns:w14="http://schemas.microsoft.com/office/word/2010/wordml" xmlns:w15="http://schemas.microsoft.com/office/word/2012/wordml" xmlns:wpg="http://schemas.microsoft.com/office/word/2010/wordprocessingGroup" xmlns:wpi="http://schemas.microsoft.com/office/word/2010/wordprocessingInk" xmlns:wne="http://schemas.microsoft.com/office/word/2006/wordml" xmlns:wps="http://schemas.microsoft.com/office/word/2010/wordprocessingShape" mc:Ignorable="w14 w15 wp14">
+  <w:abstractNum w:abstractNumId="0">
     <w:nsid w:val="00A027C7"/>
     <w:multiLevelType w:val="hybridMultilevel"/>
     <w:tmpl w:val="87A0ABCC"/>
@@ -4127,7 +4606,7 @@
       </w:rPr>
     </w:lvl>
   </w:abstractNum>
-  <w:abstractNum w:abstractNumId="1" w15:restartNumberingAfterBreak="0">
+  <w:abstractNum w:abstractNumId="1">
     <w:nsid w:val="0CD2027C"/>
     <w:multiLevelType w:val="hybridMultilevel"/>
     <w:tmpl w:val="06147784"/>
@@ -4240,7 +4719,7 @@
       </w:rPr>
     </w:lvl>
   </w:abstractNum>
-  <w:abstractNum w:abstractNumId="2" w15:restartNumberingAfterBreak="0">
+  <w:abstractNum w:abstractNumId="2">
     <w:nsid w:val="10A370B0"/>
     <w:multiLevelType w:val="hybridMultilevel"/>
     <w:tmpl w:val="53E4D414"/>
@@ -4329,7 +4808,7 @@
       </w:pPr>
     </w:lvl>
   </w:abstractNum>
-  <w:abstractNum w:abstractNumId="3" w15:restartNumberingAfterBreak="0">
+  <w:abstractNum w:abstractNumId="3">
     <w:nsid w:val="131A7F58"/>
     <w:multiLevelType w:val="hybridMultilevel"/>
     <w:tmpl w:val="291ED78E"/>
@@ -4442,7 +4921,7 @@
       </w:rPr>
     </w:lvl>
   </w:abstractNum>
-  <w:abstractNum w:abstractNumId="4" w15:restartNumberingAfterBreak="0">
+  <w:abstractNum w:abstractNumId="4">
     <w:nsid w:val="1A0F7684"/>
     <w:multiLevelType w:val="hybridMultilevel"/>
     <w:tmpl w:val="E05A85EC"/>
@@ -4528,7 +5007,7 @@
       </w:pPr>
     </w:lvl>
   </w:abstractNum>
-  <w:abstractNum w:abstractNumId="5" w15:restartNumberingAfterBreak="0">
+  <w:abstractNum w:abstractNumId="5">
     <w:nsid w:val="1FFB112F"/>
     <w:multiLevelType w:val="hybridMultilevel"/>
     <w:tmpl w:val="715EA9C8"/>
@@ -4640,7 +5119,7 @@
       </w:rPr>
     </w:lvl>
   </w:abstractNum>
-  <w:abstractNum w:abstractNumId="6" w15:restartNumberingAfterBreak="0">
+  <w:abstractNum w:abstractNumId="6">
     <w:nsid w:val="34282D50"/>
     <w:multiLevelType w:val="hybridMultilevel"/>
     <w:tmpl w:val="F11EA10A"/>
@@ -4753,7 +5232,7 @@
       </w:rPr>
     </w:lvl>
   </w:abstractNum>
-  <w:abstractNum w:abstractNumId="7" w15:restartNumberingAfterBreak="0">
+  <w:abstractNum w:abstractNumId="7">
     <w:nsid w:val="4AF72E4F"/>
     <w:multiLevelType w:val="hybridMultilevel"/>
     <w:tmpl w:val="84FAE89A"/>
@@ -4866,7 +5345,7 @@
       </w:rPr>
     </w:lvl>
   </w:abstractNum>
-  <w:abstractNum w:abstractNumId="8" w15:restartNumberingAfterBreak="0">
+  <w:abstractNum w:abstractNumId="8">
     <w:nsid w:val="546D13CC"/>
     <w:multiLevelType w:val="hybridMultilevel"/>
     <w:tmpl w:val="4B00A4BE"/>
@@ -4979,7 +5458,7 @@
       </w:rPr>
     </w:lvl>
   </w:abstractNum>
-  <w:abstractNum w:abstractNumId="9" w15:restartNumberingAfterBreak="0">
+  <w:abstractNum w:abstractNumId="9">
     <w:nsid w:val="69437B77"/>
     <w:multiLevelType w:val="hybridMultilevel"/>
     <w:tmpl w:val="B9B27AA0"/>
@@ -5069,7 +5548,7 @@
       </w:pPr>
     </w:lvl>
   </w:abstractNum>
-  <w:abstractNum w:abstractNumId="10" w15:restartNumberingAfterBreak="0">
+  <w:abstractNum w:abstractNumId="10">
     <w:nsid w:val="745524EA"/>
     <w:multiLevelType w:val="hybridMultilevel"/>
     <w:tmpl w:val="AA3667D6"/>
@@ -5181,7 +5660,7 @@
       </w:rPr>
     </w:lvl>
   </w:abstractNum>
-  <w:abstractNum w:abstractNumId="11" w15:restartNumberingAfterBreak="0">
+  <w:abstractNum w:abstractNumId="11">
     <w:nsid w:val="7F787393"/>
     <w:multiLevelType w:val="hybridMultilevel"/>
     <w:tmpl w:val="02E68F78"/>
@@ -5434,7 +5913,7 @@
       </w:pPr>
     </w:pPrDefault>
   </w:docDefaults>
-  <w:latentStyles w:defLockedState="0" w:defUIPriority="99" w:defSemiHidden="0" w:defUnhideWhenUsed="0" w:defQFormat="0" w:count="371">
+  <w:latentStyles w:defLockedState="0" w:defUIPriority="99" w:defSemiHidden="0" w:defUnhideWhenUsed="0" w:defQFormat="0" w:count="382">
     <w:lsdException w:name="Normal" w:uiPriority="0" w:qFormat="1"/>
     <w:lsdException w:name="heading 1" w:uiPriority="9" w:qFormat="1"/>
     <w:lsdException w:name="heading 2" w:semiHidden="1" w:uiPriority="9" w:unhideWhenUsed="1" w:qFormat="1"/>
@@ -5540,7 +6019,6 @@
     <w:lsdException w:name="HTML Sample" w:semiHidden="1" w:unhideWhenUsed="1"/>
     <w:lsdException w:name="HTML Typewriter" w:semiHidden="1" w:unhideWhenUsed="1"/>
     <w:lsdException w:name="HTML Variable" w:semiHidden="1" w:unhideWhenUsed="1"/>
-    <w:lsdException w:name="Normal Table" w:semiHidden="1" w:unhideWhenUsed="1"/>
     <w:lsdException w:name="annotation subject" w:semiHidden="1" w:unhideWhenUsed="1"/>
     <w:lsdException w:name="No List" w:semiHidden="1" w:unhideWhenUsed="1"/>
     <w:lsdException w:name="Outline List 1" w:semiHidden="1" w:unhideWhenUsed="1"/>
@@ -5586,11 +6064,9 @@
     <w:lsdException w:name="Table Subtle 1" w:semiHidden="1" w:unhideWhenUsed="1"/>
     <w:lsdException w:name="Table Subtle 2" w:semiHidden="1" w:unhideWhenUsed="1"/>
     <w:lsdException w:name="Table Web 1" w:semiHidden="1" w:unhideWhenUsed="1"/>
-    <w:lsdException w:name="Table Web 2" w:semiHidden="1" w:unhideWhenUsed="1"/>
     <w:lsdException w:name="Table Web 3" w:semiHidden="1" w:unhideWhenUsed="1"/>
     <w:lsdException w:name="Balloon Text" w:semiHidden="1" w:unhideWhenUsed="1"/>
     <w:lsdException w:name="Table Grid" w:uiPriority="39"/>
-    <w:lsdException w:name="Table Theme" w:semiHidden="1" w:unhideWhenUsed="1"/>
     <w:lsdException w:name="Placeholder Text" w:semiHidden="1"/>
     <w:lsdException w:name="No Spacing" w:uiPriority="1" w:qFormat="1"/>
     <w:lsdException w:name="Light Shading" w:uiPriority="60"/>
@@ -5806,6 +6282,8 @@
     <w:lsdException w:name="List Table 5 Dark Accent 6" w:uiPriority="50"/>
     <w:lsdException w:name="List Table 6 Colorful Accent 6" w:uiPriority="51"/>
     <w:lsdException w:name="List Table 7 Colorful Accent 6" w:uiPriority="52"/>
+    <w:lsdException w:name="Mention" w:semiHidden="1" w:unhideWhenUsed="1"/>
+    <w:lsdException w:name="Smart Hyperlink" w:semiHidden="1" w:unhideWhenUsed="1"/>
   </w:latentStyles>
   <w:style w:type="paragraph" w:default="1" w:styleId="Normal">
     <w:name w:val="Normal"/>
@@ -5860,7 +6338,6 @@
   <w:style w:type="character" w:default="1" w:styleId="DefaultParagraphFont">
     <w:name w:val="Default Paragraph Font"/>
     <w:uiPriority w:val="1"/>
-    <w:semiHidden/>
     <w:unhideWhenUsed/>
   </w:style>
   <w:style w:type="table" w:default="1" w:styleId="TableNormal">
@@ -6066,11 +6543,12 @@
     <w:uiPriority w:val="2"/>
     <w:unhideWhenUsed/>
     <w:qFormat/>
-    <w:rsid w:val="009D5450"/>
+    <w:rsid w:val="002A3453"/>
     <w:pPr>
       <w:spacing w:after="200" w:line="240" w:lineRule="auto"/>
     </w:pPr>
     <w:rPr>
+      <w:rFonts w:ascii="Arial" w:hAnsi="Arial" w:cs="Arial"/>
       <w:i/>
       <w:iCs/>
       <w:color w:val="44546A" w:themeColor="text2"/>
@@ -6087,6 +6565,7 @@
       <w:spacing w:after="0" w:line="240" w:lineRule="auto"/>
     </w:pPr>
     <w:tblPr>
+      <w:tblInd w:w="0" w:type="dxa"/>
       <w:tblBorders>
         <w:top w:val="single" w:sz="4" w:space="0" w:color="auto"/>
         <w:left w:val="single" w:sz="4" w:space="0" w:color="auto"/>
@@ -6095,6 +6574,12 @@
         <w:insideH w:val="single" w:sz="4" w:space="0" w:color="auto"/>
         <w:insideV w:val="single" w:sz="4" w:space="0" w:color="auto"/>
       </w:tblBorders>
+      <w:tblCellMar>
+        <w:top w:w="0" w:type="dxa"/>
+        <w:left w:w="108" w:type="dxa"/>
+        <w:bottom w:w="0" w:type="dxa"/>
+        <w:right w:w="108" w:type="dxa"/>
+      </w:tblCellMar>
     </w:tblPr>
   </w:style>
   <w:style w:type="paragraph" w:styleId="NormalWeb">
@@ -6219,6 +6704,18 @@
       <w:color w:val="2E74B5" w:themeColor="accent1" w:themeShade="BF"/>
       <w:sz w:val="26"/>
       <w:szCs w:val="26"/>
+    </w:rPr>
+  </w:style>
+  <w:style w:type="character" w:styleId="FollowedHyperlink">
+    <w:name w:val="FollowedHyperlink"/>
+    <w:basedOn w:val="DefaultParagraphFont"/>
+    <w:uiPriority w:val="99"/>
+    <w:semiHidden/>
+    <w:unhideWhenUsed/>
+    <w:rsid w:val="000A5D12"/>
+    <w:rPr>
+      <w:color w:val="954F72" w:themeColor="followedHyperlink"/>
+      <w:u w:val="single"/>
     </w:rPr>
   </w:style>
 </w:styles>
@@ -6490,7 +6987,7 @@
 </file>
 
 <file path=customXml/itemProps1.xml><?xml version="1.0" encoding="utf-8"?>
-<ds:datastoreItem xmlns:ds="http://schemas.openxmlformats.org/officeDocument/2006/customXml" ds:itemID="{01CA938B-9EC1-4DAD-B4A5-9B4F8B8D1C16}">
+<ds:datastoreItem xmlns:ds="http://schemas.openxmlformats.org/officeDocument/2006/customXml" ds:itemID="{41C46A78-6C21-A84F-9A8C-AF164677E88D}">
   <ds:schemaRefs>
     <ds:schemaRef ds:uri="http://schemas.openxmlformats.org/officeDocument/2006/bibliography"/>
   </ds:schemaRefs>

</xml_diff>